<commit_message>
A7 a ir :+1: :100:
</commit_message>
<xml_diff>
--- a/A7.docx
+++ b/A7.docx
@@ -389,8 +389,6 @@
             <w:r>
               <w:t xml:space="preserve"> and create or join events</w:t>
             </w:r>
-            <w:bookmarkStart w:id="0" w:name="_GoBack"/>
-            <w:bookmarkEnd w:id="0"/>
             <w:r>
               <w:t>.</w:t>
             </w:r>
@@ -612,9 +610,9 @@
         </w:numPr>
         <w:jc w:val="both"/>
       </w:pPr>
-      <w:bookmarkStart w:id="1" w:name="_Hlk510688976"/>
-      <w:r>
-        <w:t>R101: Log-in Form</w:t>
+      <w:bookmarkStart w:id="0" w:name="_Hlk510688976"/>
+      <w:r>
+        <w:t>R101: Login Form</w:t>
       </w:r>
     </w:p>
     <w:p>
@@ -627,7 +625,7 @@
         <w:jc w:val="both"/>
       </w:pPr>
       <w:r>
-        <w:t>R102: Log-in Action</w:t>
+        <w:t>R102: Login Action</w:t>
       </w:r>
     </w:p>
     <w:p>
@@ -640,7 +638,13 @@
         <w:jc w:val="both"/>
       </w:pPr>
       <w:r>
-        <w:t>R103: Sign in Form</w:t>
+        <w:t xml:space="preserve">R103: Sign </w:t>
+      </w:r>
+      <w:r>
+        <w:t>up</w:t>
+      </w:r>
+      <w:r>
+        <w:t xml:space="preserve"> Form</w:t>
       </w:r>
     </w:p>
     <w:p>
@@ -653,7 +657,13 @@
         <w:jc w:val="both"/>
       </w:pPr>
       <w:r>
-        <w:t>R104: Sign in Action</w:t>
+        <w:t xml:space="preserve">R104: Sign </w:t>
+      </w:r>
+      <w:r>
+        <w:t>up</w:t>
+      </w:r>
+      <w:r>
+        <w:t xml:space="preserve"> Action</w:t>
       </w:r>
     </w:p>
     <w:p>
@@ -695,11 +705,1432 @@
         <w:jc w:val="both"/>
       </w:pPr>
       <w:r>
-        <w:t>R107: Sign Out</w:t>
-      </w:r>
-    </w:p>
-    <w:bookmarkEnd w:id="1"/>
+        <w:t xml:space="preserve">R107: </w:t>
+      </w:r>
+      <w:r>
+        <w:t>Log</w:t>
+      </w:r>
+      <w:r>
+        <w:t>o</w:t>
+      </w:r>
+      <w:r>
+        <w:t>ut</w:t>
+      </w:r>
+      <w:r>
+        <w:t xml:space="preserve"> Action</w:t>
+      </w:r>
+    </w:p>
+    <w:p>
+      <w:pPr>
+        <w:jc w:val="both"/>
+      </w:pPr>
+    </w:p>
+    <w:p>
+      <w:pPr>
+        <w:pStyle w:val="Subttulo"/>
+      </w:pPr>
+      <w:bookmarkStart w:id="1" w:name="_Hlk510880152"/>
+      <w:bookmarkStart w:id="2" w:name="_Hlk510880344"/>
+      <w:r>
+        <w:t>R101: Login Form</w:t>
+      </w:r>
+    </w:p>
+    <w:tbl>
+      <w:tblPr>
+        <w:tblStyle w:val="TabelacomGrelha"/>
+        <w:tblW w:w="0" w:type="auto"/>
+        <w:tblLook w:val="04A0" w:firstRow="1" w:lastRow="0" w:firstColumn="1" w:lastColumn="0" w:noHBand="0" w:noVBand="1"/>
+      </w:tblPr>
+      <w:tblGrid>
+        <w:gridCol w:w="2263"/>
+        <w:gridCol w:w="6231"/>
+      </w:tblGrid>
+      <w:tr>
+        <w:tc>
+          <w:tcPr>
+            <w:tcW w:w="2263" w:type="dxa"/>
+          </w:tcPr>
+          <w:bookmarkEnd w:id="0"/>
+          <w:bookmarkEnd w:id="1"/>
+          <w:p>
+            <w:r>
+              <w:t>URL</w:t>
+            </w:r>
+          </w:p>
+        </w:tc>
+        <w:tc>
+          <w:tcPr>
+            <w:tcW w:w="6231" w:type="dxa"/>
+          </w:tcPr>
+          <w:p/>
+        </w:tc>
+      </w:tr>
+      <w:tr>
+        <w:tc>
+          <w:tcPr>
+            <w:tcW w:w="2263" w:type="dxa"/>
+          </w:tcPr>
+          <w:p>
+            <w:r>
+              <w:t>Description</w:t>
+            </w:r>
+          </w:p>
+        </w:tc>
+        <w:tc>
+          <w:tcPr>
+            <w:tcW w:w="6231" w:type="dxa"/>
+          </w:tcPr>
+          <w:p>
+            <w:r>
+              <w:t>Modal</w:t>
+            </w:r>
+            <w:r>
+              <w:t xml:space="preserve"> with a form to login to a user account.</w:t>
+            </w:r>
+          </w:p>
+        </w:tc>
+      </w:tr>
+      <w:tr>
+        <w:tc>
+          <w:tcPr>
+            <w:tcW w:w="2263" w:type="dxa"/>
+          </w:tcPr>
+          <w:p>
+            <w:r>
+              <w:t>Method</w:t>
+            </w:r>
+          </w:p>
+        </w:tc>
+        <w:tc>
+          <w:tcPr>
+            <w:tcW w:w="6231" w:type="dxa"/>
+          </w:tcPr>
+          <w:p>
+            <w:r>
+              <w:t>GET</w:t>
+            </w:r>
+          </w:p>
+        </w:tc>
+      </w:tr>
+      <w:tr>
+        <w:tc>
+          <w:tcPr>
+            <w:tcW w:w="2263" w:type="dxa"/>
+          </w:tcPr>
+          <w:p>
+            <w:r>
+              <w:t>UI</w:t>
+            </w:r>
+          </w:p>
+        </w:tc>
+        <w:tc>
+          <w:tcPr>
+            <w:tcW w:w="6231" w:type="dxa"/>
+          </w:tcPr>
+          <w:p/>
+        </w:tc>
+      </w:tr>
+      <w:tr>
+        <w:tc>
+          <w:tcPr>
+            <w:tcW w:w="2263" w:type="dxa"/>
+          </w:tcPr>
+          <w:p>
+            <w:r>
+              <w:t>SUBMIT</w:t>
+            </w:r>
+          </w:p>
+        </w:tc>
+        <w:tc>
+          <w:tcPr>
+            <w:tcW w:w="6231" w:type="dxa"/>
+          </w:tcPr>
+          <w:p>
+            <w:r>
+              <w:t>R102</w:t>
+            </w:r>
+          </w:p>
+        </w:tc>
+      </w:tr>
+      <w:tr>
+        <w:tc>
+          <w:tcPr>
+            <w:tcW w:w="2263" w:type="dxa"/>
+          </w:tcPr>
+          <w:p>
+            <w:r>
+              <w:t>Permissions</w:t>
+            </w:r>
+          </w:p>
+        </w:tc>
+        <w:tc>
+          <w:tcPr>
+            <w:tcW w:w="6231" w:type="dxa"/>
+          </w:tcPr>
+          <w:p>
+            <w:r>
+              <w:t>PUB</w:t>
+            </w:r>
+          </w:p>
+        </w:tc>
+      </w:tr>
+    </w:tbl>
+    <w:p>
+      <w:pPr>
+        <w:pStyle w:val="Subttulo"/>
+      </w:pPr>
+    </w:p>
+    <w:p>
+      <w:pPr>
+        <w:pStyle w:val="Subttulo"/>
+      </w:pPr>
+      <w:r>
+        <w:t>R102: Login Action</w:t>
+      </w:r>
+    </w:p>
+    <w:tbl>
+      <w:tblPr>
+        <w:tblStyle w:val="TabelacomGrelha"/>
+        <w:tblW w:w="0" w:type="auto"/>
+        <w:tblLook w:val="04A0" w:firstRow="1" w:lastRow="0" w:firstColumn="1" w:lastColumn="0" w:noHBand="0" w:noVBand="1"/>
+      </w:tblPr>
+      <w:tblGrid>
+        <w:gridCol w:w="2263"/>
+        <w:gridCol w:w="3115"/>
+        <w:gridCol w:w="3116"/>
+      </w:tblGrid>
+      <w:tr>
+        <w:tc>
+          <w:tcPr>
+            <w:tcW w:w="2263" w:type="dxa"/>
+          </w:tcPr>
+          <w:p>
+            <w:r>
+              <w:t>URL</w:t>
+            </w:r>
+          </w:p>
+        </w:tc>
+        <w:tc>
+          <w:tcPr>
+            <w:tcW w:w="6231" w:type="dxa"/>
+            <w:gridSpan w:val="2"/>
+          </w:tcPr>
+          <w:p/>
+        </w:tc>
+      </w:tr>
+      <w:tr>
+        <w:tc>
+          <w:tcPr>
+            <w:tcW w:w="2263" w:type="dxa"/>
+          </w:tcPr>
+          <w:p>
+            <w:r>
+              <w:t>Description</w:t>
+            </w:r>
+          </w:p>
+        </w:tc>
+        <w:tc>
+          <w:tcPr>
+            <w:tcW w:w="6231" w:type="dxa"/>
+            <w:gridSpan w:val="2"/>
+          </w:tcPr>
+          <w:p>
+            <w:r>
+              <w:t xml:space="preserve">This web resource logs the user into the system. Redirects to the </w:t>
+            </w:r>
+            <w:r>
+              <w:t>authenticated home</w:t>
+            </w:r>
+            <w:r>
+              <w:t xml:space="preserve">page on success and </w:t>
+            </w:r>
+            <w:bookmarkStart w:id="3" w:name="OLE_LINK1"/>
+            <w:r>
+              <w:t xml:space="preserve">stays on the public homepage with the login modal open </w:t>
+            </w:r>
+            <w:bookmarkEnd w:id="3"/>
+            <w:r>
+              <w:t>on failure.</w:t>
+            </w:r>
+          </w:p>
+        </w:tc>
+      </w:tr>
+      <w:tr>
+        <w:tc>
+          <w:tcPr>
+            <w:tcW w:w="2263" w:type="dxa"/>
+          </w:tcPr>
+          <w:p>
+            <w:r>
+              <w:t>Method</w:t>
+            </w:r>
+          </w:p>
+        </w:tc>
+        <w:tc>
+          <w:tcPr>
+            <w:tcW w:w="6231" w:type="dxa"/>
+            <w:gridSpan w:val="2"/>
+          </w:tcPr>
+          <w:p>
+            <w:r>
+              <w:t>POST</w:t>
+            </w:r>
+          </w:p>
+        </w:tc>
+      </w:tr>
+      <w:tr>
+        <w:trPr>
+          <w:trHeight w:val="135"/>
+        </w:trPr>
+        <w:tc>
+          <w:tcPr>
+            <w:tcW w:w="2263" w:type="dxa"/>
+            <w:vMerge w:val="restart"/>
+          </w:tcPr>
+          <w:p>
+            <w:r>
+              <w:t>Request Body</w:t>
+            </w:r>
+          </w:p>
+        </w:tc>
+        <w:tc>
+          <w:tcPr>
+            <w:tcW w:w="3115" w:type="dxa"/>
+          </w:tcPr>
+          <w:p>
+            <w:r>
+              <w:t>username</w:t>
+            </w:r>
+            <w:r>
+              <w:t>: string</w:t>
+            </w:r>
+          </w:p>
+        </w:tc>
+        <w:tc>
+          <w:tcPr>
+            <w:tcW w:w="3116" w:type="dxa"/>
+          </w:tcPr>
+          <w:p>
+            <w:r>
+              <w:t>Username</w:t>
+            </w:r>
+          </w:p>
+        </w:tc>
+      </w:tr>
+      <w:tr>
+        <w:trPr>
+          <w:trHeight w:val="135"/>
+        </w:trPr>
+        <w:tc>
+          <w:tcPr>
+            <w:tcW w:w="2263" w:type="dxa"/>
+            <w:vMerge/>
+          </w:tcPr>
+          <w:p/>
+        </w:tc>
+        <w:tc>
+          <w:tcPr>
+            <w:tcW w:w="3115" w:type="dxa"/>
+          </w:tcPr>
+          <w:p>
+            <w:r>
+              <w:t>password: string</w:t>
+            </w:r>
+          </w:p>
+        </w:tc>
+        <w:tc>
+          <w:tcPr>
+            <w:tcW w:w="3116" w:type="dxa"/>
+          </w:tcPr>
+          <w:p>
+            <w:r>
+              <w:t>Password</w:t>
+            </w:r>
+          </w:p>
+        </w:tc>
+      </w:tr>
+      <w:tr>
+        <w:trPr>
+          <w:trHeight w:val="135"/>
+        </w:trPr>
+        <w:tc>
+          <w:tcPr>
+            <w:tcW w:w="2263" w:type="dxa"/>
+          </w:tcPr>
+          <w:p>
+            <w:bookmarkStart w:id="4" w:name="_Hlk510886153"/>
+            <w:r>
+              <w:t>Redirects</w:t>
+            </w:r>
+          </w:p>
+        </w:tc>
+        <w:tc>
+          <w:tcPr>
+            <w:tcW w:w="3115" w:type="dxa"/>
+          </w:tcPr>
+          <w:p>
+            <w:hyperlink r:id="rId5" w:history="1">
+              <w:r>
+                <w:rPr>
+                  <w:rStyle w:val="Hiperligao"/>
+                </w:rPr>
+                <w:t>homepage</w:t>
+              </w:r>
+            </w:hyperlink>
+          </w:p>
+        </w:tc>
+        <w:tc>
+          <w:tcPr>
+            <w:tcW w:w="3116" w:type="dxa"/>
+          </w:tcPr>
+          <w:p>
+            <w:r>
+              <w:t>Success</w:t>
+            </w:r>
+          </w:p>
+        </w:tc>
+      </w:tr>
+      <w:bookmarkEnd w:id="4"/>
+      <w:tr>
+        <w:tc>
+          <w:tcPr>
+            <w:tcW w:w="2263" w:type="dxa"/>
+          </w:tcPr>
+          <w:p>
+            <w:r>
+              <w:t>Permissions</w:t>
+            </w:r>
+          </w:p>
+        </w:tc>
+        <w:tc>
+          <w:tcPr>
+            <w:tcW w:w="6231" w:type="dxa"/>
+            <w:gridSpan w:val="2"/>
+          </w:tcPr>
+          <w:p>
+            <w:r>
+              <w:t>PUB</w:t>
+            </w:r>
+          </w:p>
+        </w:tc>
+      </w:tr>
+      <w:bookmarkEnd w:id="2"/>
+    </w:tbl>
     <w:p/>
+    <w:p>
+      <w:pPr>
+        <w:pStyle w:val="Subttulo"/>
+      </w:pPr>
+      <w:r>
+        <w:t xml:space="preserve">R103: Sign </w:t>
+      </w:r>
+      <w:r>
+        <w:t>up</w:t>
+      </w:r>
+      <w:r>
+        <w:t xml:space="preserve"> Form</w:t>
+      </w:r>
+    </w:p>
+    <w:tbl>
+      <w:tblPr>
+        <w:tblStyle w:val="TabelacomGrelha"/>
+        <w:tblW w:w="0" w:type="auto"/>
+        <w:tblLook w:val="04A0" w:firstRow="1" w:lastRow="0" w:firstColumn="1" w:lastColumn="0" w:noHBand="0" w:noVBand="1"/>
+      </w:tblPr>
+      <w:tblGrid>
+        <w:gridCol w:w="2263"/>
+        <w:gridCol w:w="6231"/>
+      </w:tblGrid>
+      <w:tr>
+        <w:tc>
+          <w:tcPr>
+            <w:tcW w:w="2263" w:type="dxa"/>
+          </w:tcPr>
+          <w:p>
+            <w:r>
+              <w:t>URL</w:t>
+            </w:r>
+          </w:p>
+        </w:tc>
+        <w:tc>
+          <w:tcPr>
+            <w:tcW w:w="6231" w:type="dxa"/>
+          </w:tcPr>
+          <w:p/>
+        </w:tc>
+      </w:tr>
+      <w:tr>
+        <w:tc>
+          <w:tcPr>
+            <w:tcW w:w="2263" w:type="dxa"/>
+          </w:tcPr>
+          <w:p>
+            <w:bookmarkStart w:id="5" w:name="_Hlk510886854"/>
+            <w:r>
+              <w:t>Description</w:t>
+            </w:r>
+          </w:p>
+        </w:tc>
+        <w:tc>
+          <w:tcPr>
+            <w:tcW w:w="6231" w:type="dxa"/>
+          </w:tcPr>
+          <w:p>
+            <w:r>
+              <w:t xml:space="preserve">Modal with a form to </w:t>
+            </w:r>
+            <w:r>
+              <w:t>sign up</w:t>
+            </w:r>
+            <w:r>
+              <w:t xml:space="preserve"> a</w:t>
+            </w:r>
+            <w:r>
+              <w:t xml:space="preserve"> new</w:t>
+            </w:r>
+            <w:r>
+              <w:t xml:space="preserve"> user account.</w:t>
+            </w:r>
+          </w:p>
+        </w:tc>
+      </w:tr>
+      <w:bookmarkEnd w:id="5"/>
+      <w:tr>
+        <w:tc>
+          <w:tcPr>
+            <w:tcW w:w="2263" w:type="dxa"/>
+          </w:tcPr>
+          <w:p>
+            <w:r>
+              <w:t>Method</w:t>
+            </w:r>
+          </w:p>
+        </w:tc>
+        <w:tc>
+          <w:tcPr>
+            <w:tcW w:w="6231" w:type="dxa"/>
+          </w:tcPr>
+          <w:p>
+            <w:r>
+              <w:t>GET</w:t>
+            </w:r>
+          </w:p>
+        </w:tc>
+      </w:tr>
+      <w:tr>
+        <w:tc>
+          <w:tcPr>
+            <w:tcW w:w="2263" w:type="dxa"/>
+          </w:tcPr>
+          <w:p>
+            <w:r>
+              <w:t>UI</w:t>
+            </w:r>
+          </w:p>
+        </w:tc>
+        <w:tc>
+          <w:tcPr>
+            <w:tcW w:w="6231" w:type="dxa"/>
+          </w:tcPr>
+          <w:p/>
+        </w:tc>
+      </w:tr>
+      <w:tr>
+        <w:tc>
+          <w:tcPr>
+            <w:tcW w:w="2263" w:type="dxa"/>
+          </w:tcPr>
+          <w:p>
+            <w:r>
+              <w:t>SUBMIT</w:t>
+            </w:r>
+          </w:p>
+        </w:tc>
+        <w:tc>
+          <w:tcPr>
+            <w:tcW w:w="6231" w:type="dxa"/>
+          </w:tcPr>
+          <w:p>
+            <w:r>
+              <w:t>R104</w:t>
+            </w:r>
+          </w:p>
+        </w:tc>
+      </w:tr>
+      <w:tr>
+        <w:tc>
+          <w:tcPr>
+            <w:tcW w:w="2263" w:type="dxa"/>
+          </w:tcPr>
+          <w:p>
+            <w:r>
+              <w:lastRenderedPageBreak/>
+              <w:t>Permissions</w:t>
+            </w:r>
+          </w:p>
+        </w:tc>
+        <w:tc>
+          <w:tcPr>
+            <w:tcW w:w="6231" w:type="dxa"/>
+          </w:tcPr>
+          <w:p>
+            <w:r>
+              <w:t>PUB</w:t>
+            </w:r>
+          </w:p>
+        </w:tc>
+      </w:tr>
+    </w:tbl>
+    <w:p>
+      <w:pPr>
+        <w:pStyle w:val="Subttulo"/>
+      </w:pPr>
+      <w:r>
+        <w:t xml:space="preserve">R104: Sign </w:t>
+      </w:r>
+      <w:r>
+        <w:t>up</w:t>
+      </w:r>
+      <w:r>
+        <w:t xml:space="preserve"> Action</w:t>
+      </w:r>
+    </w:p>
+    <w:tbl>
+      <w:tblPr>
+        <w:tblStyle w:val="TabelacomGrelha"/>
+        <w:tblW w:w="0" w:type="auto"/>
+        <w:tblLook w:val="04A0" w:firstRow="1" w:lastRow="0" w:firstColumn="1" w:lastColumn="0" w:noHBand="0" w:noVBand="1"/>
+      </w:tblPr>
+      <w:tblGrid>
+        <w:gridCol w:w="2263"/>
+        <w:gridCol w:w="3115"/>
+        <w:gridCol w:w="3116"/>
+      </w:tblGrid>
+      <w:tr>
+        <w:tc>
+          <w:tcPr>
+            <w:tcW w:w="2263" w:type="dxa"/>
+          </w:tcPr>
+          <w:p>
+            <w:r>
+              <w:t>URL</w:t>
+            </w:r>
+          </w:p>
+        </w:tc>
+        <w:tc>
+          <w:tcPr>
+            <w:tcW w:w="6231" w:type="dxa"/>
+            <w:gridSpan w:val="2"/>
+          </w:tcPr>
+          <w:p/>
+        </w:tc>
+      </w:tr>
+      <w:tr>
+        <w:tc>
+          <w:tcPr>
+            <w:tcW w:w="2263" w:type="dxa"/>
+          </w:tcPr>
+          <w:p>
+            <w:bookmarkStart w:id="6" w:name="_Hlk510888221"/>
+            <w:r>
+              <w:t>Description</w:t>
+            </w:r>
+          </w:p>
+        </w:tc>
+        <w:tc>
+          <w:tcPr>
+            <w:tcW w:w="6231" w:type="dxa"/>
+            <w:gridSpan w:val="2"/>
+          </w:tcPr>
+          <w:p>
+            <w:r>
+              <w:t xml:space="preserve">This web resource </w:t>
+            </w:r>
+            <w:r>
+              <w:t xml:space="preserve">signs up </w:t>
+            </w:r>
+            <w:r>
+              <w:t xml:space="preserve">the user into the system. Redirects to the </w:t>
+            </w:r>
+            <w:r>
+              <w:t>authenticated home</w:t>
+            </w:r>
+            <w:r>
+              <w:t xml:space="preserve">page on success </w:t>
+            </w:r>
+            <w:r>
+              <w:t xml:space="preserve">and stays on the public homepage with the sign up modal open </w:t>
+            </w:r>
+            <w:r>
+              <w:t>on failure.</w:t>
+            </w:r>
+          </w:p>
+        </w:tc>
+      </w:tr>
+      <w:bookmarkEnd w:id="6"/>
+      <w:tr>
+        <w:tc>
+          <w:tcPr>
+            <w:tcW w:w="2263" w:type="dxa"/>
+          </w:tcPr>
+          <w:p>
+            <w:r>
+              <w:t>Method</w:t>
+            </w:r>
+          </w:p>
+        </w:tc>
+        <w:tc>
+          <w:tcPr>
+            <w:tcW w:w="6231" w:type="dxa"/>
+            <w:gridSpan w:val="2"/>
+          </w:tcPr>
+          <w:p>
+            <w:r>
+              <w:t>POST</w:t>
+            </w:r>
+          </w:p>
+        </w:tc>
+      </w:tr>
+      <w:tr>
+        <w:trPr>
+          <w:trHeight w:val="135"/>
+        </w:trPr>
+        <w:tc>
+          <w:tcPr>
+            <w:tcW w:w="2263" w:type="dxa"/>
+            <w:vMerge w:val="restart"/>
+          </w:tcPr>
+          <w:p>
+            <w:r>
+              <w:t>Request Body</w:t>
+            </w:r>
+          </w:p>
+        </w:tc>
+        <w:tc>
+          <w:tcPr>
+            <w:tcW w:w="3115" w:type="dxa"/>
+          </w:tcPr>
+          <w:p>
+            <w:r>
+              <w:t>username</w:t>
+            </w:r>
+            <w:r>
+              <w:t>: string</w:t>
+            </w:r>
+          </w:p>
+        </w:tc>
+        <w:tc>
+          <w:tcPr>
+            <w:tcW w:w="3116" w:type="dxa"/>
+          </w:tcPr>
+          <w:p>
+            <w:r>
+              <w:t>Username</w:t>
+            </w:r>
+          </w:p>
+        </w:tc>
+      </w:tr>
+      <w:tr>
+        <w:trPr>
+          <w:trHeight w:val="135"/>
+        </w:trPr>
+        <w:tc>
+          <w:tcPr>
+            <w:tcW w:w="2263" w:type="dxa"/>
+            <w:vMerge/>
+          </w:tcPr>
+          <w:p/>
+        </w:tc>
+        <w:tc>
+          <w:tcPr>
+            <w:tcW w:w="3115" w:type="dxa"/>
+          </w:tcPr>
+          <w:p>
+            <w:r>
+              <w:t>email: string</w:t>
+            </w:r>
+          </w:p>
+        </w:tc>
+        <w:tc>
+          <w:tcPr>
+            <w:tcW w:w="3116" w:type="dxa"/>
+          </w:tcPr>
+          <w:p>
+            <w:r>
+              <w:t>Email</w:t>
+            </w:r>
+          </w:p>
+        </w:tc>
+      </w:tr>
+      <w:tr>
+        <w:trPr>
+          <w:trHeight w:val="135"/>
+        </w:trPr>
+        <w:tc>
+          <w:tcPr>
+            <w:tcW w:w="2263" w:type="dxa"/>
+            <w:vMerge/>
+          </w:tcPr>
+          <w:p/>
+        </w:tc>
+        <w:tc>
+          <w:tcPr>
+            <w:tcW w:w="3115" w:type="dxa"/>
+          </w:tcPr>
+          <w:p>
+            <w:proofErr w:type="spellStart"/>
+            <w:r>
+              <w:t>first_name</w:t>
+            </w:r>
+            <w:proofErr w:type="spellEnd"/>
+            <w:r>
+              <w:t>: string</w:t>
+            </w:r>
+          </w:p>
+        </w:tc>
+        <w:tc>
+          <w:tcPr>
+            <w:tcW w:w="3116" w:type="dxa"/>
+          </w:tcPr>
+          <w:p>
+            <w:r>
+              <w:t>First Name</w:t>
+            </w:r>
+          </w:p>
+        </w:tc>
+      </w:tr>
+      <w:tr>
+        <w:trPr>
+          <w:trHeight w:val="135"/>
+        </w:trPr>
+        <w:tc>
+          <w:tcPr>
+            <w:tcW w:w="2263" w:type="dxa"/>
+            <w:vMerge/>
+          </w:tcPr>
+          <w:p/>
+        </w:tc>
+        <w:tc>
+          <w:tcPr>
+            <w:tcW w:w="3115" w:type="dxa"/>
+          </w:tcPr>
+          <w:p>
+            <w:proofErr w:type="spellStart"/>
+            <w:r>
+              <w:t>last_name</w:t>
+            </w:r>
+            <w:proofErr w:type="spellEnd"/>
+            <w:r>
+              <w:t>:</w:t>
+            </w:r>
+            <w:r>
+              <w:t xml:space="preserve"> </w:t>
+            </w:r>
+            <w:r>
+              <w:t>string</w:t>
+            </w:r>
+          </w:p>
+        </w:tc>
+        <w:tc>
+          <w:tcPr>
+            <w:tcW w:w="3116" w:type="dxa"/>
+          </w:tcPr>
+          <w:p>
+            <w:r>
+              <w:t>Last Name</w:t>
+            </w:r>
+          </w:p>
+        </w:tc>
+      </w:tr>
+      <w:tr>
+        <w:trPr>
+          <w:trHeight w:val="135"/>
+        </w:trPr>
+        <w:tc>
+          <w:tcPr>
+            <w:tcW w:w="2263" w:type="dxa"/>
+            <w:vMerge/>
+          </w:tcPr>
+          <w:p/>
+        </w:tc>
+        <w:tc>
+          <w:tcPr>
+            <w:tcW w:w="3115" w:type="dxa"/>
+          </w:tcPr>
+          <w:p>
+            <w:r>
+              <w:t>country: string</w:t>
+            </w:r>
+          </w:p>
+        </w:tc>
+        <w:tc>
+          <w:tcPr>
+            <w:tcW w:w="3116" w:type="dxa"/>
+          </w:tcPr>
+          <w:p>
+            <w:r>
+              <w:t>Country</w:t>
+            </w:r>
+          </w:p>
+        </w:tc>
+      </w:tr>
+      <w:tr>
+        <w:trPr>
+          <w:trHeight w:val="135"/>
+        </w:trPr>
+        <w:tc>
+          <w:tcPr>
+            <w:tcW w:w="2263" w:type="dxa"/>
+            <w:vMerge/>
+          </w:tcPr>
+          <w:p/>
+        </w:tc>
+        <w:tc>
+          <w:tcPr>
+            <w:tcW w:w="3115" w:type="dxa"/>
+          </w:tcPr>
+          <w:p>
+            <w:r>
+              <w:t>city: string</w:t>
+            </w:r>
+          </w:p>
+        </w:tc>
+        <w:tc>
+          <w:tcPr>
+            <w:tcW w:w="3116" w:type="dxa"/>
+          </w:tcPr>
+          <w:p>
+            <w:r>
+              <w:t>City</w:t>
+            </w:r>
+          </w:p>
+        </w:tc>
+      </w:tr>
+      <w:tr>
+        <w:trPr>
+          <w:trHeight w:val="135"/>
+        </w:trPr>
+        <w:tc>
+          <w:tcPr>
+            <w:tcW w:w="2263" w:type="dxa"/>
+            <w:vMerge/>
+          </w:tcPr>
+          <w:p/>
+        </w:tc>
+        <w:tc>
+          <w:tcPr>
+            <w:tcW w:w="3115" w:type="dxa"/>
+          </w:tcPr>
+          <w:p>
+            <w:r>
+              <w:t>password:</w:t>
+            </w:r>
+            <w:r>
+              <w:t xml:space="preserve"> </w:t>
+            </w:r>
+            <w:r>
+              <w:t>string</w:t>
+            </w:r>
+          </w:p>
+        </w:tc>
+        <w:tc>
+          <w:tcPr>
+            <w:tcW w:w="3116" w:type="dxa"/>
+          </w:tcPr>
+          <w:p>
+            <w:r>
+              <w:t>Password</w:t>
+            </w:r>
+          </w:p>
+        </w:tc>
+      </w:tr>
+      <w:tr>
+        <w:tc>
+          <w:tcPr>
+            <w:tcW w:w="2263" w:type="dxa"/>
+          </w:tcPr>
+          <w:p>
+            <w:r>
+              <w:t>Redirects</w:t>
+            </w:r>
+          </w:p>
+        </w:tc>
+        <w:tc>
+          <w:tcPr>
+            <w:tcW w:w="3115" w:type="dxa"/>
+          </w:tcPr>
+          <w:p>
+            <w:hyperlink r:id="rId6" w:history="1">
+              <w:r>
+                <w:rPr>
+                  <w:rStyle w:val="Hiperligao"/>
+                </w:rPr>
+                <w:t>homepage</w:t>
+              </w:r>
+            </w:hyperlink>
+          </w:p>
+        </w:tc>
+        <w:tc>
+          <w:tcPr>
+            <w:tcW w:w="3116" w:type="dxa"/>
+          </w:tcPr>
+          <w:p>
+            <w:r>
+              <w:t>Success</w:t>
+            </w:r>
+          </w:p>
+        </w:tc>
+      </w:tr>
+      <w:tr>
+        <w:tc>
+          <w:tcPr>
+            <w:tcW w:w="2263" w:type="dxa"/>
+          </w:tcPr>
+          <w:p>
+            <w:r>
+              <w:t>Permissions</w:t>
+            </w:r>
+          </w:p>
+        </w:tc>
+        <w:tc>
+          <w:tcPr>
+            <w:tcW w:w="6231" w:type="dxa"/>
+            <w:gridSpan w:val="2"/>
+          </w:tcPr>
+          <w:p>
+            <w:r>
+              <w:t>PUB</w:t>
+            </w:r>
+          </w:p>
+        </w:tc>
+      </w:tr>
+    </w:tbl>
+    <w:p/>
+    <w:p>
+      <w:pPr>
+        <w:pStyle w:val="Subttulo"/>
+      </w:pPr>
+      <w:r>
+        <w:t>R105: Reset Password Form</w:t>
+      </w:r>
+    </w:p>
+    <w:tbl>
+      <w:tblPr>
+        <w:tblStyle w:val="TabelacomGrelha"/>
+        <w:tblW w:w="0" w:type="auto"/>
+        <w:tblLook w:val="04A0" w:firstRow="1" w:lastRow="0" w:firstColumn="1" w:lastColumn="0" w:noHBand="0" w:noVBand="1"/>
+      </w:tblPr>
+      <w:tblGrid>
+        <w:gridCol w:w="2263"/>
+        <w:gridCol w:w="6231"/>
+      </w:tblGrid>
+      <w:tr>
+        <w:tc>
+          <w:tcPr>
+            <w:tcW w:w="2263" w:type="dxa"/>
+          </w:tcPr>
+          <w:p>
+            <w:bookmarkStart w:id="7" w:name="_Hlk510880424"/>
+            <w:r>
+              <w:t>URL</w:t>
+            </w:r>
+          </w:p>
+        </w:tc>
+        <w:tc>
+          <w:tcPr>
+            <w:tcW w:w="6231" w:type="dxa"/>
+          </w:tcPr>
+          <w:p/>
+        </w:tc>
+      </w:tr>
+      <w:tr>
+        <w:tc>
+          <w:tcPr>
+            <w:tcW w:w="2263" w:type="dxa"/>
+          </w:tcPr>
+          <w:p>
+            <w:r>
+              <w:t>Description</w:t>
+            </w:r>
+          </w:p>
+        </w:tc>
+        <w:tc>
+          <w:tcPr>
+            <w:tcW w:w="6231" w:type="dxa"/>
+          </w:tcPr>
+          <w:p/>
+        </w:tc>
+      </w:tr>
+      <w:tr>
+        <w:tc>
+          <w:tcPr>
+            <w:tcW w:w="2263" w:type="dxa"/>
+          </w:tcPr>
+          <w:p>
+            <w:r>
+              <w:t>Method</w:t>
+            </w:r>
+          </w:p>
+        </w:tc>
+        <w:tc>
+          <w:tcPr>
+            <w:tcW w:w="6231" w:type="dxa"/>
+          </w:tcPr>
+          <w:p/>
+        </w:tc>
+      </w:tr>
+      <w:tr>
+        <w:tc>
+          <w:tcPr>
+            <w:tcW w:w="2263" w:type="dxa"/>
+          </w:tcPr>
+          <w:p>
+            <w:r>
+              <w:t>UI</w:t>
+            </w:r>
+          </w:p>
+        </w:tc>
+        <w:tc>
+          <w:tcPr>
+            <w:tcW w:w="6231" w:type="dxa"/>
+          </w:tcPr>
+          <w:p/>
+        </w:tc>
+      </w:tr>
+      <w:tr>
+        <w:tc>
+          <w:tcPr>
+            <w:tcW w:w="2263" w:type="dxa"/>
+          </w:tcPr>
+          <w:p>
+            <w:r>
+              <w:t>SUBMIT</w:t>
+            </w:r>
+          </w:p>
+        </w:tc>
+        <w:tc>
+          <w:tcPr>
+            <w:tcW w:w="6231" w:type="dxa"/>
+          </w:tcPr>
+          <w:p/>
+        </w:tc>
+      </w:tr>
+      <w:tr>
+        <w:tc>
+          <w:tcPr>
+            <w:tcW w:w="2263" w:type="dxa"/>
+          </w:tcPr>
+          <w:p>
+            <w:r>
+              <w:t>Permissions</w:t>
+            </w:r>
+          </w:p>
+        </w:tc>
+        <w:tc>
+          <w:tcPr>
+            <w:tcW w:w="6231" w:type="dxa"/>
+          </w:tcPr>
+          <w:p/>
+        </w:tc>
+      </w:tr>
+      <w:bookmarkEnd w:id="7"/>
+    </w:tbl>
+    <w:p>
+      <w:pPr>
+        <w:pStyle w:val="Subttulo"/>
+      </w:pPr>
+    </w:p>
+    <w:p>
+      <w:pPr>
+        <w:pStyle w:val="Subttulo"/>
+      </w:pPr>
+      <w:r>
+        <w:t>R106: Reset Password Action</w:t>
+      </w:r>
+    </w:p>
+    <w:tbl>
+      <w:tblPr>
+        <w:tblStyle w:val="TabelacomGrelha"/>
+        <w:tblW w:w="0" w:type="auto"/>
+        <w:tblLook w:val="04A0" w:firstRow="1" w:lastRow="0" w:firstColumn="1" w:lastColumn="0" w:noHBand="0" w:noVBand="1"/>
+      </w:tblPr>
+      <w:tblGrid>
+        <w:gridCol w:w="2263"/>
+        <w:gridCol w:w="6231"/>
+      </w:tblGrid>
+      <w:tr>
+        <w:tc>
+          <w:tcPr>
+            <w:tcW w:w="2263" w:type="dxa"/>
+          </w:tcPr>
+          <w:p>
+            <w:r>
+              <w:t>URL</w:t>
+            </w:r>
+          </w:p>
+        </w:tc>
+        <w:tc>
+          <w:tcPr>
+            <w:tcW w:w="6231" w:type="dxa"/>
+          </w:tcPr>
+          <w:p/>
+        </w:tc>
+      </w:tr>
+      <w:tr>
+        <w:tc>
+          <w:tcPr>
+            <w:tcW w:w="2263" w:type="dxa"/>
+          </w:tcPr>
+          <w:p>
+            <w:r>
+              <w:t>Description</w:t>
+            </w:r>
+          </w:p>
+        </w:tc>
+        <w:tc>
+          <w:tcPr>
+            <w:tcW w:w="6231" w:type="dxa"/>
+          </w:tcPr>
+          <w:p/>
+        </w:tc>
+      </w:tr>
+      <w:tr>
+        <w:tc>
+          <w:tcPr>
+            <w:tcW w:w="2263" w:type="dxa"/>
+          </w:tcPr>
+          <w:p>
+            <w:r>
+              <w:t>Method</w:t>
+            </w:r>
+          </w:p>
+        </w:tc>
+        <w:tc>
+          <w:tcPr>
+            <w:tcW w:w="6231" w:type="dxa"/>
+          </w:tcPr>
+          <w:p/>
+        </w:tc>
+      </w:tr>
+      <w:tr>
+        <w:tc>
+          <w:tcPr>
+            <w:tcW w:w="2263" w:type="dxa"/>
+          </w:tcPr>
+          <w:p>
+            <w:r>
+              <w:t>Request Body</w:t>
+            </w:r>
+          </w:p>
+        </w:tc>
+        <w:tc>
+          <w:tcPr>
+            <w:tcW w:w="6231" w:type="dxa"/>
+          </w:tcPr>
+          <w:p/>
+        </w:tc>
+      </w:tr>
+      <w:tr>
+        <w:tc>
+          <w:tcPr>
+            <w:tcW w:w="2263" w:type="dxa"/>
+          </w:tcPr>
+          <w:p>
+            <w:r>
+              <w:t>Redirects</w:t>
+            </w:r>
+          </w:p>
+        </w:tc>
+        <w:tc>
+          <w:tcPr>
+            <w:tcW w:w="6231" w:type="dxa"/>
+          </w:tcPr>
+          <w:p/>
+        </w:tc>
+      </w:tr>
+      <w:tr>
+        <w:tc>
+          <w:tcPr>
+            <w:tcW w:w="2263" w:type="dxa"/>
+          </w:tcPr>
+          <w:p>
+            <w:r>
+              <w:t>Permissions</w:t>
+            </w:r>
+          </w:p>
+        </w:tc>
+        <w:tc>
+          <w:tcPr>
+            <w:tcW w:w="6231" w:type="dxa"/>
+          </w:tcPr>
+          <w:p/>
+        </w:tc>
+      </w:tr>
+    </w:tbl>
+    <w:p/>
+    <w:p>
+      <w:pPr>
+        <w:pStyle w:val="Subttulo"/>
+      </w:pPr>
+      <w:r>
+        <w:t xml:space="preserve">R106: </w:t>
+      </w:r>
+      <w:r>
+        <w:t>Logo</w:t>
+      </w:r>
+      <w:r>
+        <w:t>ut Action</w:t>
+      </w:r>
+    </w:p>
+    <w:tbl>
+      <w:tblPr>
+        <w:tblStyle w:val="TabelacomGrelha"/>
+        <w:tblW w:w="0" w:type="auto"/>
+        <w:tblLook w:val="04A0" w:firstRow="1" w:lastRow="0" w:firstColumn="1" w:lastColumn="0" w:noHBand="0" w:noVBand="1"/>
+      </w:tblPr>
+      <w:tblGrid>
+        <w:gridCol w:w="2263"/>
+        <w:gridCol w:w="3115"/>
+        <w:gridCol w:w="3116"/>
+      </w:tblGrid>
+      <w:tr>
+        <w:tc>
+          <w:tcPr>
+            <w:tcW w:w="2263" w:type="dxa"/>
+          </w:tcPr>
+          <w:p>
+            <w:r>
+              <w:t>URL</w:t>
+            </w:r>
+          </w:p>
+        </w:tc>
+        <w:tc>
+          <w:tcPr>
+            <w:tcW w:w="6231" w:type="dxa"/>
+            <w:gridSpan w:val="2"/>
+          </w:tcPr>
+          <w:p/>
+        </w:tc>
+      </w:tr>
+      <w:tr>
+        <w:tc>
+          <w:tcPr>
+            <w:tcW w:w="2263" w:type="dxa"/>
+          </w:tcPr>
+          <w:p>
+            <w:r>
+              <w:t>Description</w:t>
+            </w:r>
+          </w:p>
+        </w:tc>
+        <w:tc>
+          <w:tcPr>
+            <w:tcW w:w="6231" w:type="dxa"/>
+            <w:gridSpan w:val="2"/>
+          </w:tcPr>
+          <w:p>
+            <w:r>
+              <w:t xml:space="preserve">This web resource </w:t>
+            </w:r>
+            <w:r>
+              <w:t>signs</w:t>
+            </w:r>
+            <w:r>
+              <w:t xml:space="preserve"> out the authenticated user or admin.</w:t>
+            </w:r>
+          </w:p>
+        </w:tc>
+      </w:tr>
+      <w:tr>
+        <w:tc>
+          <w:tcPr>
+            <w:tcW w:w="2263" w:type="dxa"/>
+          </w:tcPr>
+          <w:p>
+            <w:r>
+              <w:t>Method</w:t>
+            </w:r>
+          </w:p>
+        </w:tc>
+        <w:tc>
+          <w:tcPr>
+            <w:tcW w:w="6231" w:type="dxa"/>
+            <w:gridSpan w:val="2"/>
+          </w:tcPr>
+          <w:p>
+            <w:r>
+              <w:t>POST</w:t>
+            </w:r>
+          </w:p>
+        </w:tc>
+      </w:tr>
+      <w:tr>
+        <w:tc>
+          <w:tcPr>
+            <w:tcW w:w="2263" w:type="dxa"/>
+          </w:tcPr>
+          <w:p>
+            <w:r>
+              <w:t>Redirects</w:t>
+            </w:r>
+          </w:p>
+        </w:tc>
+        <w:tc>
+          <w:tcPr>
+            <w:tcW w:w="3115" w:type="dxa"/>
+          </w:tcPr>
+          <w:p>
+            <w:hyperlink r:id="rId7" w:history="1">
+              <w:r>
+                <w:rPr>
+                  <w:rStyle w:val="Hiperligao"/>
+                </w:rPr>
+                <w:t>public homepage</w:t>
+              </w:r>
+            </w:hyperlink>
+          </w:p>
+        </w:tc>
+        <w:tc>
+          <w:tcPr>
+            <w:tcW w:w="3116" w:type="dxa"/>
+          </w:tcPr>
+          <w:p>
+            <w:r>
+              <w:t>Success</w:t>
+            </w:r>
+          </w:p>
+        </w:tc>
+      </w:tr>
+      <w:tr>
+        <w:tc>
+          <w:tcPr>
+            <w:tcW w:w="2263" w:type="dxa"/>
+          </w:tcPr>
+          <w:p>
+            <w:r>
+              <w:t>Permissions</w:t>
+            </w:r>
+          </w:p>
+        </w:tc>
+        <w:tc>
+          <w:tcPr>
+            <w:tcW w:w="6231" w:type="dxa"/>
+            <w:gridSpan w:val="2"/>
+          </w:tcPr>
+          <w:p>
+            <w:r>
+              <w:t>USR, ADM</w:t>
+            </w:r>
+          </w:p>
+        </w:tc>
+      </w:tr>
+    </w:tbl>
+    <w:p/>
+    <w:p>
+      <w:r>
+        <w:br w:type="page"/>
+      </w:r>
+    </w:p>
     <w:p>
       <w:pPr>
         <w:pStyle w:val="Subttulo"/>
@@ -717,6 +2148,7 @@
           <w:iCs w:val="0"/>
           <w:color w:val="5A5A5A" w:themeColor="text1" w:themeTint="A5"/>
         </w:rPr>
+        <w:lastRenderedPageBreak/>
         <w:t>Module M02: Users</w:t>
       </w:r>
     </w:p>
@@ -756,6 +2188,17 @@
       <w:r>
         <w:t>View Profile</w:t>
       </w:r>
+      <w:r>
+        <w:t xml:space="preserve"> </w:t>
+      </w:r>
+      <w:bookmarkStart w:id="8" w:name="OLE_LINK27"/>
+      <w:r>
+        <w:rPr>
+          <w:highlight w:val="lightGray"/>
+        </w:rPr>
+        <w:t>/{username}</w:t>
+      </w:r>
+      <w:bookmarkEnd w:id="8"/>
     </w:p>
     <w:p>
       <w:pPr>
@@ -774,6 +2217,15 @@
       <w:r>
         <w:t xml:space="preserve"> Edit Profile Form</w:t>
       </w:r>
+      <w:r>
+        <w:t xml:space="preserve"> </w:t>
+      </w:r>
+      <w:r>
+        <w:rPr>
+          <w:highlight w:val="lightGray"/>
+        </w:rPr>
+        <w:t>/{username}</w:t>
+      </w:r>
     </w:p>
     <w:p>
       <w:pPr>
@@ -792,6 +2244,15 @@
       <w:r>
         <w:t>Edit Profile Action</w:t>
       </w:r>
+      <w:r>
+        <w:t xml:space="preserve"> </w:t>
+      </w:r>
+      <w:r>
+        <w:rPr>
+          <w:highlight w:val="lightGray"/>
+        </w:rPr>
+        <w:t>/{username}</w:t>
+      </w:r>
     </w:p>
     <w:p>
       <w:pPr>
@@ -810,6 +2271,38 @@
       <w:r>
         <w:t xml:space="preserve"> Add Friend</w:t>
       </w:r>
+      <w:r>
+        <w:t xml:space="preserve"> Action</w:t>
+      </w:r>
+      <w:r>
+        <w:t xml:space="preserve"> </w:t>
+      </w:r>
+      <w:r>
+        <w:rPr>
+          <w:highlight w:val="lightGray"/>
+        </w:rPr>
+        <w:t>/{</w:t>
+      </w:r>
+      <w:proofErr w:type="spellStart"/>
+      <w:r>
+        <w:rPr>
+          <w:highlight w:val="lightGray"/>
+        </w:rPr>
+        <w:t>username</w:t>
+      </w:r>
+      <w:r>
+        <w:rPr>
+          <w:highlight w:val="lightGray"/>
+        </w:rPr>
+        <w:t>_friend</w:t>
+      </w:r>
+      <w:proofErr w:type="spellEnd"/>
+      <w:r>
+        <w:rPr>
+          <w:highlight w:val="lightGray"/>
+        </w:rPr>
+        <w:t>}</w:t>
+      </w:r>
     </w:p>
     <w:p>
       <w:pPr>
@@ -822,6 +2315,9 @@
       <w:r>
         <w:t>R205: Accept Friend</w:t>
       </w:r>
+      <w:r>
+        <w:t xml:space="preserve"> Action</w:t>
+      </w:r>
     </w:p>
     <w:p>
       <w:pPr>
@@ -832,7 +2328,44 @@
         <w:spacing w:after="0"/>
       </w:pPr>
       <w:r>
-        <w:t>R206: Remove Friend</w:t>
+        <w:t xml:space="preserve">R206: </w:t>
+      </w:r>
+      <w:bookmarkStart w:id="9" w:name="_Hlk510883959"/>
+      <w:r>
+        <w:t>Remove Friend</w:t>
+      </w:r>
+      <w:r>
+        <w:t xml:space="preserve"> Action</w:t>
+      </w:r>
+      <w:bookmarkEnd w:id="9"/>
+      <w:r>
+        <w:t xml:space="preserve"> </w:t>
+      </w:r>
+      <w:r>
+        <w:rPr>
+          <w:highlight w:val="lightGray"/>
+        </w:rPr>
+        <w:t>/{</w:t>
+      </w:r>
+      <w:proofErr w:type="spellStart"/>
+      <w:r>
+        <w:rPr>
+          <w:highlight w:val="lightGray"/>
+        </w:rPr>
+        <w:t>username</w:t>
+      </w:r>
+      <w:r>
+        <w:rPr>
+          <w:highlight w:val="lightGray"/>
+        </w:rPr>
+        <w:t>_friend</w:t>
+      </w:r>
+      <w:proofErr w:type="spellEnd"/>
+      <w:r>
+        <w:rPr>
+          <w:highlight w:val="lightGray"/>
+        </w:rPr>
+        <w:t>}</w:t>
       </w:r>
     </w:p>
     <w:p>
@@ -844,7 +2377,13 @@
         <w:spacing w:after="0"/>
       </w:pPr>
       <w:r>
-        <w:t xml:space="preserve">R207: Friend’s Activities </w:t>
+        <w:t xml:space="preserve">R207: </w:t>
+      </w:r>
+      <w:r>
+        <w:t xml:space="preserve">View </w:t>
+      </w:r>
+      <w:r>
+        <w:t xml:space="preserve">Friend’s Activities </w:t>
       </w:r>
     </w:p>
     <w:p>
@@ -861,7 +2400,2087 @@
       <w:r>
         <w:t>208: Search Users</w:t>
       </w:r>
-    </w:p>
+      <w:r>
+        <w:t xml:space="preserve"> </w:t>
+      </w:r>
+    </w:p>
+    <w:p>
+      <w:pPr>
+        <w:numPr>
+          <w:ilvl w:val="0"/>
+          <w:numId w:val="2"/>
+        </w:numPr>
+        <w:spacing w:after="0"/>
+      </w:pPr>
+      <w:proofErr w:type="spellStart"/>
+      <w:r>
+        <w:t xml:space="preserve">R209: </w:t>
+      </w:r>
+      <w:proofErr w:type="spellEnd"/>
+      <w:r>
+        <w:t>Delete Account</w:t>
+      </w:r>
+      <w:r>
+        <w:t xml:space="preserve"> Action</w:t>
+      </w:r>
+      <w:r>
+        <w:t xml:space="preserve"> </w:t>
+      </w:r>
+      <w:r>
+        <w:rPr>
+          <w:highlight w:val="lightGray"/>
+        </w:rPr>
+        <w:t>/{username}</w:t>
+      </w:r>
+    </w:p>
+    <w:p>
+      <w:pPr>
+        <w:numPr>
+          <w:ilvl w:val="0"/>
+          <w:numId w:val="2"/>
+        </w:numPr>
+        <w:spacing w:after="0"/>
+      </w:pPr>
+      <w:r>
+        <w:t>R210: View Notifications</w:t>
+      </w:r>
+    </w:p>
+    <w:p>
+      <w:pPr>
+        <w:spacing w:after="0"/>
+        <w:ind w:left="720"/>
+      </w:pPr>
+    </w:p>
+    <w:p>
+      <w:pPr>
+        <w:pStyle w:val="Subttulo"/>
+      </w:pPr>
+      <w:r>
+        <w:t>R201: View Profile</w:t>
+      </w:r>
+    </w:p>
+    <w:tbl>
+      <w:tblPr>
+        <w:tblStyle w:val="TabelacomGrelha"/>
+        <w:tblW w:w="0" w:type="auto"/>
+        <w:tblLook w:val="04A0" w:firstRow="1" w:lastRow="0" w:firstColumn="1" w:lastColumn="0" w:noHBand="0" w:noVBand="1"/>
+      </w:tblPr>
+      <w:tblGrid>
+        <w:gridCol w:w="2263"/>
+        <w:gridCol w:w="3115"/>
+        <w:gridCol w:w="3116"/>
+      </w:tblGrid>
+      <w:tr>
+        <w:tc>
+          <w:tcPr>
+            <w:tcW w:w="2263" w:type="dxa"/>
+          </w:tcPr>
+          <w:p>
+            <w:r>
+              <w:t>URL</w:t>
+            </w:r>
+          </w:p>
+        </w:tc>
+        <w:tc>
+          <w:tcPr>
+            <w:tcW w:w="6231" w:type="dxa"/>
+            <w:gridSpan w:val="2"/>
+          </w:tcPr>
+          <w:p>
+            <w:r>
+              <w:t>/{username}</w:t>
+            </w:r>
+          </w:p>
+        </w:tc>
+      </w:tr>
+      <w:tr>
+        <w:tc>
+          <w:tcPr>
+            <w:tcW w:w="2263" w:type="dxa"/>
+          </w:tcPr>
+          <w:p>
+            <w:r>
+              <w:t>Description</w:t>
+            </w:r>
+          </w:p>
+        </w:tc>
+        <w:tc>
+          <w:tcPr>
+            <w:tcW w:w="6231" w:type="dxa"/>
+            <w:gridSpan w:val="2"/>
+          </w:tcPr>
+          <w:p>
+            <w:r>
+              <w:t>Shows the user individual profile page.</w:t>
+            </w:r>
+          </w:p>
+        </w:tc>
+      </w:tr>
+      <w:tr>
+        <w:tc>
+          <w:tcPr>
+            <w:tcW w:w="2263" w:type="dxa"/>
+          </w:tcPr>
+          <w:p>
+            <w:r>
+              <w:t>Method</w:t>
+            </w:r>
+          </w:p>
+        </w:tc>
+        <w:tc>
+          <w:tcPr>
+            <w:tcW w:w="6231" w:type="dxa"/>
+            <w:gridSpan w:val="2"/>
+          </w:tcPr>
+          <w:p>
+            <w:r>
+              <w:t>GET</w:t>
+            </w:r>
+          </w:p>
+        </w:tc>
+      </w:tr>
+      <w:tr>
+        <w:trPr>
+          <w:trHeight w:val="135"/>
+        </w:trPr>
+        <w:tc>
+          <w:tcPr>
+            <w:tcW w:w="2263" w:type="dxa"/>
+          </w:tcPr>
+          <w:p>
+            <w:bookmarkStart w:id="10" w:name="_Hlk510887931"/>
+            <w:r>
+              <w:t>Parameters</w:t>
+            </w:r>
+          </w:p>
+        </w:tc>
+        <w:tc>
+          <w:tcPr>
+            <w:tcW w:w="3115" w:type="dxa"/>
+          </w:tcPr>
+          <w:p>
+            <w:r>
+              <w:t>username:</w:t>
+            </w:r>
+            <w:r>
+              <w:t xml:space="preserve"> </w:t>
+            </w:r>
+            <w:r>
+              <w:t>string</w:t>
+            </w:r>
+          </w:p>
+        </w:tc>
+        <w:tc>
+          <w:tcPr>
+            <w:tcW w:w="3116" w:type="dxa"/>
+          </w:tcPr>
+          <w:p>
+            <w:r>
+              <w:t>user</w:t>
+            </w:r>
+            <w:r>
+              <w:t xml:space="preserve"> secondary</w:t>
+            </w:r>
+            <w:r>
+              <w:t xml:space="preserve"> key</w:t>
+            </w:r>
+          </w:p>
+        </w:tc>
+      </w:tr>
+      <w:tr>
+        <w:tc>
+          <w:tcPr>
+            <w:tcW w:w="2263" w:type="dxa"/>
+          </w:tcPr>
+          <w:p>
+            <w:bookmarkStart w:id="11" w:name="_Hlk510889021"/>
+            <w:bookmarkEnd w:id="10"/>
+            <w:r>
+              <w:t>UI</w:t>
+            </w:r>
+          </w:p>
+        </w:tc>
+        <w:tc>
+          <w:tcPr>
+            <w:tcW w:w="6231" w:type="dxa"/>
+            <w:gridSpan w:val="2"/>
+          </w:tcPr>
+          <w:p>
+            <w:hyperlink r:id="rId8" w:history="1">
+              <w:r>
+                <w:rPr>
+                  <w:rStyle w:val="Hiperligao"/>
+                </w:rPr>
+                <w:t>profile</w:t>
+              </w:r>
+            </w:hyperlink>
+          </w:p>
+        </w:tc>
+      </w:tr>
+      <w:bookmarkEnd w:id="11"/>
+      <w:tr>
+        <w:tc>
+          <w:tcPr>
+            <w:tcW w:w="2263" w:type="dxa"/>
+          </w:tcPr>
+          <w:p>
+            <w:r>
+              <w:t>Permissions</w:t>
+            </w:r>
+          </w:p>
+        </w:tc>
+        <w:tc>
+          <w:tcPr>
+            <w:tcW w:w="6231" w:type="dxa"/>
+            <w:gridSpan w:val="2"/>
+          </w:tcPr>
+          <w:p>
+            <w:r>
+              <w:t>USR</w:t>
+            </w:r>
+          </w:p>
+        </w:tc>
+      </w:tr>
+    </w:tbl>
+    <w:p/>
+    <w:p>
+      <w:pPr>
+        <w:pStyle w:val="Subttulo"/>
+      </w:pPr>
+      <w:r>
+        <w:t>R202: Edit Profile Form</w:t>
+      </w:r>
+    </w:p>
+    <w:tbl>
+      <w:tblPr>
+        <w:tblStyle w:val="TabelacomGrelha"/>
+        <w:tblW w:w="0" w:type="auto"/>
+        <w:tblLook w:val="04A0" w:firstRow="1" w:lastRow="0" w:firstColumn="1" w:lastColumn="0" w:noHBand="0" w:noVBand="1"/>
+      </w:tblPr>
+      <w:tblGrid>
+        <w:gridCol w:w="2263"/>
+        <w:gridCol w:w="3115"/>
+        <w:gridCol w:w="3116"/>
+      </w:tblGrid>
+      <w:tr>
+        <w:tc>
+          <w:tcPr>
+            <w:tcW w:w="2263" w:type="dxa"/>
+          </w:tcPr>
+          <w:p>
+            <w:r>
+              <w:t>URL</w:t>
+            </w:r>
+          </w:p>
+        </w:tc>
+        <w:tc>
+          <w:tcPr>
+            <w:tcW w:w="6231" w:type="dxa"/>
+            <w:gridSpan w:val="2"/>
+          </w:tcPr>
+          <w:p>
+            <w:r>
+              <w:t>/{username}</w:t>
+            </w:r>
+          </w:p>
+        </w:tc>
+      </w:tr>
+      <w:tr>
+        <w:tc>
+          <w:tcPr>
+            <w:tcW w:w="2263" w:type="dxa"/>
+          </w:tcPr>
+          <w:p>
+            <w:r>
+              <w:t>Description</w:t>
+            </w:r>
+          </w:p>
+        </w:tc>
+        <w:tc>
+          <w:tcPr>
+            <w:tcW w:w="6231" w:type="dxa"/>
+            <w:gridSpan w:val="2"/>
+          </w:tcPr>
+          <w:p>
+            <w:r>
+              <w:t>F</w:t>
+            </w:r>
+            <w:r>
+              <w:t xml:space="preserve">orm to </w:t>
+            </w:r>
+            <w:r>
+              <w:t>edit the</w:t>
+            </w:r>
+            <w:r>
+              <w:t xml:space="preserve"> user </w:t>
+            </w:r>
+            <w:r>
+              <w:t>information</w:t>
+            </w:r>
+            <w:r>
+              <w:t>.</w:t>
+            </w:r>
+          </w:p>
+        </w:tc>
+      </w:tr>
+      <w:tr>
+        <w:tc>
+          <w:tcPr>
+            <w:tcW w:w="2263" w:type="dxa"/>
+          </w:tcPr>
+          <w:p>
+            <w:r>
+              <w:t>Method</w:t>
+            </w:r>
+          </w:p>
+        </w:tc>
+        <w:tc>
+          <w:tcPr>
+            <w:tcW w:w="6231" w:type="dxa"/>
+            <w:gridSpan w:val="2"/>
+          </w:tcPr>
+          <w:p>
+            <w:r>
+              <w:t>GET</w:t>
+            </w:r>
+          </w:p>
+        </w:tc>
+      </w:tr>
+      <w:tr>
+        <w:tc>
+          <w:tcPr>
+            <w:tcW w:w="2263" w:type="dxa"/>
+          </w:tcPr>
+          <w:p>
+            <w:r>
+              <w:t>Parameters</w:t>
+            </w:r>
+          </w:p>
+        </w:tc>
+        <w:tc>
+          <w:tcPr>
+            <w:tcW w:w="3115" w:type="dxa"/>
+          </w:tcPr>
+          <w:p>
+            <w:r>
+              <w:t>username:</w:t>
+            </w:r>
+            <w:r>
+              <w:t xml:space="preserve"> </w:t>
+            </w:r>
+            <w:r>
+              <w:t>string</w:t>
+            </w:r>
+          </w:p>
+        </w:tc>
+        <w:tc>
+          <w:tcPr>
+            <w:tcW w:w="3116" w:type="dxa"/>
+          </w:tcPr>
+          <w:p>
+            <w:r>
+              <w:t>user secondary key</w:t>
+            </w:r>
+          </w:p>
+        </w:tc>
+      </w:tr>
+      <w:tr>
+        <w:tc>
+          <w:tcPr>
+            <w:tcW w:w="2263" w:type="dxa"/>
+          </w:tcPr>
+          <w:p>
+            <w:r>
+              <w:t>UI</w:t>
+            </w:r>
+          </w:p>
+        </w:tc>
+        <w:tc>
+          <w:tcPr>
+            <w:tcW w:w="6231" w:type="dxa"/>
+            <w:gridSpan w:val="2"/>
+          </w:tcPr>
+          <w:p>
+            <w:hyperlink r:id="rId9" w:history="1">
+              <w:r>
+                <w:rPr>
+                  <w:rStyle w:val="Hiperligao"/>
+                </w:rPr>
+                <w:t>profile</w:t>
+              </w:r>
+            </w:hyperlink>
+          </w:p>
+        </w:tc>
+      </w:tr>
+      <w:tr>
+        <w:tc>
+          <w:tcPr>
+            <w:tcW w:w="2263" w:type="dxa"/>
+          </w:tcPr>
+          <w:p>
+            <w:r>
+              <w:t>SUBMIT</w:t>
+            </w:r>
+          </w:p>
+        </w:tc>
+        <w:tc>
+          <w:tcPr>
+            <w:tcW w:w="6231" w:type="dxa"/>
+            <w:gridSpan w:val="2"/>
+          </w:tcPr>
+          <w:p>
+            <w:r>
+              <w:t>R102</w:t>
+            </w:r>
+          </w:p>
+        </w:tc>
+      </w:tr>
+      <w:tr>
+        <w:tc>
+          <w:tcPr>
+            <w:tcW w:w="2263" w:type="dxa"/>
+          </w:tcPr>
+          <w:p>
+            <w:r>
+              <w:t>Permissions</w:t>
+            </w:r>
+          </w:p>
+        </w:tc>
+        <w:tc>
+          <w:tcPr>
+            <w:tcW w:w="6231" w:type="dxa"/>
+            <w:gridSpan w:val="2"/>
+          </w:tcPr>
+          <w:p>
+            <w:r>
+              <w:t>PUB</w:t>
+            </w:r>
+          </w:p>
+        </w:tc>
+      </w:tr>
+    </w:tbl>
+    <w:p>
+      <w:pPr>
+        <w:pStyle w:val="Subttulo"/>
+      </w:pPr>
+    </w:p>
+    <w:p>
+      <w:pPr>
+        <w:pStyle w:val="Subttulo"/>
+      </w:pPr>
+      <w:r>
+        <w:t>R203: Edit Profile Action</w:t>
+      </w:r>
+    </w:p>
+    <w:tbl>
+      <w:tblPr>
+        <w:tblStyle w:val="TabelacomGrelha"/>
+        <w:tblW w:w="0" w:type="auto"/>
+        <w:tblLook w:val="04A0" w:firstRow="1" w:lastRow="0" w:firstColumn="1" w:lastColumn="0" w:noHBand="0" w:noVBand="1"/>
+      </w:tblPr>
+      <w:tblGrid>
+        <w:gridCol w:w="2263"/>
+        <w:gridCol w:w="3115"/>
+        <w:gridCol w:w="3116"/>
+      </w:tblGrid>
+      <w:tr>
+        <w:tc>
+          <w:tcPr>
+            <w:tcW w:w="2263" w:type="dxa"/>
+          </w:tcPr>
+          <w:p>
+            <w:r>
+              <w:t>URL</w:t>
+            </w:r>
+          </w:p>
+        </w:tc>
+        <w:tc>
+          <w:tcPr>
+            <w:tcW w:w="6231" w:type="dxa"/>
+            <w:gridSpan w:val="2"/>
+          </w:tcPr>
+          <w:p>
+            <w:r>
+              <w:t>/{username}</w:t>
+            </w:r>
+          </w:p>
+        </w:tc>
+      </w:tr>
+      <w:tr>
+        <w:tc>
+          <w:tcPr>
+            <w:tcW w:w="2263" w:type="dxa"/>
+          </w:tcPr>
+          <w:p>
+            <w:bookmarkStart w:id="12" w:name="_Hlk510889164"/>
+            <w:r>
+              <w:t>Description</w:t>
+            </w:r>
+          </w:p>
+        </w:tc>
+        <w:tc>
+          <w:tcPr>
+            <w:tcW w:w="6231" w:type="dxa"/>
+            <w:gridSpan w:val="2"/>
+          </w:tcPr>
+          <w:p>
+            <w:r>
+              <w:t>This web resource updates</w:t>
+            </w:r>
+            <w:r>
+              <w:t xml:space="preserve"> </w:t>
+            </w:r>
+            <w:r>
+              <w:t>the user</w:t>
+            </w:r>
+            <w:r>
+              <w:t xml:space="preserve"> information</w:t>
+            </w:r>
+            <w:r>
+              <w:t xml:space="preserve"> </w:t>
+            </w:r>
+            <w:r>
+              <w:t xml:space="preserve">in </w:t>
+            </w:r>
+            <w:r>
+              <w:t>the system. Redirects to the</w:t>
+            </w:r>
+            <w:r>
+              <w:t xml:space="preserve"> updated profile</w:t>
+            </w:r>
+            <w:r>
+              <w:t xml:space="preserve"> </w:t>
+            </w:r>
+            <w:r>
+              <w:t>on success</w:t>
+            </w:r>
+            <w:r>
+              <w:t>.</w:t>
+            </w:r>
+          </w:p>
+        </w:tc>
+      </w:tr>
+      <w:bookmarkEnd w:id="12"/>
+      <w:tr>
+        <w:tc>
+          <w:tcPr>
+            <w:tcW w:w="2263" w:type="dxa"/>
+          </w:tcPr>
+          <w:p>
+            <w:r>
+              <w:t>Method</w:t>
+            </w:r>
+          </w:p>
+        </w:tc>
+        <w:tc>
+          <w:tcPr>
+            <w:tcW w:w="6231" w:type="dxa"/>
+            <w:gridSpan w:val="2"/>
+          </w:tcPr>
+          <w:p>
+            <w:r>
+              <w:t>PUT</w:t>
+            </w:r>
+          </w:p>
+        </w:tc>
+      </w:tr>
+      <w:tr>
+        <w:tc>
+          <w:tcPr>
+            <w:tcW w:w="2263" w:type="dxa"/>
+          </w:tcPr>
+          <w:p>
+            <w:r>
+              <w:t>Parameters</w:t>
+            </w:r>
+          </w:p>
+        </w:tc>
+        <w:tc>
+          <w:tcPr>
+            <w:tcW w:w="3115" w:type="dxa"/>
+          </w:tcPr>
+          <w:p>
+            <w:r>
+              <w:t>username: string</w:t>
+            </w:r>
+          </w:p>
+        </w:tc>
+        <w:tc>
+          <w:tcPr>
+            <w:tcW w:w="3116" w:type="dxa"/>
+          </w:tcPr>
+          <w:p>
+            <w:r>
+              <w:t>user secondary key</w:t>
+            </w:r>
+          </w:p>
+        </w:tc>
+      </w:tr>
+      <w:tr>
+        <w:trPr>
+          <w:trHeight w:val="135"/>
+        </w:trPr>
+        <w:tc>
+          <w:tcPr>
+            <w:tcW w:w="2263" w:type="dxa"/>
+            <w:vMerge w:val="restart"/>
+          </w:tcPr>
+          <w:p>
+            <w:r>
+              <w:t>Request Body</w:t>
+            </w:r>
+          </w:p>
+        </w:tc>
+        <w:tc>
+          <w:tcPr>
+            <w:tcW w:w="3115" w:type="dxa"/>
+          </w:tcPr>
+          <w:p>
+            <w:proofErr w:type="spellStart"/>
+            <w:r>
+              <w:t>image_path</w:t>
+            </w:r>
+            <w:proofErr w:type="spellEnd"/>
+            <w:r>
+              <w:t>: string</w:t>
+            </w:r>
+          </w:p>
+        </w:tc>
+        <w:tc>
+          <w:tcPr>
+            <w:tcW w:w="3116" w:type="dxa"/>
+          </w:tcPr>
+          <w:p>
+            <w:r>
+              <w:t>Image</w:t>
+            </w:r>
+          </w:p>
+        </w:tc>
+      </w:tr>
+      <w:tr>
+        <w:trPr>
+          <w:trHeight w:val="135"/>
+        </w:trPr>
+        <w:tc>
+          <w:tcPr>
+            <w:tcW w:w="2263" w:type="dxa"/>
+            <w:vMerge/>
+          </w:tcPr>
+          <w:p/>
+        </w:tc>
+        <w:tc>
+          <w:tcPr>
+            <w:tcW w:w="3115" w:type="dxa"/>
+          </w:tcPr>
+          <w:p>
+            <w:proofErr w:type="spellStart"/>
+            <w:r>
+              <w:t>first_name</w:t>
+            </w:r>
+            <w:proofErr w:type="spellEnd"/>
+            <w:r>
+              <w:t>: string</w:t>
+            </w:r>
+          </w:p>
+        </w:tc>
+        <w:tc>
+          <w:tcPr>
+            <w:tcW w:w="3116" w:type="dxa"/>
+          </w:tcPr>
+          <w:p>
+            <w:r>
+              <w:t>First Name</w:t>
+            </w:r>
+          </w:p>
+        </w:tc>
+      </w:tr>
+      <w:tr>
+        <w:trPr>
+          <w:trHeight w:val="135"/>
+        </w:trPr>
+        <w:tc>
+          <w:tcPr>
+            <w:tcW w:w="2263" w:type="dxa"/>
+            <w:vMerge/>
+          </w:tcPr>
+          <w:p/>
+        </w:tc>
+        <w:tc>
+          <w:tcPr>
+            <w:tcW w:w="3115" w:type="dxa"/>
+          </w:tcPr>
+          <w:p>
+            <w:proofErr w:type="spellStart"/>
+            <w:r>
+              <w:t>last_name</w:t>
+            </w:r>
+            <w:proofErr w:type="spellEnd"/>
+            <w:r>
+              <w:t>: string</w:t>
+            </w:r>
+          </w:p>
+        </w:tc>
+        <w:tc>
+          <w:tcPr>
+            <w:tcW w:w="3116" w:type="dxa"/>
+          </w:tcPr>
+          <w:p>
+            <w:r>
+              <w:t>Last Name</w:t>
+            </w:r>
+          </w:p>
+        </w:tc>
+      </w:tr>
+      <w:tr>
+        <w:trPr>
+          <w:trHeight w:val="135"/>
+        </w:trPr>
+        <w:tc>
+          <w:tcPr>
+            <w:tcW w:w="2263" w:type="dxa"/>
+            <w:vMerge/>
+          </w:tcPr>
+          <w:p/>
+        </w:tc>
+        <w:tc>
+          <w:tcPr>
+            <w:tcW w:w="3115" w:type="dxa"/>
+          </w:tcPr>
+          <w:p>
+            <w:r>
+              <w:t>country: string</w:t>
+            </w:r>
+          </w:p>
+        </w:tc>
+        <w:tc>
+          <w:tcPr>
+            <w:tcW w:w="3116" w:type="dxa"/>
+          </w:tcPr>
+          <w:p>
+            <w:r>
+              <w:t>Country</w:t>
+            </w:r>
+          </w:p>
+        </w:tc>
+      </w:tr>
+      <w:tr>
+        <w:trPr>
+          <w:trHeight w:val="135"/>
+        </w:trPr>
+        <w:tc>
+          <w:tcPr>
+            <w:tcW w:w="2263" w:type="dxa"/>
+            <w:vMerge/>
+          </w:tcPr>
+          <w:p/>
+        </w:tc>
+        <w:tc>
+          <w:tcPr>
+            <w:tcW w:w="3115" w:type="dxa"/>
+          </w:tcPr>
+          <w:p>
+            <w:r>
+              <w:t xml:space="preserve">city: string </w:t>
+            </w:r>
+          </w:p>
+        </w:tc>
+        <w:tc>
+          <w:tcPr>
+            <w:tcW w:w="3116" w:type="dxa"/>
+          </w:tcPr>
+          <w:p>
+            <w:r>
+              <w:t>City</w:t>
+            </w:r>
+          </w:p>
+        </w:tc>
+      </w:tr>
+      <w:tr>
+        <w:trPr>
+          <w:trHeight w:val="135"/>
+        </w:trPr>
+        <w:tc>
+          <w:tcPr>
+            <w:tcW w:w="2263" w:type="dxa"/>
+            <w:vMerge/>
+          </w:tcPr>
+          <w:p/>
+        </w:tc>
+        <w:tc>
+          <w:tcPr>
+            <w:tcW w:w="3115" w:type="dxa"/>
+          </w:tcPr>
+          <w:p>
+            <w:r>
+              <w:t>password: string</w:t>
+            </w:r>
+          </w:p>
+        </w:tc>
+        <w:tc>
+          <w:tcPr>
+            <w:tcW w:w="3116" w:type="dxa"/>
+          </w:tcPr>
+          <w:p>
+            <w:r>
+              <w:t>Password</w:t>
+            </w:r>
+          </w:p>
+        </w:tc>
+      </w:tr>
+      <w:tr>
+        <w:tc>
+          <w:tcPr>
+            <w:tcW w:w="2263" w:type="dxa"/>
+          </w:tcPr>
+          <w:p>
+            <w:r>
+              <w:t>Redirects</w:t>
+            </w:r>
+          </w:p>
+        </w:tc>
+        <w:tc>
+          <w:tcPr>
+            <w:tcW w:w="3115" w:type="dxa"/>
+          </w:tcPr>
+          <w:p>
+            <w:hyperlink r:id="rId10" w:history="1">
+              <w:r>
+                <w:rPr>
+                  <w:rStyle w:val="Hiperligao"/>
+                </w:rPr>
+                <w:t>profile</w:t>
+              </w:r>
+            </w:hyperlink>
+          </w:p>
+        </w:tc>
+        <w:tc>
+          <w:tcPr>
+            <w:tcW w:w="3116" w:type="dxa"/>
+          </w:tcPr>
+          <w:p>
+            <w:r>
+              <w:t>Success</w:t>
+            </w:r>
+          </w:p>
+        </w:tc>
+      </w:tr>
+      <w:tr>
+        <w:tc>
+          <w:tcPr>
+            <w:tcW w:w="2263" w:type="dxa"/>
+          </w:tcPr>
+          <w:p>
+            <w:r>
+              <w:lastRenderedPageBreak/>
+              <w:t>Permissions</w:t>
+            </w:r>
+          </w:p>
+        </w:tc>
+        <w:tc>
+          <w:tcPr>
+            <w:tcW w:w="6231" w:type="dxa"/>
+            <w:gridSpan w:val="2"/>
+          </w:tcPr>
+          <w:p>
+            <w:r>
+              <w:t>USR</w:t>
+            </w:r>
+          </w:p>
+        </w:tc>
+      </w:tr>
+    </w:tbl>
+    <w:p>
+      <w:pPr>
+        <w:pStyle w:val="Subttulo"/>
+      </w:pPr>
+    </w:p>
+    <w:p>
+      <w:pPr>
+        <w:pStyle w:val="Subttulo"/>
+      </w:pPr>
+      <w:r>
+        <w:t xml:space="preserve">R204: </w:t>
+      </w:r>
+      <w:r>
+        <w:t>Add Friend Action</w:t>
+      </w:r>
+    </w:p>
+    <w:tbl>
+      <w:tblPr>
+        <w:tblStyle w:val="TabelacomGrelha"/>
+        <w:tblW w:w="0" w:type="auto"/>
+        <w:tblLook w:val="04A0" w:firstRow="1" w:lastRow="0" w:firstColumn="1" w:lastColumn="0" w:noHBand="0" w:noVBand="1"/>
+      </w:tblPr>
+      <w:tblGrid>
+        <w:gridCol w:w="2263"/>
+        <w:gridCol w:w="3115"/>
+        <w:gridCol w:w="3116"/>
+      </w:tblGrid>
+      <w:tr>
+        <w:tc>
+          <w:tcPr>
+            <w:tcW w:w="2263" w:type="dxa"/>
+          </w:tcPr>
+          <w:p>
+            <w:r>
+              <w:t>URL</w:t>
+            </w:r>
+          </w:p>
+        </w:tc>
+        <w:tc>
+          <w:tcPr>
+            <w:tcW w:w="6231" w:type="dxa"/>
+            <w:gridSpan w:val="2"/>
+          </w:tcPr>
+          <w:p>
+            <w:r>
+              <w:t>/{</w:t>
+            </w:r>
+            <w:proofErr w:type="spellStart"/>
+            <w:r>
+              <w:t>username_friend</w:t>
+            </w:r>
+            <w:proofErr w:type="spellEnd"/>
+            <w:r>
+              <w:t>}</w:t>
+            </w:r>
+          </w:p>
+        </w:tc>
+      </w:tr>
+      <w:tr>
+        <w:tc>
+          <w:tcPr>
+            <w:tcW w:w="2263" w:type="dxa"/>
+          </w:tcPr>
+          <w:p>
+            <w:r>
+              <w:t>Description</w:t>
+            </w:r>
+          </w:p>
+        </w:tc>
+        <w:tc>
+          <w:tcPr>
+            <w:tcW w:w="6231" w:type="dxa"/>
+            <w:gridSpan w:val="2"/>
+          </w:tcPr>
+          <w:p>
+            <w:r>
+              <w:t>This web resource</w:t>
+            </w:r>
+            <w:r>
+              <w:t xml:space="preserve"> inserts</w:t>
+            </w:r>
+            <w:r>
+              <w:t xml:space="preserve"> </w:t>
+            </w:r>
+            <w:r>
+              <w:t xml:space="preserve">a friend request </w:t>
+            </w:r>
+            <w:r>
+              <w:t>in</w:t>
+            </w:r>
+            <w:r>
+              <w:t>to</w:t>
+            </w:r>
+            <w:r>
+              <w:t xml:space="preserve"> the system</w:t>
+            </w:r>
+            <w:r>
+              <w:t>.</w:t>
+            </w:r>
+          </w:p>
+        </w:tc>
+      </w:tr>
+      <w:tr>
+        <w:tc>
+          <w:tcPr>
+            <w:tcW w:w="2263" w:type="dxa"/>
+          </w:tcPr>
+          <w:p>
+            <w:r>
+              <w:t>Method</w:t>
+            </w:r>
+          </w:p>
+        </w:tc>
+        <w:tc>
+          <w:tcPr>
+            <w:tcW w:w="6231" w:type="dxa"/>
+            <w:gridSpan w:val="2"/>
+          </w:tcPr>
+          <w:p>
+            <w:r>
+              <w:t>POST</w:t>
+            </w:r>
+          </w:p>
+        </w:tc>
+      </w:tr>
+      <w:tr>
+        <w:tc>
+          <w:tcPr>
+            <w:tcW w:w="2263" w:type="dxa"/>
+            <w:vMerge w:val="restart"/>
+          </w:tcPr>
+          <w:p>
+            <w:r>
+              <w:t>Parameters</w:t>
+            </w:r>
+          </w:p>
+        </w:tc>
+        <w:tc>
+          <w:tcPr>
+            <w:tcW w:w="3115" w:type="dxa"/>
+          </w:tcPr>
+          <w:p>
+            <w:r>
+              <w:t>u</w:t>
+            </w:r>
+            <w:r>
+              <w:t>sername</w:t>
+            </w:r>
+            <w:r>
+              <w:t>: string</w:t>
+            </w:r>
+          </w:p>
+        </w:tc>
+        <w:tc>
+          <w:tcPr>
+            <w:tcW w:w="3116" w:type="dxa"/>
+          </w:tcPr>
+          <w:p>
+            <w:r>
+              <w:t xml:space="preserve">users </w:t>
+            </w:r>
+            <w:r>
+              <w:t>secondary key</w:t>
+            </w:r>
+          </w:p>
+        </w:tc>
+      </w:tr>
+      <w:tr>
+        <w:tc>
+          <w:tcPr>
+            <w:tcW w:w="2263" w:type="dxa"/>
+            <w:vMerge/>
+          </w:tcPr>
+          <w:p/>
+        </w:tc>
+        <w:tc>
+          <w:tcPr>
+            <w:tcW w:w="3115" w:type="dxa"/>
+          </w:tcPr>
+          <w:p>
+            <w:proofErr w:type="spellStart"/>
+            <w:r>
+              <w:t>username_friend</w:t>
+            </w:r>
+            <w:proofErr w:type="spellEnd"/>
+            <w:r>
+              <w:t>: string</w:t>
+            </w:r>
+          </w:p>
+        </w:tc>
+        <w:tc>
+          <w:tcPr>
+            <w:tcW w:w="3116" w:type="dxa"/>
+          </w:tcPr>
+          <w:p>
+            <w:proofErr w:type="spellStart"/>
+            <w:r>
+              <w:t>users_friends</w:t>
+            </w:r>
+            <w:proofErr w:type="spellEnd"/>
+            <w:r>
+              <w:t xml:space="preserve"> secondary key</w:t>
+            </w:r>
+          </w:p>
+        </w:tc>
+      </w:tr>
+      <w:tr>
+        <w:tc>
+          <w:tcPr>
+            <w:tcW w:w="2263" w:type="dxa"/>
+          </w:tcPr>
+          <w:p>
+            <w:r>
+              <w:t>Redirects</w:t>
+            </w:r>
+          </w:p>
+        </w:tc>
+        <w:tc>
+          <w:tcPr>
+            <w:tcW w:w="6231" w:type="dxa"/>
+            <w:gridSpan w:val="2"/>
+          </w:tcPr>
+          <w:p/>
+        </w:tc>
+      </w:tr>
+      <w:tr>
+        <w:tc>
+          <w:tcPr>
+            <w:tcW w:w="2263" w:type="dxa"/>
+          </w:tcPr>
+          <w:p>
+            <w:r>
+              <w:t>Permissions</w:t>
+            </w:r>
+          </w:p>
+        </w:tc>
+        <w:tc>
+          <w:tcPr>
+            <w:tcW w:w="6231" w:type="dxa"/>
+            <w:gridSpan w:val="2"/>
+          </w:tcPr>
+          <w:p>
+            <w:r>
+              <w:t>USR</w:t>
+            </w:r>
+          </w:p>
+        </w:tc>
+      </w:tr>
+    </w:tbl>
+    <w:p>
+      <w:pPr>
+        <w:pStyle w:val="Subttulo"/>
+      </w:pPr>
+    </w:p>
+    <w:p>
+      <w:pPr>
+        <w:pStyle w:val="Subttulo"/>
+      </w:pPr>
+      <w:r>
+        <w:t xml:space="preserve">R205: </w:t>
+      </w:r>
+      <w:r>
+        <w:t>Accept Friend Action</w:t>
+      </w:r>
+    </w:p>
+    <w:tbl>
+      <w:tblPr>
+        <w:tblStyle w:val="TabelacomGrelha"/>
+        <w:tblW w:w="0" w:type="auto"/>
+        <w:tblLook w:val="04A0" w:firstRow="1" w:lastRow="0" w:firstColumn="1" w:lastColumn="0" w:noHBand="0" w:noVBand="1"/>
+      </w:tblPr>
+      <w:tblGrid>
+        <w:gridCol w:w="2263"/>
+        <w:gridCol w:w="3115"/>
+        <w:gridCol w:w="3116"/>
+      </w:tblGrid>
+      <w:tr>
+        <w:tc>
+          <w:tcPr>
+            <w:tcW w:w="2263" w:type="dxa"/>
+          </w:tcPr>
+          <w:p>
+            <w:r>
+              <w:t>URL</w:t>
+            </w:r>
+          </w:p>
+        </w:tc>
+        <w:tc>
+          <w:tcPr>
+            <w:tcW w:w="6231" w:type="dxa"/>
+            <w:gridSpan w:val="2"/>
+          </w:tcPr>
+          <w:p/>
+        </w:tc>
+      </w:tr>
+      <w:tr>
+        <w:tc>
+          <w:tcPr>
+            <w:tcW w:w="2263" w:type="dxa"/>
+          </w:tcPr>
+          <w:p>
+            <w:r>
+              <w:t>Description</w:t>
+            </w:r>
+          </w:p>
+        </w:tc>
+        <w:tc>
+          <w:tcPr>
+            <w:tcW w:w="6231" w:type="dxa"/>
+            <w:gridSpan w:val="2"/>
+          </w:tcPr>
+          <w:p>
+            <w:r>
+              <w:t>This web resource inserts a friendship into the system.</w:t>
+            </w:r>
+          </w:p>
+        </w:tc>
+      </w:tr>
+      <w:tr>
+        <w:tc>
+          <w:tcPr>
+            <w:tcW w:w="2263" w:type="dxa"/>
+          </w:tcPr>
+          <w:p>
+            <w:r>
+              <w:t>Method</w:t>
+            </w:r>
+          </w:p>
+        </w:tc>
+        <w:tc>
+          <w:tcPr>
+            <w:tcW w:w="6231" w:type="dxa"/>
+            <w:gridSpan w:val="2"/>
+          </w:tcPr>
+          <w:p>
+            <w:r>
+              <w:t>POST</w:t>
+            </w:r>
+          </w:p>
+        </w:tc>
+      </w:tr>
+      <w:tr>
+        <w:trPr>
+          <w:trHeight w:val="135"/>
+        </w:trPr>
+        <w:tc>
+          <w:tcPr>
+            <w:tcW w:w="2263" w:type="dxa"/>
+            <w:vMerge w:val="restart"/>
+          </w:tcPr>
+          <w:p>
+            <w:r>
+              <w:t>Request Body</w:t>
+            </w:r>
+          </w:p>
+        </w:tc>
+        <w:tc>
+          <w:tcPr>
+            <w:tcW w:w="3115" w:type="dxa"/>
+          </w:tcPr>
+          <w:p/>
+        </w:tc>
+        <w:tc>
+          <w:tcPr>
+            <w:tcW w:w="3116" w:type="dxa"/>
+          </w:tcPr>
+          <w:p/>
+        </w:tc>
+      </w:tr>
+      <w:tr>
+        <w:trPr>
+          <w:trHeight w:val="135"/>
+        </w:trPr>
+        <w:tc>
+          <w:tcPr>
+            <w:tcW w:w="2263" w:type="dxa"/>
+            <w:vMerge/>
+          </w:tcPr>
+          <w:p/>
+        </w:tc>
+        <w:tc>
+          <w:tcPr>
+            <w:tcW w:w="3115" w:type="dxa"/>
+          </w:tcPr>
+          <w:p/>
+        </w:tc>
+        <w:tc>
+          <w:tcPr>
+            <w:tcW w:w="3116" w:type="dxa"/>
+          </w:tcPr>
+          <w:p/>
+        </w:tc>
+      </w:tr>
+      <w:tr>
+        <w:tc>
+          <w:tcPr>
+            <w:tcW w:w="2263" w:type="dxa"/>
+          </w:tcPr>
+          <w:p>
+            <w:r>
+              <w:t>Redirects</w:t>
+            </w:r>
+          </w:p>
+        </w:tc>
+        <w:tc>
+          <w:tcPr>
+            <w:tcW w:w="6231" w:type="dxa"/>
+            <w:gridSpan w:val="2"/>
+          </w:tcPr>
+          <w:p/>
+        </w:tc>
+      </w:tr>
+      <w:tr>
+        <w:tc>
+          <w:tcPr>
+            <w:tcW w:w="2263" w:type="dxa"/>
+          </w:tcPr>
+          <w:p>
+            <w:r>
+              <w:t>Permissions</w:t>
+            </w:r>
+          </w:p>
+        </w:tc>
+        <w:tc>
+          <w:tcPr>
+            <w:tcW w:w="6231" w:type="dxa"/>
+            <w:gridSpan w:val="2"/>
+          </w:tcPr>
+          <w:p>
+            <w:r>
+              <w:t>USR</w:t>
+            </w:r>
+          </w:p>
+        </w:tc>
+      </w:tr>
+    </w:tbl>
+    <w:p>
+      <w:pPr>
+        <w:pStyle w:val="Subttulo"/>
+      </w:pPr>
+    </w:p>
+    <w:p>
+      <w:pPr>
+        <w:pStyle w:val="Subttulo"/>
+      </w:pPr>
+      <w:r>
+        <w:t xml:space="preserve">R206: </w:t>
+      </w:r>
+      <w:r>
+        <w:t>Remove Friend Action</w:t>
+      </w:r>
+    </w:p>
+    <w:tbl>
+      <w:tblPr>
+        <w:tblStyle w:val="TabelacomGrelha"/>
+        <w:tblW w:w="0" w:type="auto"/>
+        <w:tblLook w:val="04A0" w:firstRow="1" w:lastRow="0" w:firstColumn="1" w:lastColumn="0" w:noHBand="0" w:noVBand="1"/>
+      </w:tblPr>
+      <w:tblGrid>
+        <w:gridCol w:w="2263"/>
+        <w:gridCol w:w="3115"/>
+        <w:gridCol w:w="3116"/>
+      </w:tblGrid>
+      <w:tr>
+        <w:tc>
+          <w:tcPr>
+            <w:tcW w:w="2263" w:type="dxa"/>
+          </w:tcPr>
+          <w:p>
+            <w:r>
+              <w:t>URL</w:t>
+            </w:r>
+          </w:p>
+        </w:tc>
+        <w:tc>
+          <w:tcPr>
+            <w:tcW w:w="6231" w:type="dxa"/>
+            <w:gridSpan w:val="2"/>
+          </w:tcPr>
+          <w:p>
+            <w:r>
+              <w:t>/{</w:t>
+            </w:r>
+            <w:proofErr w:type="spellStart"/>
+            <w:r>
+              <w:t>username_friend</w:t>
+            </w:r>
+            <w:proofErr w:type="spellEnd"/>
+            <w:r>
+              <w:t>}</w:t>
+            </w:r>
+          </w:p>
+        </w:tc>
+      </w:tr>
+      <w:tr>
+        <w:tc>
+          <w:tcPr>
+            <w:tcW w:w="2263" w:type="dxa"/>
+          </w:tcPr>
+          <w:p>
+            <w:r>
+              <w:t>Description</w:t>
+            </w:r>
+          </w:p>
+        </w:tc>
+        <w:tc>
+          <w:tcPr>
+            <w:tcW w:w="6231" w:type="dxa"/>
+            <w:gridSpan w:val="2"/>
+          </w:tcPr>
+          <w:p/>
+        </w:tc>
+      </w:tr>
+      <w:tr>
+        <w:tc>
+          <w:tcPr>
+            <w:tcW w:w="2263" w:type="dxa"/>
+          </w:tcPr>
+          <w:p>
+            <w:r>
+              <w:t>Method</w:t>
+            </w:r>
+          </w:p>
+        </w:tc>
+        <w:tc>
+          <w:tcPr>
+            <w:tcW w:w="6231" w:type="dxa"/>
+            <w:gridSpan w:val="2"/>
+          </w:tcPr>
+          <w:p>
+            <w:r>
+              <w:t>DELETE</w:t>
+            </w:r>
+          </w:p>
+        </w:tc>
+      </w:tr>
+      <w:tr>
+        <w:trPr>
+          <w:trHeight w:val="135"/>
+        </w:trPr>
+        <w:tc>
+          <w:tcPr>
+            <w:tcW w:w="2263" w:type="dxa"/>
+            <w:vMerge w:val="restart"/>
+          </w:tcPr>
+          <w:p>
+            <w:r>
+              <w:t>Request Body</w:t>
+            </w:r>
+          </w:p>
+        </w:tc>
+        <w:tc>
+          <w:tcPr>
+            <w:tcW w:w="3115" w:type="dxa"/>
+          </w:tcPr>
+          <w:p/>
+        </w:tc>
+        <w:tc>
+          <w:tcPr>
+            <w:tcW w:w="3116" w:type="dxa"/>
+          </w:tcPr>
+          <w:p/>
+        </w:tc>
+      </w:tr>
+      <w:tr>
+        <w:trPr>
+          <w:trHeight w:val="135"/>
+        </w:trPr>
+        <w:tc>
+          <w:tcPr>
+            <w:tcW w:w="2263" w:type="dxa"/>
+            <w:vMerge/>
+          </w:tcPr>
+          <w:p/>
+        </w:tc>
+        <w:tc>
+          <w:tcPr>
+            <w:tcW w:w="3115" w:type="dxa"/>
+          </w:tcPr>
+          <w:p/>
+        </w:tc>
+        <w:tc>
+          <w:tcPr>
+            <w:tcW w:w="3116" w:type="dxa"/>
+          </w:tcPr>
+          <w:p/>
+        </w:tc>
+      </w:tr>
+      <w:tr>
+        <w:tc>
+          <w:tcPr>
+            <w:tcW w:w="2263" w:type="dxa"/>
+          </w:tcPr>
+          <w:p>
+            <w:r>
+              <w:t>Redirects</w:t>
+            </w:r>
+          </w:p>
+        </w:tc>
+        <w:tc>
+          <w:tcPr>
+            <w:tcW w:w="6231" w:type="dxa"/>
+            <w:gridSpan w:val="2"/>
+          </w:tcPr>
+          <w:p/>
+        </w:tc>
+      </w:tr>
+      <w:tr>
+        <w:tc>
+          <w:tcPr>
+            <w:tcW w:w="2263" w:type="dxa"/>
+          </w:tcPr>
+          <w:p>
+            <w:r>
+              <w:t>Permissions</w:t>
+            </w:r>
+          </w:p>
+        </w:tc>
+        <w:tc>
+          <w:tcPr>
+            <w:tcW w:w="6231" w:type="dxa"/>
+            <w:gridSpan w:val="2"/>
+          </w:tcPr>
+          <w:p>
+            <w:r>
+              <w:t>USR</w:t>
+            </w:r>
+          </w:p>
+        </w:tc>
+      </w:tr>
+    </w:tbl>
+    <w:p/>
+    <w:p>
+      <w:pPr>
+        <w:pStyle w:val="Subttulo"/>
+      </w:pPr>
+      <w:r>
+        <w:t xml:space="preserve">R207: </w:t>
+      </w:r>
+      <w:r>
+        <w:t>View Friend’s Activities</w:t>
+      </w:r>
+    </w:p>
+    <w:tbl>
+      <w:tblPr>
+        <w:tblStyle w:val="TabelacomGrelha"/>
+        <w:tblW w:w="0" w:type="auto"/>
+        <w:tblLook w:val="04A0" w:firstRow="1" w:lastRow="0" w:firstColumn="1" w:lastColumn="0" w:noHBand="0" w:noVBand="1"/>
+      </w:tblPr>
+      <w:tblGrid>
+        <w:gridCol w:w="2263"/>
+        <w:gridCol w:w="3115"/>
+        <w:gridCol w:w="3116"/>
+      </w:tblGrid>
+      <w:tr>
+        <w:tc>
+          <w:tcPr>
+            <w:tcW w:w="2263" w:type="dxa"/>
+          </w:tcPr>
+          <w:p>
+            <w:r>
+              <w:t>URL</w:t>
+            </w:r>
+          </w:p>
+        </w:tc>
+        <w:tc>
+          <w:tcPr>
+            <w:tcW w:w="6231" w:type="dxa"/>
+            <w:gridSpan w:val="2"/>
+          </w:tcPr>
+          <w:p/>
+        </w:tc>
+      </w:tr>
+      <w:tr>
+        <w:tc>
+          <w:tcPr>
+            <w:tcW w:w="2263" w:type="dxa"/>
+          </w:tcPr>
+          <w:p>
+            <w:r>
+              <w:t>Description</w:t>
+            </w:r>
+          </w:p>
+        </w:tc>
+        <w:tc>
+          <w:tcPr>
+            <w:tcW w:w="6231" w:type="dxa"/>
+            <w:gridSpan w:val="2"/>
+          </w:tcPr>
+          <w:p/>
+        </w:tc>
+      </w:tr>
+      <w:tr>
+        <w:tc>
+          <w:tcPr>
+            <w:tcW w:w="2263" w:type="dxa"/>
+          </w:tcPr>
+          <w:p>
+            <w:r>
+              <w:t>Method</w:t>
+            </w:r>
+          </w:p>
+        </w:tc>
+        <w:tc>
+          <w:tcPr>
+            <w:tcW w:w="6231" w:type="dxa"/>
+            <w:gridSpan w:val="2"/>
+          </w:tcPr>
+          <w:p>
+            <w:r>
+              <w:t>GET</w:t>
+            </w:r>
+          </w:p>
+        </w:tc>
+      </w:tr>
+      <w:tr>
+        <w:trPr>
+          <w:trHeight w:val="135"/>
+        </w:trPr>
+        <w:tc>
+          <w:tcPr>
+            <w:tcW w:w="2263" w:type="dxa"/>
+            <w:vMerge w:val="restart"/>
+          </w:tcPr>
+          <w:p>
+            <w:r>
+              <w:t>Request Body</w:t>
+            </w:r>
+          </w:p>
+        </w:tc>
+        <w:tc>
+          <w:tcPr>
+            <w:tcW w:w="3115" w:type="dxa"/>
+          </w:tcPr>
+          <w:p/>
+        </w:tc>
+        <w:tc>
+          <w:tcPr>
+            <w:tcW w:w="3116" w:type="dxa"/>
+          </w:tcPr>
+          <w:p/>
+        </w:tc>
+      </w:tr>
+      <w:tr>
+        <w:trPr>
+          <w:trHeight w:val="135"/>
+        </w:trPr>
+        <w:tc>
+          <w:tcPr>
+            <w:tcW w:w="2263" w:type="dxa"/>
+            <w:vMerge/>
+          </w:tcPr>
+          <w:p/>
+        </w:tc>
+        <w:tc>
+          <w:tcPr>
+            <w:tcW w:w="3115" w:type="dxa"/>
+          </w:tcPr>
+          <w:p/>
+        </w:tc>
+        <w:tc>
+          <w:tcPr>
+            <w:tcW w:w="3116" w:type="dxa"/>
+          </w:tcPr>
+          <w:p/>
+        </w:tc>
+      </w:tr>
+      <w:tr>
+        <w:tc>
+          <w:tcPr>
+            <w:tcW w:w="2263" w:type="dxa"/>
+          </w:tcPr>
+          <w:p>
+            <w:r>
+              <w:t>Redirects</w:t>
+            </w:r>
+          </w:p>
+        </w:tc>
+        <w:tc>
+          <w:tcPr>
+            <w:tcW w:w="6231" w:type="dxa"/>
+            <w:gridSpan w:val="2"/>
+          </w:tcPr>
+          <w:p/>
+        </w:tc>
+      </w:tr>
+      <w:tr>
+        <w:tc>
+          <w:tcPr>
+            <w:tcW w:w="2263" w:type="dxa"/>
+          </w:tcPr>
+          <w:p>
+            <w:r>
+              <w:t>Permissions</w:t>
+            </w:r>
+          </w:p>
+        </w:tc>
+        <w:tc>
+          <w:tcPr>
+            <w:tcW w:w="6231" w:type="dxa"/>
+            <w:gridSpan w:val="2"/>
+          </w:tcPr>
+          <w:p>
+            <w:r>
+              <w:t>USR</w:t>
+            </w:r>
+          </w:p>
+        </w:tc>
+      </w:tr>
+    </w:tbl>
+    <w:p/>
+    <w:p>
+      <w:pPr>
+        <w:pStyle w:val="Subttulo"/>
+      </w:pPr>
+      <w:r>
+        <w:t>R208: Search Users</w:t>
+      </w:r>
+    </w:p>
+    <w:tbl>
+      <w:tblPr>
+        <w:tblStyle w:val="TabelacomGrelha"/>
+        <w:tblW w:w="0" w:type="auto"/>
+        <w:tblLook w:val="04A0" w:firstRow="1" w:lastRow="0" w:firstColumn="1" w:lastColumn="0" w:noHBand="0" w:noVBand="1"/>
+      </w:tblPr>
+      <w:tblGrid>
+        <w:gridCol w:w="2263"/>
+        <w:gridCol w:w="3115"/>
+        <w:gridCol w:w="3116"/>
+      </w:tblGrid>
+      <w:tr>
+        <w:tc>
+          <w:tcPr>
+            <w:tcW w:w="2263" w:type="dxa"/>
+          </w:tcPr>
+          <w:p>
+            <w:r>
+              <w:t>URL</w:t>
+            </w:r>
+          </w:p>
+        </w:tc>
+        <w:tc>
+          <w:tcPr>
+            <w:tcW w:w="6231" w:type="dxa"/>
+            <w:gridSpan w:val="2"/>
+          </w:tcPr>
+          <w:p/>
+        </w:tc>
+      </w:tr>
+      <w:tr>
+        <w:tc>
+          <w:tcPr>
+            <w:tcW w:w="2263" w:type="dxa"/>
+          </w:tcPr>
+          <w:p>
+            <w:r>
+              <w:t>Description</w:t>
+            </w:r>
+          </w:p>
+        </w:tc>
+        <w:tc>
+          <w:tcPr>
+            <w:tcW w:w="6231" w:type="dxa"/>
+            <w:gridSpan w:val="2"/>
+          </w:tcPr>
+          <w:p/>
+        </w:tc>
+      </w:tr>
+      <w:tr>
+        <w:tc>
+          <w:tcPr>
+            <w:tcW w:w="2263" w:type="dxa"/>
+          </w:tcPr>
+          <w:p>
+            <w:r>
+              <w:t>Method</w:t>
+            </w:r>
+          </w:p>
+        </w:tc>
+        <w:tc>
+          <w:tcPr>
+            <w:tcW w:w="6231" w:type="dxa"/>
+            <w:gridSpan w:val="2"/>
+          </w:tcPr>
+          <w:p>
+            <w:r>
+              <w:t xml:space="preserve"> GET </w:t>
+            </w:r>
+          </w:p>
+        </w:tc>
+      </w:tr>
+      <w:tr>
+        <w:trPr>
+          <w:trHeight w:val="135"/>
+        </w:trPr>
+        <w:tc>
+          <w:tcPr>
+            <w:tcW w:w="2263" w:type="dxa"/>
+          </w:tcPr>
+          <w:p>
+            <w:r>
+              <w:t>Parameters</w:t>
+            </w:r>
+          </w:p>
+        </w:tc>
+        <w:tc>
+          <w:tcPr>
+            <w:tcW w:w="3115" w:type="dxa"/>
+          </w:tcPr>
+          <w:p>
+            <w:r>
+              <w:t>name: string</w:t>
+            </w:r>
+          </w:p>
+        </w:tc>
+        <w:tc>
+          <w:tcPr>
+            <w:tcW w:w="3116" w:type="dxa"/>
+          </w:tcPr>
+          <w:p>
+            <w:r>
+              <w:t>User name</w:t>
+            </w:r>
+          </w:p>
+        </w:tc>
+      </w:tr>
+      <w:tr>
+        <w:tc>
+          <w:tcPr>
+            <w:tcW w:w="2263" w:type="dxa"/>
+          </w:tcPr>
+          <w:p>
+            <w:r>
+              <w:lastRenderedPageBreak/>
+              <w:t>Response Body</w:t>
+            </w:r>
+          </w:p>
+        </w:tc>
+        <w:tc>
+          <w:tcPr>
+            <w:tcW w:w="6231" w:type="dxa"/>
+            <w:gridSpan w:val="2"/>
+          </w:tcPr>
+          <w:p>
+            <w:r>
+              <w:t>JSON</w:t>
+            </w:r>
+            <w:r>
+              <w:rPr>
+                <w:highlight w:val="yellow"/>
+              </w:rPr>
+              <w:t>(</w:t>
+            </w:r>
+            <w:proofErr w:type="spellStart"/>
+            <w:r>
+              <w:rPr>
+                <w:highlight w:val="yellow"/>
+              </w:rPr>
+              <w:t>numero</w:t>
+            </w:r>
+            <w:proofErr w:type="spellEnd"/>
+            <w:r>
+              <w:rPr>
+                <w:highlight w:val="yellow"/>
+              </w:rPr>
+              <w:t>)</w:t>
+            </w:r>
+            <w:bookmarkStart w:id="13" w:name="_GoBack"/>
+            <w:bookmarkEnd w:id="13"/>
+          </w:p>
+        </w:tc>
+      </w:tr>
+      <w:tr>
+        <w:tc>
+          <w:tcPr>
+            <w:tcW w:w="2263" w:type="dxa"/>
+          </w:tcPr>
+          <w:p>
+            <w:r>
+              <w:t>Permissions</w:t>
+            </w:r>
+          </w:p>
+        </w:tc>
+        <w:tc>
+          <w:tcPr>
+            <w:tcW w:w="6231" w:type="dxa"/>
+            <w:gridSpan w:val="2"/>
+          </w:tcPr>
+          <w:p>
+            <w:r>
+              <w:t>USR</w:t>
+            </w:r>
+          </w:p>
+        </w:tc>
+      </w:tr>
+    </w:tbl>
+    <w:p/>
+    <w:p>
+      <w:pPr>
+        <w:pStyle w:val="Subttulo"/>
+      </w:pPr>
+      <w:r>
+        <w:t xml:space="preserve">R209: </w:t>
+      </w:r>
+      <w:r>
+        <w:t>Delete Account Action</w:t>
+      </w:r>
+    </w:p>
+    <w:tbl>
+      <w:tblPr>
+        <w:tblStyle w:val="TabelacomGrelha"/>
+        <w:tblW w:w="0" w:type="auto"/>
+        <w:tblLook w:val="04A0" w:firstRow="1" w:lastRow="0" w:firstColumn="1" w:lastColumn="0" w:noHBand="0" w:noVBand="1"/>
+      </w:tblPr>
+      <w:tblGrid>
+        <w:gridCol w:w="2263"/>
+        <w:gridCol w:w="3115"/>
+        <w:gridCol w:w="3116"/>
+      </w:tblGrid>
+      <w:tr>
+        <w:tc>
+          <w:tcPr>
+            <w:tcW w:w="2263" w:type="dxa"/>
+          </w:tcPr>
+          <w:p>
+            <w:r>
+              <w:t>URL</w:t>
+            </w:r>
+          </w:p>
+        </w:tc>
+        <w:tc>
+          <w:tcPr>
+            <w:tcW w:w="6231" w:type="dxa"/>
+            <w:gridSpan w:val="2"/>
+          </w:tcPr>
+          <w:p>
+            <w:r>
+              <w:t>/{</w:t>
+            </w:r>
+            <w:proofErr w:type="spellStart"/>
+            <w:r>
+              <w:t>username_friend</w:t>
+            </w:r>
+            <w:proofErr w:type="spellEnd"/>
+            <w:r>
+              <w:t>}</w:t>
+            </w:r>
+          </w:p>
+        </w:tc>
+      </w:tr>
+      <w:tr>
+        <w:tc>
+          <w:tcPr>
+            <w:tcW w:w="2263" w:type="dxa"/>
+          </w:tcPr>
+          <w:p>
+            <w:r>
+              <w:t>Description</w:t>
+            </w:r>
+          </w:p>
+        </w:tc>
+        <w:tc>
+          <w:tcPr>
+            <w:tcW w:w="6231" w:type="dxa"/>
+            <w:gridSpan w:val="2"/>
+          </w:tcPr>
+          <w:p>
+            <w:r>
+              <w:t xml:space="preserve">This web resource </w:t>
+            </w:r>
+          </w:p>
+        </w:tc>
+      </w:tr>
+      <w:tr>
+        <w:tc>
+          <w:tcPr>
+            <w:tcW w:w="2263" w:type="dxa"/>
+          </w:tcPr>
+          <w:p>
+            <w:r>
+              <w:t>Method</w:t>
+            </w:r>
+          </w:p>
+        </w:tc>
+        <w:tc>
+          <w:tcPr>
+            <w:tcW w:w="6231" w:type="dxa"/>
+            <w:gridSpan w:val="2"/>
+          </w:tcPr>
+          <w:p>
+            <w:r>
+              <w:t>DELETE</w:t>
+            </w:r>
+          </w:p>
+        </w:tc>
+      </w:tr>
+      <w:tr>
+        <w:trPr>
+          <w:trHeight w:val="135"/>
+        </w:trPr>
+        <w:tc>
+          <w:tcPr>
+            <w:tcW w:w="2263" w:type="dxa"/>
+            <w:vMerge w:val="restart"/>
+          </w:tcPr>
+          <w:p>
+            <w:r>
+              <w:t>Request Body</w:t>
+            </w:r>
+          </w:p>
+        </w:tc>
+        <w:tc>
+          <w:tcPr>
+            <w:tcW w:w="3115" w:type="dxa"/>
+          </w:tcPr>
+          <w:p/>
+        </w:tc>
+        <w:tc>
+          <w:tcPr>
+            <w:tcW w:w="3116" w:type="dxa"/>
+          </w:tcPr>
+          <w:p/>
+        </w:tc>
+      </w:tr>
+      <w:tr>
+        <w:trPr>
+          <w:trHeight w:val="135"/>
+        </w:trPr>
+        <w:tc>
+          <w:tcPr>
+            <w:tcW w:w="2263" w:type="dxa"/>
+            <w:vMerge/>
+          </w:tcPr>
+          <w:p/>
+        </w:tc>
+        <w:tc>
+          <w:tcPr>
+            <w:tcW w:w="3115" w:type="dxa"/>
+          </w:tcPr>
+          <w:p/>
+        </w:tc>
+        <w:tc>
+          <w:tcPr>
+            <w:tcW w:w="3116" w:type="dxa"/>
+          </w:tcPr>
+          <w:p/>
+        </w:tc>
+      </w:tr>
+      <w:tr>
+        <w:tc>
+          <w:tcPr>
+            <w:tcW w:w="2263" w:type="dxa"/>
+          </w:tcPr>
+          <w:p>
+            <w:r>
+              <w:t>Redirects</w:t>
+            </w:r>
+          </w:p>
+        </w:tc>
+        <w:tc>
+          <w:tcPr>
+            <w:tcW w:w="6231" w:type="dxa"/>
+            <w:gridSpan w:val="2"/>
+          </w:tcPr>
+          <w:p/>
+        </w:tc>
+      </w:tr>
+      <w:tr>
+        <w:tc>
+          <w:tcPr>
+            <w:tcW w:w="2263" w:type="dxa"/>
+          </w:tcPr>
+          <w:p>
+            <w:r>
+              <w:t>Permissions</w:t>
+            </w:r>
+          </w:p>
+        </w:tc>
+        <w:tc>
+          <w:tcPr>
+            <w:tcW w:w="6231" w:type="dxa"/>
+            <w:gridSpan w:val="2"/>
+          </w:tcPr>
+          <w:p>
+            <w:r>
+              <w:t>USR</w:t>
+            </w:r>
+          </w:p>
+        </w:tc>
+      </w:tr>
+    </w:tbl>
+    <w:p/>
     <w:p/>
     <w:p>
       <w:pPr>
@@ -926,13 +4545,7 @@
         </w:numPr>
       </w:pPr>
       <w:r>
-        <w:t xml:space="preserve">R302: </w:t>
-      </w:r>
-      <w:r>
-        <w:t>Add</w:t>
-      </w:r>
-      <w:r>
-        <w:t xml:space="preserve"> Event Form</w:t>
+        <w:t>R302: Add Event Form</w:t>
       </w:r>
     </w:p>
     <w:p>
@@ -944,16 +4557,7 @@
         </w:numPr>
       </w:pPr>
       <w:r>
-        <w:t xml:space="preserve">R303: </w:t>
-      </w:r>
-      <w:r>
-        <w:t>Add</w:t>
-      </w:r>
-      <w:r>
-        <w:t xml:space="preserve"> Event Actio</w:t>
-      </w:r>
-      <w:r>
-        <w:t>n</w:t>
+        <w:t>R303: Add Event Action</w:t>
       </w:r>
     </w:p>
     <w:p>
@@ -1021,6 +4625,9 @@
       <w:r>
         <w:t xml:space="preserve">Delete Event </w:t>
       </w:r>
+      <w:r>
+        <w:t>Action</w:t>
+      </w:r>
     </w:p>
     <w:p>
       <w:pPr>
@@ -1057,6 +4664,9 @@
       <w:r>
         <w:t>: Invite Users</w:t>
       </w:r>
+      <w:r>
+        <w:t xml:space="preserve"> Action</w:t>
+      </w:r>
     </w:p>
     <w:p>
       <w:pPr>
@@ -1067,7 +4677,6 @@
         </w:numPr>
       </w:pPr>
       <w:r>
-        <w:lastRenderedPageBreak/>
         <w:t>R30</w:t>
       </w:r>
       <w:r>
@@ -1094,6 +4703,9 @@
       <w:r>
         <w:t>: Remove Participants</w:t>
       </w:r>
+      <w:r>
+        <w:t xml:space="preserve"> Action</w:t>
+      </w:r>
     </w:p>
     <w:p>
       <w:pPr>
@@ -1202,6 +4814,9 @@
       <w:r>
         <w:t>: Delete Post</w:t>
       </w:r>
+      <w:r>
+        <w:t xml:space="preserve"> Action</w:t>
+      </w:r>
     </w:p>
     <w:p>
       <w:pPr>
@@ -1212,16 +4827,26 @@
         </w:numPr>
       </w:pPr>
       <w:r>
-        <w:t>R31</w:t>
-      </w:r>
-      <w:r>
-        <w:t>7</w:t>
-      </w:r>
-      <w:r>
-        <w:t xml:space="preserve">: </w:t>
-      </w:r>
-    </w:p>
-    <w:p/>
+        <w:t>R317: Rate Form</w:t>
+      </w:r>
+    </w:p>
+    <w:p>
+      <w:pPr>
+        <w:pStyle w:val="PargrafodaLista"/>
+        <w:numPr>
+          <w:ilvl w:val="0"/>
+          <w:numId w:val="2"/>
+        </w:numPr>
+      </w:pPr>
+      <w:r>
+        <w:t>R318: Rate Action</w:t>
+      </w:r>
+    </w:p>
+    <w:p>
+      <w:pPr>
+        <w:pStyle w:val="PargrafodaLista"/>
+      </w:pPr>
+    </w:p>
     <w:p>
       <w:pPr>
         <w:pStyle w:val="Subttulo"/>
@@ -1296,6 +4921,9 @@
       <w:r>
         <w:t xml:space="preserve">R401: </w:t>
       </w:r>
+      <w:r>
+        <w:t>Get users</w:t>
+      </w:r>
     </w:p>
     <w:p>
       <w:pPr>
@@ -1308,6 +4936,9 @@
       <w:r>
         <w:t>R402:</w:t>
       </w:r>
+      <w:r>
+        <w:t xml:space="preserve"> Ban users</w:t>
+      </w:r>
     </w:p>
     <w:p>
       <w:pPr>
@@ -1320,6 +4951,9 @@
       <w:r>
         <w:t xml:space="preserve">R403: </w:t>
       </w:r>
+      <w:r>
+        <w:t>About</w:t>
+      </w:r>
     </w:p>
     <w:p>
       <w:pPr>
@@ -1330,7 +4964,11 @@
         </w:numPr>
       </w:pPr>
       <w:r>
+        <w:lastRenderedPageBreak/>
         <w:t>R404:</w:t>
+      </w:r>
+      <w:r>
+        <w:t xml:space="preserve"> 404</w:t>
       </w:r>
     </w:p>
     <w:p/>
@@ -1451,7 +5089,7 @@
         <w:rFonts w:ascii="Symbol" w:hAnsi="Symbol" w:hint="default"/>
       </w:rPr>
     </w:lvl>
-    <w:lvl w:ilvl="1" w:tplc="08160003" w:tentative="1">
+    <w:lvl w:ilvl="1" w:tplc="08160003">
       <w:start w:val="1"/>
       <w:numFmt w:val="bullet"/>
       <w:lvlText w:val="o"/>
@@ -2190,6 +5828,29 @@
       <w:contextualSpacing/>
     </w:pPr>
   </w:style>
+  <w:style w:type="character" w:styleId="Hiperligao">
+    <w:name w:val="Hyperlink"/>
+    <w:basedOn w:val="Tipodeletrapredefinidodopargrafo"/>
+    <w:uiPriority w:val="99"/>
+    <w:unhideWhenUsed/>
+    <w:rsid w:val="00010AE8"/>
+    <w:rPr>
+      <w:color w:val="0563C1" w:themeColor="hyperlink"/>
+      <w:u w:val="single"/>
+    </w:rPr>
+  </w:style>
+  <w:style w:type="character" w:styleId="MenoNoResolvida">
+    <w:name w:val="Unresolved Mention"/>
+    <w:basedOn w:val="Tipodeletrapredefinidodopargrafo"/>
+    <w:uiPriority w:val="99"/>
+    <w:semiHidden/>
+    <w:unhideWhenUsed/>
+    <w:rsid w:val="00010AE8"/>
+    <w:rPr>
+      <w:color w:val="808080"/>
+      <w:shd w:val="clear" w:color="auto" w:fill="E6E6E6"/>
+    </w:rPr>
+  </w:style>
 </w:styles>
 </file>
 

</xml_diff>

<commit_message>
more stuff for A7
</commit_message>
<xml_diff>
--- a/A7.docx
+++ b/A7.docx
@@ -1285,6 +1285,11 @@
       <w:pPr>
         <w:pStyle w:val="Subttulo"/>
       </w:pPr>
+    </w:p>
+    <w:p>
+      <w:pPr>
+        <w:pStyle w:val="Subttulo"/>
+      </w:pPr>
       <w:r>
         <w:t xml:space="preserve">R104: Sign </w:t>
       </w:r>
@@ -2577,7 +2582,10 @@
           </w:tcPr>
           <w:p>
             <w:r>
-              <w:t>user</w:t>
+              <w:t>U</w:t>
+            </w:r>
+            <w:r>
+              <w:t>ser</w:t>
             </w:r>
             <w:r>
               <w:t xml:space="preserve"> secondary</w:t>
@@ -2780,7 +2788,10 @@
           </w:tcPr>
           <w:p>
             <w:r>
-              <w:t>user secondary key</w:t>
+              <w:t>U</w:t>
+            </w:r>
+            <w:r>
+              <w:t>ser secondary key</w:t>
             </w:r>
           </w:p>
         </w:tc>
@@ -3444,7 +3455,10 @@
           </w:tcPr>
           <w:p>
             <w:r>
-              <w:t>users secondary key</w:t>
+              <w:t>U</w:t>
+            </w:r>
+            <w:r>
+              <w:t>sers secondary key</w:t>
             </w:r>
           </w:p>
         </w:tc>
@@ -3479,7 +3493,10 @@
           <w:p>
             <w:proofErr w:type="spellStart"/>
             <w:r>
-              <w:t>users_friends</w:t>
+              <w:t>U</w:t>
+            </w:r>
+            <w:r>
+              <w:t>sers_friends</w:t>
             </w:r>
             <w:proofErr w:type="spellEnd"/>
             <w:r>
@@ -3655,7 +3672,10 @@
           </w:tcPr>
           <w:p>
             <w:r>
-              <w:t>users secondary key</w:t>
+              <w:t>U</w:t>
+            </w:r>
+            <w:r>
+              <w:t>sers secondary key</w:t>
             </w:r>
           </w:p>
         </w:tc>
@@ -3693,7 +3713,10 @@
           <w:p>
             <w:proofErr w:type="spellStart"/>
             <w:r>
-              <w:t>users_friends</w:t>
+              <w:t>U</w:t>
+            </w:r>
+            <w:r>
+              <w:t>sers_friends</w:t>
             </w:r>
             <w:proofErr w:type="spellEnd"/>
             <w:r>
@@ -3885,7 +3908,10 @@
           <w:p>
             <w:proofErr w:type="spellStart"/>
             <w:r>
-              <w:t>users_friends</w:t>
+              <w:t>U</w:t>
+            </w:r>
+            <w:r>
+              <w:t>sers_friends</w:t>
             </w:r>
             <w:proofErr w:type="spellEnd"/>
             <w:r>
@@ -4065,7 +4091,10 @@
           </w:tcPr>
           <w:p>
             <w:r>
-              <w:t>users secondary key</w:t>
+              <w:t>U</w:t>
+            </w:r>
+            <w:r>
+              <w:t>sers secondary key</w:t>
             </w:r>
           </w:p>
         </w:tc>
@@ -4103,7 +4132,10 @@
           <w:p>
             <w:proofErr w:type="spellStart"/>
             <w:r>
-              <w:t>users_friends</w:t>
+              <w:t>U</w:t>
+            </w:r>
+            <w:r>
+              <w:t>sers_friends</w:t>
             </w:r>
             <w:proofErr w:type="spellEnd"/>
             <w:r>
@@ -4144,7 +4176,10 @@
           </w:tcPr>
           <w:p>
             <w:r>
-              <w:t xml:space="preserve">events primary key </w:t>
+              <w:t>E</w:t>
+            </w:r>
+            <w:r>
+              <w:t xml:space="preserve">vents primary key </w:t>
             </w:r>
           </w:p>
         </w:tc>
@@ -4401,10 +4436,7 @@
         <w:pStyle w:val="Subttulo"/>
       </w:pPr>
       <w:r>
-        <w:t xml:space="preserve">R209: </w:t>
-      </w:r>
-      <w:r>
-        <w:t>Search Users API</w:t>
+        <w:t>R209: Search Users API</w:t>
       </w:r>
     </w:p>
     <w:tbl>
@@ -4704,6 +4736,9 @@
             <w:r>
               <w:t xml:space="preserve">This web resource </w:t>
             </w:r>
+            <w:r>
+              <w:t xml:space="preserve">deletes an account from the system. </w:t>
+            </w:r>
           </w:p>
         </w:tc>
       </w:tr>
@@ -4975,6 +5010,29 @@
       <w:r>
         <w:t>Edit Event Action</w:t>
       </w:r>
+      <w:r>
+        <w:t xml:space="preserve"> </w:t>
+      </w:r>
+      <w:r>
+        <w:rPr>
+          <w:highlight w:val="lightGray"/>
+        </w:rPr>
+        <w:t>/{</w:t>
+      </w:r>
+      <w:proofErr w:type="spellStart"/>
+      <w:r>
+        <w:rPr>
+          <w:highlight w:val="lightGray"/>
+        </w:rPr>
+        <w:t>id_event</w:t>
+      </w:r>
+      <w:proofErr w:type="spellEnd"/>
+      <w:r>
+        <w:rPr>
+          <w:highlight w:val="lightGray"/>
+        </w:rPr>
+        <w:t>}</w:t>
+      </w:r>
     </w:p>
     <w:p>
       <w:pPr>
@@ -5002,6 +5060,29 @@
       <w:r>
         <w:t>Action</w:t>
       </w:r>
+      <w:r>
+        <w:t xml:space="preserve"> </w:t>
+      </w:r>
+      <w:r>
+        <w:rPr>
+          <w:highlight w:val="lightGray"/>
+        </w:rPr>
+        <w:t>/{</w:t>
+      </w:r>
+      <w:proofErr w:type="spellStart"/>
+      <w:r>
+        <w:rPr>
+          <w:highlight w:val="lightGray"/>
+        </w:rPr>
+        <w:t>id_event</w:t>
+      </w:r>
+      <w:proofErr w:type="spellEnd"/>
+      <w:r>
+        <w:rPr>
+          <w:highlight w:val="lightGray"/>
+        </w:rPr>
+        <w:t>}</w:t>
+      </w:r>
     </w:p>
     <w:p>
       <w:pPr>
@@ -5053,6 +5134,29 @@
       <w:r>
         <w:t xml:space="preserve"> Action</w:t>
       </w:r>
+      <w:r>
+        <w:t xml:space="preserve"> </w:t>
+      </w:r>
+      <w:r>
+        <w:rPr>
+          <w:highlight w:val="lightGray"/>
+        </w:rPr>
+        <w:t>/{</w:t>
+      </w:r>
+      <w:proofErr w:type="spellStart"/>
+      <w:r>
+        <w:rPr>
+          <w:highlight w:val="lightGray"/>
+        </w:rPr>
+        <w:t>id_event</w:t>
+      </w:r>
+      <w:proofErr w:type="spellEnd"/>
+      <w:r>
+        <w:rPr>
+          <w:highlight w:val="lightGray"/>
+        </w:rPr>
+        <w:t>}</w:t>
+      </w:r>
     </w:p>
     <w:p>
       <w:pPr>
@@ -5063,10 +5167,7 @@
         </w:numPr>
       </w:pPr>
       <w:r>
-        <w:t>R310</w:t>
-      </w:r>
-      <w:r>
-        <w:t>: View Participants</w:t>
+        <w:t xml:space="preserve">R310: Accept Invite Action </w:t>
       </w:r>
     </w:p>
     <w:p>
@@ -5078,16 +5179,33 @@
         </w:numPr>
       </w:pPr>
       <w:r>
-        <w:t>R3</w:t>
-      </w:r>
-      <w:r>
-        <w:t>11</w:t>
-      </w:r>
-      <w:r>
-        <w:t>: Remove Participants</w:t>
-      </w:r>
-      <w:r>
-        <w:t xml:space="preserve"> Action</w:t>
+        <w:t>R311</w:t>
+      </w:r>
+      <w:r>
+        <w:t>: View Participants</w:t>
+      </w:r>
+      <w:r>
+        <w:t xml:space="preserve"> </w:t>
+      </w:r>
+      <w:r>
+        <w:rPr>
+          <w:highlight w:val="lightGray"/>
+        </w:rPr>
+        <w:t>/{</w:t>
+      </w:r>
+      <w:proofErr w:type="spellStart"/>
+      <w:r>
+        <w:rPr>
+          <w:highlight w:val="lightGray"/>
+        </w:rPr>
+        <w:t>id_event</w:t>
+      </w:r>
+      <w:proofErr w:type="spellEnd"/>
+      <w:r>
+        <w:rPr>
+          <w:highlight w:val="lightGray"/>
+        </w:rPr>
+        <w:t>}</w:t>
       </w:r>
     </w:p>
     <w:p>
@@ -5105,7 +5223,10 @@
         <w:t>12</w:t>
       </w:r>
       <w:r>
-        <w:t>: View Posts</w:t>
+        <w:t>: Remove Participants</w:t>
+      </w:r>
+      <w:r>
+        <w:t xml:space="preserve"> Action</w:t>
       </w:r>
     </w:p>
     <w:p>
@@ -5117,13 +5238,39 @@
         </w:numPr>
       </w:pPr>
       <w:r>
-        <w:t>R31</w:t>
-      </w:r>
-      <w:r>
-        <w:t>3</w:t>
-      </w:r>
-      <w:r>
-        <w:t>: Create Post Form</w:t>
+        <w:t>R3</w:t>
+      </w:r>
+      <w:r>
+        <w:t>13</w:t>
+      </w:r>
+      <w:r>
+        <w:t xml:space="preserve">: View </w:t>
+      </w:r>
+      <w:r>
+        <w:t>Comments</w:t>
+      </w:r>
+      <w:r>
+        <w:t xml:space="preserve"> </w:t>
+      </w:r>
+      <w:r>
+        <w:rPr>
+          <w:highlight w:val="lightGray"/>
+        </w:rPr>
+        <w:t>/{</w:t>
+      </w:r>
+      <w:proofErr w:type="spellStart"/>
+      <w:r>
+        <w:rPr>
+          <w:highlight w:val="lightGray"/>
+        </w:rPr>
+        <w:t>id_event</w:t>
+      </w:r>
+      <w:proofErr w:type="spellEnd"/>
+      <w:r>
+        <w:rPr>
+          <w:highlight w:val="lightGray"/>
+        </w:rPr>
+        <w:t>}</w:t>
       </w:r>
     </w:p>
     <w:p>
@@ -5141,7 +5288,30 @@
         <w:t>4</w:t>
       </w:r>
       <w:r>
-        <w:t>: Create Post Action</w:t>
+        <w:t>: Create Post Form</w:t>
+      </w:r>
+      <w:r>
+        <w:t xml:space="preserve"> </w:t>
+      </w:r>
+      <w:r>
+        <w:rPr>
+          <w:highlight w:val="lightGray"/>
+        </w:rPr>
+        <w:t>/{</w:t>
+      </w:r>
+      <w:proofErr w:type="spellStart"/>
+      <w:r>
+        <w:rPr>
+          <w:highlight w:val="lightGray"/>
+        </w:rPr>
+        <w:t>id_event</w:t>
+      </w:r>
+      <w:proofErr w:type="spellEnd"/>
+      <w:r>
+        <w:rPr>
+          <w:highlight w:val="lightGray"/>
+        </w:rPr>
+        <w:t>}</w:t>
       </w:r>
     </w:p>
     <w:p>
@@ -5159,7 +5329,30 @@
         <w:t>5</w:t>
       </w:r>
       <w:r>
-        <w:t>: Edit Post Form</w:t>
+        <w:t>: Create Post Action</w:t>
+      </w:r>
+      <w:r>
+        <w:t xml:space="preserve"> </w:t>
+      </w:r>
+      <w:r>
+        <w:rPr>
+          <w:highlight w:val="lightGray"/>
+        </w:rPr>
+        <w:t>/{</w:t>
+      </w:r>
+      <w:proofErr w:type="spellStart"/>
+      <w:r>
+        <w:rPr>
+          <w:highlight w:val="lightGray"/>
+        </w:rPr>
+        <w:t>id_event</w:t>
+      </w:r>
+      <w:proofErr w:type="spellEnd"/>
+      <w:r>
+        <w:rPr>
+          <w:highlight w:val="lightGray"/>
+        </w:rPr>
+        <w:t>}</w:t>
       </w:r>
     </w:p>
     <w:p>
@@ -5177,7 +5370,7 @@
         <w:t>6</w:t>
       </w:r>
       <w:r>
-        <w:t>: Edit Post Action</w:t>
+        <w:t>: Edit Post Form</w:t>
       </w:r>
     </w:p>
     <w:p>
@@ -5195,10 +5388,7 @@
         <w:t>7</w:t>
       </w:r>
       <w:r>
-        <w:t>: Delete Post</w:t>
-      </w:r>
-      <w:r>
-        <w:t xml:space="preserve"> Action</w:t>
+        <w:t>: Edit Post Action</w:t>
       </w:r>
     </w:p>
     <w:p>
@@ -5211,10 +5401,16 @@
       </w:pPr>
       <w:r>
         <w:lastRenderedPageBreak/>
-        <w:t>R318</w:t>
-      </w:r>
-      <w:r>
-        <w:t>: Rate Form</w:t>
+        <w:t>R31</w:t>
+      </w:r>
+      <w:r>
+        <w:t>8</w:t>
+      </w:r>
+      <w:r>
+        <w:t>: Delete Post</w:t>
+      </w:r>
+      <w:r>
+        <w:t xml:space="preserve"> Action</w:t>
       </w:r>
     </w:p>
     <w:p>
@@ -5229,8 +5425,69 @@
         <w:t>R319</w:t>
       </w:r>
       <w:r>
+        <w:t>: Rate Form</w:t>
+      </w:r>
+      <w:r>
+        <w:t xml:space="preserve"> </w:t>
+      </w:r>
+      <w:r>
+        <w:rPr>
+          <w:highlight w:val="lightGray"/>
+        </w:rPr>
+        <w:t>/{</w:t>
+      </w:r>
+      <w:proofErr w:type="spellStart"/>
+      <w:r>
+        <w:rPr>
+          <w:highlight w:val="lightGray"/>
+        </w:rPr>
+        <w:t>id_event</w:t>
+      </w:r>
+      <w:proofErr w:type="spellEnd"/>
+      <w:r>
+        <w:rPr>
+          <w:highlight w:val="lightGray"/>
+        </w:rPr>
+        <w:t>}</w:t>
+      </w:r>
+    </w:p>
+    <w:p>
+      <w:pPr>
+        <w:pStyle w:val="PargrafodaLista"/>
+        <w:numPr>
+          <w:ilvl w:val="0"/>
+          <w:numId w:val="2"/>
+        </w:numPr>
+      </w:pPr>
+      <w:r>
+        <w:t>R320</w:t>
+      </w:r>
+      <w:r>
         <w:t>: Rate Action</w:t>
       </w:r>
+      <w:r>
+        <w:t xml:space="preserve"> </w:t>
+      </w:r>
+      <w:r>
+        <w:rPr>
+          <w:highlight w:val="lightGray"/>
+        </w:rPr>
+        <w:t>/{</w:t>
+      </w:r>
+      <w:proofErr w:type="spellStart"/>
+      <w:r>
+        <w:rPr>
+          <w:highlight w:val="lightGray"/>
+        </w:rPr>
+        <w:t>id_event</w:t>
+      </w:r>
+      <w:proofErr w:type="spellEnd"/>
+      <w:r>
+        <w:rPr>
+          <w:highlight w:val="lightGray"/>
+        </w:rPr>
+        <w:t>}</w:t>
+      </w:r>
     </w:p>
     <w:p>
       <w:pPr>
@@ -5242,13 +5499,7 @@
         <w:pStyle w:val="Subttulo"/>
       </w:pPr>
       <w:r>
-        <w:t>R3</w:t>
-      </w:r>
-      <w:r>
-        <w:t xml:space="preserve">01: View </w:t>
-      </w:r>
-      <w:r>
-        <w:t>Event</w:t>
+        <w:t>R301: View Event</w:t>
       </w:r>
     </w:p>
     <w:tbl>
@@ -5279,15 +5530,20 @@
             <w:gridSpan w:val="2"/>
           </w:tcPr>
           <w:p>
+            <w:proofErr w:type="gramStart"/>
             <w:r>
               <w:t>/{</w:t>
             </w:r>
             <w:proofErr w:type="spellStart"/>
-            <w:r>
-              <w:t>id_event</w:t>
+            <w:proofErr w:type="gramEnd"/>
+            <w:r>
+              <w:t>event_id</w:t>
             </w:r>
             <w:proofErr w:type="spellEnd"/>
             <w:r>
+              <w:t xml:space="preserve"> </w:t>
+            </w:r>
+            <w:r>
               <w:t>}</w:t>
             </w:r>
           </w:p>
@@ -5314,10 +5570,10 @@
               <w:t xml:space="preserve">Shows </w:t>
             </w:r>
             <w:r>
-              <w:t xml:space="preserve">the users </w:t>
-            </w:r>
-            <w:r>
-              <w:t>profile page.</w:t>
+              <w:t xml:space="preserve">the </w:t>
+            </w:r>
+            <w:r>
+              <w:t>event information.</w:t>
             </w:r>
           </w:p>
         </w:tc>
@@ -5366,14 +5622,11 @@
           <w:p>
             <w:proofErr w:type="spellStart"/>
             <w:r>
-              <w:t>id_event</w:t>
+              <w:t>event_id</w:t>
             </w:r>
             <w:proofErr w:type="spellEnd"/>
             <w:r>
-              <w:t xml:space="preserve">: </w:t>
-            </w:r>
-            <w:r>
-              <w:t>integer</w:t>
+              <w:t>: integer</w:t>
             </w:r>
           </w:p>
         </w:tc>
@@ -5383,10 +5636,10 @@
           </w:tcPr>
           <w:p>
             <w:r>
-              <w:t>event primary</w:t>
-            </w:r>
-            <w:r>
-              <w:t xml:space="preserve"> key</w:t>
+              <w:t>E</w:t>
+            </w:r>
+            <w:r>
+              <w:t>vent primary key</w:t>
             </w:r>
           </w:p>
         </w:tc>
@@ -5445,16 +5698,7 @@
         <w:pStyle w:val="Subttulo"/>
       </w:pPr>
       <w:r>
-        <w:t>R3</w:t>
-      </w:r>
-      <w:r>
-        <w:t xml:space="preserve">02: </w:t>
-      </w:r>
-      <w:r>
-        <w:t>Add Event</w:t>
-      </w:r>
-      <w:r>
-        <w:t xml:space="preserve"> Form</w:t>
+        <w:t>R302: Add Event Form</w:t>
       </w:r>
     </w:p>
     <w:tbl>
@@ -5511,15 +5755,11 @@
               <w:t xml:space="preserve">orm to </w:t>
             </w:r>
             <w:r>
-              <w:t xml:space="preserve">add </w:t>
-            </w:r>
-            <w:proofErr w:type="spellStart"/>
-            <w:proofErr w:type="gramStart"/>
-            <w:r>
-              <w:t>a</w:t>
-            </w:r>
-            <w:proofErr w:type="spellEnd"/>
-            <w:proofErr w:type="gramEnd"/>
+              <w:t>add a</w:t>
+            </w:r>
+            <w:r>
+              <w:t>n</w:t>
+            </w:r>
             <w:r>
               <w:t xml:space="preserve"> event</w:t>
             </w:r>
@@ -5648,16 +5888,7 @@
         <w:pStyle w:val="Subttulo"/>
       </w:pPr>
       <w:r>
-        <w:t>R3</w:t>
-      </w:r>
-      <w:r>
-        <w:t xml:space="preserve">03: </w:t>
-      </w:r>
-      <w:r>
-        <w:t>Add Event</w:t>
-      </w:r>
-      <w:r>
-        <w:t xml:space="preserve"> Action</w:t>
+        <w:t>R303: Add Event Action</w:t>
       </w:r>
     </w:p>
     <w:tbl>
@@ -5708,18 +5939,11 @@
           </w:tcPr>
           <w:p>
             <w:r>
-              <w:t xml:space="preserve">This web resource </w:t>
-            </w:r>
-            <w:r>
-              <w:t xml:space="preserve">inserts </w:t>
-            </w:r>
-            <w:proofErr w:type="spellStart"/>
-            <w:proofErr w:type="gramStart"/>
-            <w:r>
-              <w:t>a</w:t>
-            </w:r>
-            <w:proofErr w:type="spellEnd"/>
-            <w:proofErr w:type="gramEnd"/>
+              <w:t>This web resource inserts a</w:t>
+            </w:r>
+            <w:r>
+              <w:t>n</w:t>
+            </w:r>
             <w:r>
               <w:t xml:space="preserve"> event into the system</w:t>
             </w:r>
@@ -5747,7 +5971,7 @@
           </w:tcPr>
           <w:p>
             <w:r>
-              <w:t>PUT</w:t>
+              <w:t>POST</w:t>
             </w:r>
           </w:p>
         </w:tc>
@@ -5795,13 +6019,21 @@
           <w:tcPr>
             <w:tcW w:w="3115" w:type="dxa"/>
           </w:tcPr>
-          <w:p/>
+          <w:p>
+            <w:r>
+              <w:t>name: string</w:t>
+            </w:r>
+          </w:p>
         </w:tc>
         <w:tc>
           <w:tcPr>
             <w:tcW w:w="3116" w:type="dxa"/>
           </w:tcPr>
-          <w:p/>
+          <w:p>
+            <w:r>
+              <w:t>Event name</w:t>
+            </w:r>
+          </w:p>
         </w:tc>
       </w:tr>
       <w:tr>
@@ -5819,13 +6051,21 @@
           <w:tcPr>
             <w:tcW w:w="3115" w:type="dxa"/>
           </w:tcPr>
-          <w:p/>
+          <w:p>
+            <w:r>
+              <w:t>type: string</w:t>
+            </w:r>
+          </w:p>
         </w:tc>
         <w:tc>
           <w:tcPr>
             <w:tcW w:w="3116" w:type="dxa"/>
           </w:tcPr>
-          <w:p/>
+          <w:p>
+            <w:r>
+              <w:t>Type</w:t>
+            </w:r>
+          </w:p>
         </w:tc>
       </w:tr>
       <w:tr>
@@ -5843,13 +6083,21 @@
           <w:tcPr>
             <w:tcW w:w="3115" w:type="dxa"/>
           </w:tcPr>
-          <w:p/>
+          <w:p>
+            <w:r>
+              <w:t>category: string</w:t>
+            </w:r>
+          </w:p>
         </w:tc>
         <w:tc>
           <w:tcPr>
             <w:tcW w:w="3116" w:type="dxa"/>
           </w:tcPr>
-          <w:p/>
+          <w:p>
+            <w:r>
+              <w:t>Category</w:t>
+            </w:r>
+          </w:p>
         </w:tc>
       </w:tr>
       <w:tr>
@@ -5867,13 +6115,21 @@
           <w:tcPr>
             <w:tcW w:w="3115" w:type="dxa"/>
           </w:tcPr>
-          <w:p/>
+          <w:p>
+            <w:r>
+              <w:t>date: datetime</w:t>
+            </w:r>
+          </w:p>
         </w:tc>
         <w:tc>
           <w:tcPr>
             <w:tcW w:w="3116" w:type="dxa"/>
           </w:tcPr>
-          <w:p/>
+          <w:p>
+            <w:r>
+              <w:t>Date</w:t>
+            </w:r>
+          </w:p>
         </w:tc>
       </w:tr>
       <w:tr>
@@ -5891,13 +6147,21 @@
           <w:tcPr>
             <w:tcW w:w="3115" w:type="dxa"/>
           </w:tcPr>
-          <w:p/>
+          <w:p>
+            <w:r>
+              <w:t>country: string</w:t>
+            </w:r>
+          </w:p>
         </w:tc>
         <w:tc>
           <w:tcPr>
             <w:tcW w:w="3116" w:type="dxa"/>
           </w:tcPr>
-          <w:p/>
+          <w:p>
+            <w:r>
+              <w:t>Country</w:t>
+            </w:r>
+          </w:p>
         </w:tc>
       </w:tr>
       <w:tr>
@@ -5915,14 +6179,95 @@
           <w:tcPr>
             <w:tcW w:w="3115" w:type="dxa"/>
           </w:tcPr>
+          <w:p>
+            <w:r>
+              <w:t>city</w:t>
+            </w:r>
+            <w:r>
+              <w:t>: string</w:t>
+            </w:r>
+          </w:p>
+        </w:tc>
+        <w:tc>
+          <w:tcPr>
+            <w:tcW w:w="3116" w:type="dxa"/>
+          </w:tcPr>
+          <w:p>
+            <w:r>
+              <w:t>City</w:t>
+            </w:r>
+          </w:p>
+        </w:tc>
+      </w:tr>
+      <w:tr>
+        <w:trPr>
+          <w:trHeight w:val="135"/>
+        </w:trPr>
+        <w:tc>
+          <w:tcPr>
+            <w:tcW w:w="2263" w:type="dxa"/>
+            <w:vMerge/>
+          </w:tcPr>
           <w:p/>
         </w:tc>
         <w:tc>
           <w:tcPr>
+            <w:tcW w:w="3115" w:type="dxa"/>
+          </w:tcPr>
+          <w:p>
+            <w:r>
+              <w:t>place</w:t>
+            </w:r>
+            <w:r>
+              <w:t>: string</w:t>
+            </w:r>
+          </w:p>
+        </w:tc>
+        <w:tc>
+          <w:tcPr>
             <w:tcW w:w="3116" w:type="dxa"/>
           </w:tcPr>
+          <w:p>
+            <w:r>
+              <w:t>Place</w:t>
+            </w:r>
+          </w:p>
+        </w:tc>
+      </w:tr>
+      <w:tr>
+        <w:trPr>
+          <w:trHeight w:val="135"/>
+        </w:trPr>
+        <w:tc>
+          <w:tcPr>
+            <w:tcW w:w="2263" w:type="dxa"/>
+            <w:vMerge/>
+          </w:tcPr>
           <w:p/>
         </w:tc>
+        <w:tc>
+          <w:tcPr>
+            <w:tcW w:w="3115" w:type="dxa"/>
+          </w:tcPr>
+          <w:p>
+            <w:r>
+              <w:t>description</w:t>
+            </w:r>
+            <w:r>
+              <w:t>: string</w:t>
+            </w:r>
+          </w:p>
+        </w:tc>
+        <w:tc>
+          <w:tcPr>
+            <w:tcW w:w="3116" w:type="dxa"/>
+          </w:tcPr>
+          <w:p>
+            <w:r>
+              <w:t>Description</w:t>
+            </w:r>
+          </w:p>
+        </w:tc>
       </w:tr>
       <w:tr>
         <w:tc>
@@ -5939,7 +6284,19 @@
           <w:tcPr>
             <w:tcW w:w="3115" w:type="dxa"/>
           </w:tcPr>
-          <w:p/>
+          <w:p>
+            <w:r>
+              <w:t>/{</w:t>
+            </w:r>
+            <w:proofErr w:type="spellStart"/>
+            <w:r>
+              <w:t>event_id</w:t>
+            </w:r>
+            <w:proofErr w:type="spellEnd"/>
+            <w:r>
+              <w:t>}</w:t>
+            </w:r>
+          </w:p>
         </w:tc>
         <w:tc>
           <w:tcPr>
@@ -5987,16 +6344,7 @@
         <w:pStyle w:val="Subttulo"/>
       </w:pPr>
       <w:r>
-        <w:t>R304:</w:t>
-      </w:r>
-      <w:r>
-        <w:t xml:space="preserve"> Edit </w:t>
-      </w:r>
-      <w:r>
-        <w:t>Event</w:t>
-      </w:r>
-      <w:r>
-        <w:t xml:space="preserve"> Form</w:t>
+        <w:t>R304: Edit Event Form</w:t>
       </w:r>
     </w:p>
     <w:tbl>
@@ -6032,7 +6380,7 @@
             </w:r>
             <w:proofErr w:type="spellStart"/>
             <w:r>
-              <w:t>id_event</w:t>
+              <w:t>event_id</w:t>
             </w:r>
             <w:proofErr w:type="spellEnd"/>
             <w:r>
@@ -6065,10 +6413,7 @@
               <w:t xml:space="preserve">orm to </w:t>
             </w:r>
             <w:r>
-              <w:t xml:space="preserve">edit </w:t>
-            </w:r>
-            <w:r>
-              <w:t>the event</w:t>
+              <w:t>edit the event</w:t>
             </w:r>
             <w:r>
               <w:t xml:space="preserve"> </w:t>
@@ -6174,6 +6519,7 @@
           </w:tcPr>
           <w:p>
             <w:r>
+              <w:lastRenderedPageBreak/>
               <w:t>Permissions</w:t>
             </w:r>
           </w:p>
@@ -6185,7 +6531,7 @@
           </w:tcPr>
           <w:p>
             <w:r>
-              <w:t>USR</w:t>
+              <w:t>OWN</w:t>
             </w:r>
           </w:p>
         </w:tc>
@@ -6201,16 +6547,7 @@
         <w:pStyle w:val="Subttulo"/>
       </w:pPr>
       <w:r>
-        <w:t>R305</w:t>
-      </w:r>
-      <w:r>
-        <w:t xml:space="preserve">: Edit </w:t>
-      </w:r>
-      <w:r>
-        <w:t>Event</w:t>
-      </w:r>
-      <w:r>
-        <w:t xml:space="preserve"> Action</w:t>
+        <w:t>R305: Edit Event Action</w:t>
       </w:r>
     </w:p>
     <w:tbl>
@@ -6231,7 +6568,6 @@
           </w:tcPr>
           <w:p>
             <w:r>
-              <w:lastRenderedPageBreak/>
               <w:t>URL</w:t>
             </w:r>
           </w:p>
@@ -6242,15 +6578,20 @@
             <w:gridSpan w:val="2"/>
           </w:tcPr>
           <w:p>
+            <w:proofErr w:type="gramStart"/>
             <w:r>
               <w:t>/{</w:t>
             </w:r>
             <w:proofErr w:type="spellStart"/>
-            <w:r>
-              <w:t>id_event</w:t>
+            <w:proofErr w:type="gramEnd"/>
+            <w:r>
+              <w:t>event_id</w:t>
             </w:r>
             <w:proofErr w:type="spellEnd"/>
             <w:r>
+              <w:t xml:space="preserve"> </w:t>
+            </w:r>
+            <w:r>
               <w:t>}</w:t>
             </w:r>
           </w:p>
@@ -6280,10 +6621,7 @@
               <w:t xml:space="preserve">the </w:t>
             </w:r>
             <w:r>
-              <w:t>event</w:t>
-            </w:r>
-            <w:r>
-              <w:t xml:space="preserve"> information</w:t>
+              <w:t>event information</w:t>
             </w:r>
             <w:r>
               <w:t xml:space="preserve"> </w:t>
@@ -6295,10 +6633,7 @@
               <w:t>the system. Redirects to the</w:t>
             </w:r>
             <w:r>
-              <w:t xml:space="preserve"> updated </w:t>
-            </w:r>
-            <w:r>
-              <w:t>event</w:t>
+              <w:t xml:space="preserve"> updated event</w:t>
             </w:r>
             <w:r>
               <w:t xml:space="preserve"> </w:t>
@@ -6378,13 +6713,21 @@
           <w:tcPr>
             <w:tcW w:w="3115" w:type="dxa"/>
           </w:tcPr>
-          <w:p/>
+          <w:p>
+            <w:r>
+              <w:t>name: string</w:t>
+            </w:r>
+          </w:p>
         </w:tc>
         <w:tc>
           <w:tcPr>
             <w:tcW w:w="3116" w:type="dxa"/>
           </w:tcPr>
-          <w:p/>
+          <w:p>
+            <w:r>
+              <w:t>Event name</w:t>
+            </w:r>
+          </w:p>
         </w:tc>
       </w:tr>
       <w:tr>
@@ -6402,13 +6745,21 @@
           <w:tcPr>
             <w:tcW w:w="3115" w:type="dxa"/>
           </w:tcPr>
-          <w:p/>
+          <w:p>
+            <w:r>
+              <w:t>type: string</w:t>
+            </w:r>
+          </w:p>
         </w:tc>
         <w:tc>
           <w:tcPr>
             <w:tcW w:w="3116" w:type="dxa"/>
           </w:tcPr>
-          <w:p/>
+          <w:p>
+            <w:r>
+              <w:t>Type</w:t>
+            </w:r>
+          </w:p>
         </w:tc>
       </w:tr>
       <w:tr>
@@ -6426,13 +6777,21 @@
           <w:tcPr>
             <w:tcW w:w="3115" w:type="dxa"/>
           </w:tcPr>
-          <w:p/>
+          <w:p>
+            <w:r>
+              <w:t>category: string</w:t>
+            </w:r>
+          </w:p>
         </w:tc>
         <w:tc>
           <w:tcPr>
             <w:tcW w:w="3116" w:type="dxa"/>
           </w:tcPr>
-          <w:p/>
+          <w:p>
+            <w:r>
+              <w:t>Category</w:t>
+            </w:r>
+          </w:p>
         </w:tc>
       </w:tr>
       <w:tr>
@@ -6450,13 +6809,21 @@
           <w:tcPr>
             <w:tcW w:w="3115" w:type="dxa"/>
           </w:tcPr>
-          <w:p/>
+          <w:p>
+            <w:r>
+              <w:t>date: datetime</w:t>
+            </w:r>
+          </w:p>
         </w:tc>
         <w:tc>
           <w:tcPr>
             <w:tcW w:w="3116" w:type="dxa"/>
           </w:tcPr>
-          <w:p/>
+          <w:p>
+            <w:r>
+              <w:t>Date</w:t>
+            </w:r>
+          </w:p>
         </w:tc>
       </w:tr>
       <w:tr>
@@ -6474,13 +6841,21 @@
           <w:tcPr>
             <w:tcW w:w="3115" w:type="dxa"/>
           </w:tcPr>
-          <w:p/>
+          <w:p>
+            <w:r>
+              <w:t>country: string</w:t>
+            </w:r>
+          </w:p>
         </w:tc>
         <w:tc>
           <w:tcPr>
             <w:tcW w:w="3116" w:type="dxa"/>
           </w:tcPr>
-          <w:p/>
+          <w:p>
+            <w:r>
+              <w:t>Country</w:t>
+            </w:r>
+          </w:p>
         </w:tc>
       </w:tr>
       <w:tr>
@@ -6498,14 +6873,86 @@
           <w:tcPr>
             <w:tcW w:w="3115" w:type="dxa"/>
           </w:tcPr>
+          <w:p>
+            <w:r>
+              <w:t>city: string</w:t>
+            </w:r>
+          </w:p>
+        </w:tc>
+        <w:tc>
+          <w:tcPr>
+            <w:tcW w:w="3116" w:type="dxa"/>
+          </w:tcPr>
+          <w:p>
+            <w:r>
+              <w:t>City</w:t>
+            </w:r>
+          </w:p>
+        </w:tc>
+      </w:tr>
+      <w:tr>
+        <w:trPr>
+          <w:trHeight w:val="135"/>
+        </w:trPr>
+        <w:tc>
+          <w:tcPr>
+            <w:tcW w:w="2263" w:type="dxa"/>
+            <w:vMerge/>
+          </w:tcPr>
           <w:p/>
         </w:tc>
         <w:tc>
           <w:tcPr>
+            <w:tcW w:w="3115" w:type="dxa"/>
+          </w:tcPr>
+          <w:p>
+            <w:r>
+              <w:t>place: string</w:t>
+            </w:r>
+          </w:p>
+        </w:tc>
+        <w:tc>
+          <w:tcPr>
             <w:tcW w:w="3116" w:type="dxa"/>
           </w:tcPr>
+          <w:p>
+            <w:r>
+              <w:t>Place</w:t>
+            </w:r>
+          </w:p>
+        </w:tc>
+      </w:tr>
+      <w:tr>
+        <w:trPr>
+          <w:trHeight w:val="135"/>
+        </w:trPr>
+        <w:tc>
+          <w:tcPr>
+            <w:tcW w:w="2263" w:type="dxa"/>
+            <w:vMerge/>
+          </w:tcPr>
           <w:p/>
         </w:tc>
+        <w:tc>
+          <w:tcPr>
+            <w:tcW w:w="3115" w:type="dxa"/>
+          </w:tcPr>
+          <w:p>
+            <w:r>
+              <w:t>description: string</w:t>
+            </w:r>
+          </w:p>
+        </w:tc>
+        <w:tc>
+          <w:tcPr>
+            <w:tcW w:w="3116" w:type="dxa"/>
+          </w:tcPr>
+          <w:p>
+            <w:r>
+              <w:t>Description</w:t>
+            </w:r>
+          </w:p>
+        </w:tc>
       </w:tr>
       <w:tr>
         <w:tc>
@@ -6522,17 +6969,225 @@
           <w:tcPr>
             <w:tcW w:w="3115" w:type="dxa"/>
           </w:tcPr>
+          <w:p>
+            <w:r>
+              <w:t>/{</w:t>
+            </w:r>
+            <w:proofErr w:type="spellStart"/>
+            <w:r>
+              <w:t>event_id</w:t>
+            </w:r>
+            <w:proofErr w:type="spellEnd"/>
+            <w:r>
+              <w:t>}</w:t>
+            </w:r>
+          </w:p>
+        </w:tc>
+        <w:tc>
+          <w:tcPr>
+            <w:tcW w:w="3116" w:type="dxa"/>
+          </w:tcPr>
+          <w:p>
+            <w:r>
+              <w:t>Success</w:t>
+            </w:r>
+          </w:p>
+        </w:tc>
+      </w:tr>
+      <w:tr>
+        <w:tc>
+          <w:tcPr>
+            <w:tcW w:w="2263" w:type="dxa"/>
+          </w:tcPr>
+          <w:p>
+            <w:r>
+              <w:t>Permissions</w:t>
+            </w:r>
+          </w:p>
+        </w:tc>
+        <w:tc>
+          <w:tcPr>
+            <w:tcW w:w="6231" w:type="dxa"/>
+            <w:gridSpan w:val="2"/>
+          </w:tcPr>
+          <w:p>
+            <w:r>
+              <w:t>OWN</w:t>
+            </w:r>
+          </w:p>
+        </w:tc>
+      </w:tr>
+    </w:tbl>
+    <w:p>
+      <w:pPr>
+        <w:pStyle w:val="Subttulo"/>
+      </w:pPr>
+    </w:p>
+    <w:p>
+      <w:pPr>
+        <w:pStyle w:val="Subttulo"/>
+      </w:pPr>
+      <w:r>
+        <w:t>R306</w:t>
+      </w:r>
+      <w:r>
+        <w:t xml:space="preserve">: </w:t>
+      </w:r>
+      <w:r>
+        <w:t xml:space="preserve">Delete </w:t>
+      </w:r>
+      <w:r>
+        <w:t>Event</w:t>
+      </w:r>
+      <w:r>
+        <w:t xml:space="preserve"> Action</w:t>
+      </w:r>
+    </w:p>
+    <w:tbl>
+      <w:tblPr>
+        <w:tblStyle w:val="TabelacomGrelha"/>
+        <w:tblW w:w="0" w:type="auto"/>
+        <w:tblLook w:val="04A0" w:firstRow="1" w:lastRow="0" w:firstColumn="1" w:lastColumn="0" w:noHBand="0" w:noVBand="1"/>
+      </w:tblPr>
+      <w:tblGrid>
+        <w:gridCol w:w="2263"/>
+        <w:gridCol w:w="3115"/>
+        <w:gridCol w:w="3116"/>
+      </w:tblGrid>
+      <w:tr>
+        <w:tc>
+          <w:tcPr>
+            <w:tcW w:w="2263" w:type="dxa"/>
+          </w:tcPr>
+          <w:p>
+            <w:r>
+              <w:t>URL</w:t>
+            </w:r>
+          </w:p>
+        </w:tc>
+        <w:tc>
+          <w:tcPr>
+            <w:tcW w:w="6231" w:type="dxa"/>
+            <w:gridSpan w:val="2"/>
+          </w:tcPr>
+          <w:p>
+            <w:proofErr w:type="gramStart"/>
+            <w:r>
+              <w:t>/{</w:t>
+            </w:r>
+            <w:proofErr w:type="spellStart"/>
+            <w:proofErr w:type="gramEnd"/>
+            <w:r>
+              <w:t>event_id</w:t>
+            </w:r>
+            <w:proofErr w:type="spellEnd"/>
+            <w:r>
+              <w:t xml:space="preserve"> </w:t>
+            </w:r>
+            <w:r>
+              <w:t>}</w:t>
+            </w:r>
+          </w:p>
+        </w:tc>
+      </w:tr>
+      <w:tr>
+        <w:tc>
+          <w:tcPr>
+            <w:tcW w:w="2263" w:type="dxa"/>
+          </w:tcPr>
+          <w:p>
+            <w:r>
+              <w:t>Description</w:t>
+            </w:r>
+          </w:p>
+        </w:tc>
+        <w:tc>
+          <w:tcPr>
+            <w:tcW w:w="6231" w:type="dxa"/>
+            <w:gridSpan w:val="2"/>
+          </w:tcPr>
+          <w:p>
+            <w:r>
+              <w:t xml:space="preserve">This web resource </w:t>
+            </w:r>
+            <w:r>
+              <w:t xml:space="preserve">deletes an event from </w:t>
+            </w:r>
+            <w:proofErr w:type="gramStart"/>
+            <w:r>
+              <w:t>the  system</w:t>
+            </w:r>
+            <w:proofErr w:type="gramEnd"/>
+          </w:p>
+        </w:tc>
+      </w:tr>
+      <w:tr>
+        <w:tc>
+          <w:tcPr>
+            <w:tcW w:w="2263" w:type="dxa"/>
+          </w:tcPr>
+          <w:p>
+            <w:r>
+              <w:t>Method</w:t>
+            </w:r>
+          </w:p>
+        </w:tc>
+        <w:tc>
+          <w:tcPr>
+            <w:tcW w:w="6231" w:type="dxa"/>
+            <w:gridSpan w:val="2"/>
+          </w:tcPr>
+          <w:p>
+            <w:r>
+              <w:t>DELETE</w:t>
+            </w:r>
+          </w:p>
+        </w:tc>
+      </w:tr>
+      <w:tr>
+        <w:trPr>
+          <w:trHeight w:val="70"/>
+        </w:trPr>
+        <w:tc>
+          <w:tcPr>
+            <w:tcW w:w="2263" w:type="dxa"/>
+          </w:tcPr>
+          <w:p>
+            <w:r>
+              <w:t>Parameters</w:t>
+            </w:r>
+          </w:p>
+        </w:tc>
+        <w:tc>
+          <w:tcPr>
+            <w:tcW w:w="3115" w:type="dxa"/>
+          </w:tcPr>
           <w:p/>
         </w:tc>
         <w:tc>
           <w:tcPr>
             <w:tcW w:w="3116" w:type="dxa"/>
           </w:tcPr>
-          <w:p>
-            <w:r>
-              <w:t>Success</w:t>
-            </w:r>
-          </w:p>
+          <w:p/>
+        </w:tc>
+      </w:tr>
+      <w:tr>
+        <w:tc>
+          <w:tcPr>
+            <w:tcW w:w="2263" w:type="dxa"/>
+          </w:tcPr>
+          <w:p>
+            <w:r>
+              <w:t>Redirects</w:t>
+            </w:r>
+          </w:p>
+        </w:tc>
+        <w:tc>
+          <w:tcPr>
+            <w:tcW w:w="6231" w:type="dxa"/>
+            <w:gridSpan w:val="2"/>
+          </w:tcPr>
+          <w:p/>
         </w:tc>
       </w:tr>
       <w:tr>
@@ -6553,15 +7208,1565 @@
           </w:tcPr>
           <w:p>
             <w:r>
+              <w:t>OWN, ADM</w:t>
+            </w:r>
+          </w:p>
+        </w:tc>
+      </w:tr>
+    </w:tbl>
+    <w:p/>
+    <w:p>
+      <w:pPr>
+        <w:pStyle w:val="Subttulo"/>
+      </w:pPr>
+      <w:r>
+        <w:t>R307</w:t>
+      </w:r>
+      <w:r>
+        <w:t xml:space="preserve">: Search </w:t>
+      </w:r>
+      <w:r>
+        <w:t>Events</w:t>
+      </w:r>
+    </w:p>
+    <w:tbl>
+      <w:tblPr>
+        <w:tblStyle w:val="TabelacomGrelha"/>
+        <w:tblW w:w="0" w:type="auto"/>
+        <w:tblLook w:val="04A0" w:firstRow="1" w:lastRow="0" w:firstColumn="1" w:lastColumn="0" w:noHBand="0" w:noVBand="1"/>
+      </w:tblPr>
+      <w:tblGrid>
+        <w:gridCol w:w="2263"/>
+        <w:gridCol w:w="3115"/>
+        <w:gridCol w:w="3116"/>
+      </w:tblGrid>
+      <w:tr>
+        <w:tc>
+          <w:tcPr>
+            <w:tcW w:w="2263" w:type="dxa"/>
+          </w:tcPr>
+          <w:p>
+            <w:r>
+              <w:t>URL</w:t>
+            </w:r>
+          </w:p>
+        </w:tc>
+        <w:tc>
+          <w:tcPr>
+            <w:tcW w:w="6231" w:type="dxa"/>
+            <w:gridSpan w:val="2"/>
+          </w:tcPr>
+          <w:p/>
+        </w:tc>
+      </w:tr>
+      <w:tr>
+        <w:tc>
+          <w:tcPr>
+            <w:tcW w:w="2263" w:type="dxa"/>
+          </w:tcPr>
+          <w:p>
+            <w:r>
+              <w:t>Description</w:t>
+            </w:r>
+          </w:p>
+        </w:tc>
+        <w:tc>
+          <w:tcPr>
+            <w:tcW w:w="6231" w:type="dxa"/>
+            <w:gridSpan w:val="2"/>
+          </w:tcPr>
+          <w:p>
+            <w:r>
+              <w:t>F</w:t>
+            </w:r>
+            <w:r>
+              <w:t xml:space="preserve">orm to search </w:t>
+            </w:r>
+            <w:r>
+              <w:t>events</w:t>
+            </w:r>
+            <w:r>
+              <w:t>.</w:t>
+            </w:r>
+          </w:p>
+        </w:tc>
+      </w:tr>
+      <w:tr>
+        <w:tc>
+          <w:tcPr>
+            <w:tcW w:w="2263" w:type="dxa"/>
+          </w:tcPr>
+          <w:p>
+            <w:r>
+              <w:t>Method</w:t>
+            </w:r>
+          </w:p>
+        </w:tc>
+        <w:tc>
+          <w:tcPr>
+            <w:tcW w:w="6231" w:type="dxa"/>
+            <w:gridSpan w:val="2"/>
+          </w:tcPr>
+          <w:p>
+            <w:r>
+              <w:t xml:space="preserve"> GET </w:t>
+            </w:r>
+          </w:p>
+        </w:tc>
+      </w:tr>
+      <w:tr>
+        <w:trPr>
+          <w:trHeight w:val="135"/>
+        </w:trPr>
+        <w:tc>
+          <w:tcPr>
+            <w:tcW w:w="2263" w:type="dxa"/>
+          </w:tcPr>
+          <w:p>
+            <w:r>
+              <w:t>Parameters</w:t>
+            </w:r>
+          </w:p>
+        </w:tc>
+        <w:tc>
+          <w:tcPr>
+            <w:tcW w:w="3115" w:type="dxa"/>
+          </w:tcPr>
+          <w:p>
+            <w:r>
+              <w:t>name</w:t>
+            </w:r>
+            <w:r>
+              <w:t>: string</w:t>
+            </w:r>
+          </w:p>
+        </w:tc>
+        <w:tc>
+          <w:tcPr>
+            <w:tcW w:w="3116" w:type="dxa"/>
+          </w:tcPr>
+          <w:p>
+            <w:r>
+              <w:t>Event name</w:t>
+            </w:r>
+          </w:p>
+        </w:tc>
+      </w:tr>
+      <w:tr>
+        <w:tc>
+          <w:tcPr>
+            <w:tcW w:w="2263" w:type="dxa"/>
+          </w:tcPr>
+          <w:p>
+            <w:r>
+              <w:t>Response Body</w:t>
+            </w:r>
+          </w:p>
+        </w:tc>
+        <w:tc>
+          <w:tcPr>
+            <w:tcW w:w="6231" w:type="dxa"/>
+            <w:gridSpan w:val="2"/>
+          </w:tcPr>
+          <w:p>
+            <w:r>
+              <w:t>JSON</w:t>
+            </w:r>
+            <w:r>
+              <w:rPr>
+                <w:highlight w:val="yellow"/>
+              </w:rPr>
+              <w:t>(</w:t>
+            </w:r>
+            <w:proofErr w:type="spellStart"/>
+            <w:r>
+              <w:rPr>
+                <w:highlight w:val="yellow"/>
+              </w:rPr>
+              <w:t>numero</w:t>
+            </w:r>
+            <w:proofErr w:type="spellEnd"/>
+            <w:r>
+              <w:rPr>
+                <w:highlight w:val="yellow"/>
+              </w:rPr>
+              <w:t>)</w:t>
+            </w:r>
+          </w:p>
+        </w:tc>
+      </w:tr>
+      <w:tr>
+        <w:tc>
+          <w:tcPr>
+            <w:tcW w:w="2263" w:type="dxa"/>
+          </w:tcPr>
+          <w:p>
+            <w:r>
+              <w:t>Permissions</w:t>
+            </w:r>
+          </w:p>
+        </w:tc>
+        <w:tc>
+          <w:tcPr>
+            <w:tcW w:w="6231" w:type="dxa"/>
+            <w:gridSpan w:val="2"/>
+          </w:tcPr>
+          <w:p>
+            <w:r>
               <w:t>USR</w:t>
             </w:r>
           </w:p>
         </w:tc>
       </w:tr>
     </w:tbl>
+    <w:p/>
     <w:p>
       <w:pPr>
         <w:pStyle w:val="Subttulo"/>
+      </w:pPr>
+      <w:r>
+        <w:t>R308</w:t>
+      </w:r>
+      <w:r>
+        <w:t xml:space="preserve">: Search </w:t>
+      </w:r>
+      <w:r>
+        <w:t>Events</w:t>
+      </w:r>
+      <w:r>
+        <w:t xml:space="preserve"> API</w:t>
+      </w:r>
+    </w:p>
+    <w:tbl>
+      <w:tblPr>
+        <w:tblStyle w:val="TabelacomGrelha"/>
+        <w:tblW w:w="0" w:type="auto"/>
+        <w:tblLook w:val="04A0" w:firstRow="1" w:lastRow="0" w:firstColumn="1" w:lastColumn="0" w:noHBand="0" w:noVBand="1"/>
+      </w:tblPr>
+      <w:tblGrid>
+        <w:gridCol w:w="2263"/>
+        <w:gridCol w:w="3115"/>
+        <w:gridCol w:w="3116"/>
+      </w:tblGrid>
+      <w:tr>
+        <w:tc>
+          <w:tcPr>
+            <w:tcW w:w="2263" w:type="dxa"/>
+          </w:tcPr>
+          <w:p>
+            <w:r>
+              <w:t>URL</w:t>
+            </w:r>
+          </w:p>
+        </w:tc>
+        <w:tc>
+          <w:tcPr>
+            <w:tcW w:w="6231" w:type="dxa"/>
+            <w:gridSpan w:val="2"/>
+          </w:tcPr>
+          <w:p/>
+        </w:tc>
+      </w:tr>
+      <w:tr>
+        <w:tc>
+          <w:tcPr>
+            <w:tcW w:w="2263" w:type="dxa"/>
+          </w:tcPr>
+          <w:p>
+            <w:r>
+              <w:t>Description</w:t>
+            </w:r>
+          </w:p>
+        </w:tc>
+        <w:tc>
+          <w:tcPr>
+            <w:tcW w:w="6231" w:type="dxa"/>
+            <w:gridSpan w:val="2"/>
+          </w:tcPr>
+          <w:p>
+            <w:r>
+              <w:t xml:space="preserve">This web resource searches the system for </w:t>
+            </w:r>
+            <w:r>
+              <w:t>events</w:t>
+            </w:r>
+            <w:r>
+              <w:t xml:space="preserve"> and returns the results.</w:t>
+            </w:r>
+          </w:p>
+        </w:tc>
+      </w:tr>
+      <w:tr>
+        <w:tc>
+          <w:tcPr>
+            <w:tcW w:w="2263" w:type="dxa"/>
+          </w:tcPr>
+          <w:p>
+            <w:r>
+              <w:t>Method</w:t>
+            </w:r>
+          </w:p>
+        </w:tc>
+        <w:tc>
+          <w:tcPr>
+            <w:tcW w:w="6231" w:type="dxa"/>
+            <w:gridSpan w:val="2"/>
+          </w:tcPr>
+          <w:p>
+            <w:r>
+              <w:t xml:space="preserve"> GET </w:t>
+            </w:r>
+          </w:p>
+        </w:tc>
+      </w:tr>
+      <w:tr>
+        <w:trPr>
+          <w:trHeight w:val="135"/>
+        </w:trPr>
+        <w:tc>
+          <w:tcPr>
+            <w:tcW w:w="2263" w:type="dxa"/>
+            <w:vMerge w:val="restart"/>
+          </w:tcPr>
+          <w:p>
+            <w:r>
+              <w:t>Parameters</w:t>
+            </w:r>
+          </w:p>
+        </w:tc>
+        <w:tc>
+          <w:tcPr>
+            <w:tcW w:w="3115" w:type="dxa"/>
+          </w:tcPr>
+          <w:p>
+            <w:proofErr w:type="spellStart"/>
+            <w:r>
+              <w:t>event_id</w:t>
+            </w:r>
+            <w:proofErr w:type="spellEnd"/>
+            <w:r>
+              <w:t>: integer</w:t>
+            </w:r>
+          </w:p>
+        </w:tc>
+        <w:tc>
+          <w:tcPr>
+            <w:tcW w:w="3116" w:type="dxa"/>
+          </w:tcPr>
+          <w:p>
+            <w:r>
+              <w:t>Event id</w:t>
+            </w:r>
+          </w:p>
+        </w:tc>
+      </w:tr>
+      <w:tr>
+        <w:trPr>
+          <w:trHeight w:val="135"/>
+        </w:trPr>
+        <w:tc>
+          <w:tcPr>
+            <w:tcW w:w="2263" w:type="dxa"/>
+            <w:vMerge/>
+          </w:tcPr>
+          <w:p/>
+        </w:tc>
+        <w:tc>
+          <w:tcPr>
+            <w:tcW w:w="3115" w:type="dxa"/>
+          </w:tcPr>
+          <w:p>
+            <w:r>
+              <w:t>name: string</w:t>
+            </w:r>
+          </w:p>
+        </w:tc>
+        <w:tc>
+          <w:tcPr>
+            <w:tcW w:w="3116" w:type="dxa"/>
+          </w:tcPr>
+          <w:p>
+            <w:r>
+              <w:t>Event name</w:t>
+            </w:r>
+          </w:p>
+        </w:tc>
+      </w:tr>
+      <w:tr>
+        <w:trPr>
+          <w:trHeight w:val="135"/>
+        </w:trPr>
+        <w:tc>
+          <w:tcPr>
+            <w:tcW w:w="2263" w:type="dxa"/>
+            <w:vMerge/>
+          </w:tcPr>
+          <w:p/>
+        </w:tc>
+        <w:tc>
+          <w:tcPr>
+            <w:tcW w:w="3115" w:type="dxa"/>
+          </w:tcPr>
+          <w:p>
+            <w:r>
+              <w:t>date: datetime</w:t>
+            </w:r>
+          </w:p>
+        </w:tc>
+        <w:tc>
+          <w:tcPr>
+            <w:tcW w:w="3116" w:type="dxa"/>
+          </w:tcPr>
+          <w:p>
+            <w:r>
+              <w:t>Date</w:t>
+            </w:r>
+          </w:p>
+        </w:tc>
+      </w:tr>
+      <w:tr>
+        <w:trPr>
+          <w:trHeight w:val="135"/>
+        </w:trPr>
+        <w:tc>
+          <w:tcPr>
+            <w:tcW w:w="2263" w:type="dxa"/>
+            <w:vMerge/>
+          </w:tcPr>
+          <w:p/>
+        </w:tc>
+        <w:tc>
+          <w:tcPr>
+            <w:tcW w:w="3115" w:type="dxa"/>
+          </w:tcPr>
+          <w:p>
+            <w:r>
+              <w:t>country: string</w:t>
+            </w:r>
+          </w:p>
+        </w:tc>
+        <w:tc>
+          <w:tcPr>
+            <w:tcW w:w="3116" w:type="dxa"/>
+          </w:tcPr>
+          <w:p>
+            <w:r>
+              <w:t>Country</w:t>
+            </w:r>
+          </w:p>
+        </w:tc>
+      </w:tr>
+      <w:tr>
+        <w:trPr>
+          <w:trHeight w:val="135"/>
+        </w:trPr>
+        <w:tc>
+          <w:tcPr>
+            <w:tcW w:w="2263" w:type="dxa"/>
+            <w:vMerge/>
+          </w:tcPr>
+          <w:p/>
+        </w:tc>
+        <w:tc>
+          <w:tcPr>
+            <w:tcW w:w="3115" w:type="dxa"/>
+          </w:tcPr>
+          <w:p>
+            <w:r>
+              <w:t>city: string</w:t>
+            </w:r>
+          </w:p>
+        </w:tc>
+        <w:tc>
+          <w:tcPr>
+            <w:tcW w:w="3116" w:type="dxa"/>
+          </w:tcPr>
+          <w:p>
+            <w:r>
+              <w:t>City</w:t>
+            </w:r>
+          </w:p>
+        </w:tc>
+      </w:tr>
+      <w:tr>
+        <w:trPr>
+          <w:trHeight w:val="135"/>
+        </w:trPr>
+        <w:tc>
+          <w:tcPr>
+            <w:tcW w:w="2263" w:type="dxa"/>
+            <w:vMerge/>
+          </w:tcPr>
+          <w:p/>
+        </w:tc>
+        <w:tc>
+          <w:tcPr>
+            <w:tcW w:w="3115" w:type="dxa"/>
+          </w:tcPr>
+          <w:p>
+            <w:proofErr w:type="spellStart"/>
+            <w:r>
+              <w:t>i</w:t>
+            </w:r>
+            <w:r>
+              <w:t>mage_path</w:t>
+            </w:r>
+            <w:proofErr w:type="spellEnd"/>
+            <w:r>
+              <w:t>: string</w:t>
+            </w:r>
+          </w:p>
+        </w:tc>
+        <w:tc>
+          <w:tcPr>
+            <w:tcW w:w="3116" w:type="dxa"/>
+          </w:tcPr>
+          <w:p>
+            <w:r>
+              <w:t>Image</w:t>
+            </w:r>
+          </w:p>
+        </w:tc>
+      </w:tr>
+      <w:tr>
+        <w:tc>
+          <w:tcPr>
+            <w:tcW w:w="2263" w:type="dxa"/>
+          </w:tcPr>
+          <w:p>
+            <w:r>
+              <w:t>Response Body</w:t>
+            </w:r>
+          </w:p>
+        </w:tc>
+        <w:tc>
+          <w:tcPr>
+            <w:tcW w:w="6231" w:type="dxa"/>
+            <w:gridSpan w:val="2"/>
+          </w:tcPr>
+          <w:p>
+            <w:r>
+              <w:t>JSON</w:t>
+            </w:r>
+            <w:r>
+              <w:rPr>
+                <w:highlight w:val="yellow"/>
+              </w:rPr>
+              <w:t>(</w:t>
+            </w:r>
+            <w:proofErr w:type="spellStart"/>
+            <w:r>
+              <w:rPr>
+                <w:highlight w:val="yellow"/>
+              </w:rPr>
+              <w:t>numero</w:t>
+            </w:r>
+            <w:proofErr w:type="spellEnd"/>
+            <w:r>
+              <w:rPr>
+                <w:highlight w:val="yellow"/>
+              </w:rPr>
+              <w:t>)</w:t>
+            </w:r>
+          </w:p>
+        </w:tc>
+      </w:tr>
+      <w:tr>
+        <w:tc>
+          <w:tcPr>
+            <w:tcW w:w="2263" w:type="dxa"/>
+          </w:tcPr>
+          <w:p>
+            <w:r>
+              <w:t>Permissions</w:t>
+            </w:r>
+          </w:p>
+        </w:tc>
+        <w:tc>
+          <w:tcPr>
+            <w:tcW w:w="6231" w:type="dxa"/>
+            <w:gridSpan w:val="2"/>
+          </w:tcPr>
+          <w:p>
+            <w:r>
+              <w:t>USR</w:t>
+            </w:r>
+          </w:p>
+        </w:tc>
+      </w:tr>
+    </w:tbl>
+    <w:p>
+      <w:pPr>
+        <w:pStyle w:val="Subttulo"/>
+      </w:pPr>
+    </w:p>
+    <w:p>
+      <w:pPr>
+        <w:pStyle w:val="Subttulo"/>
+      </w:pPr>
+      <w:r>
+        <w:t>R309</w:t>
+      </w:r>
+      <w:r>
+        <w:t xml:space="preserve">: </w:t>
+      </w:r>
+      <w:r>
+        <w:t xml:space="preserve">Invite User </w:t>
+      </w:r>
+      <w:r>
+        <w:t>Action</w:t>
+      </w:r>
+    </w:p>
+    <w:tbl>
+      <w:tblPr>
+        <w:tblStyle w:val="TabelacomGrelha"/>
+        <w:tblW w:w="0" w:type="auto"/>
+        <w:tblLook w:val="04A0" w:firstRow="1" w:lastRow="0" w:firstColumn="1" w:lastColumn="0" w:noHBand="0" w:noVBand="1"/>
+      </w:tblPr>
+      <w:tblGrid>
+        <w:gridCol w:w="2263"/>
+        <w:gridCol w:w="3115"/>
+        <w:gridCol w:w="3116"/>
+      </w:tblGrid>
+      <w:tr>
+        <w:tc>
+          <w:tcPr>
+            <w:tcW w:w="2263" w:type="dxa"/>
+          </w:tcPr>
+          <w:p>
+            <w:r>
+              <w:t>URL</w:t>
+            </w:r>
+          </w:p>
+        </w:tc>
+        <w:tc>
+          <w:tcPr>
+            <w:tcW w:w="6231" w:type="dxa"/>
+            <w:gridSpan w:val="2"/>
+          </w:tcPr>
+          <w:p>
+            <w:r>
+              <w:t>/{</w:t>
+            </w:r>
+            <w:proofErr w:type="spellStart"/>
+            <w:r>
+              <w:t>event_id</w:t>
+            </w:r>
+            <w:proofErr w:type="spellEnd"/>
+            <w:r>
+              <w:t>}</w:t>
+            </w:r>
+          </w:p>
+        </w:tc>
+      </w:tr>
+      <w:tr>
+        <w:tc>
+          <w:tcPr>
+            <w:tcW w:w="2263" w:type="dxa"/>
+          </w:tcPr>
+          <w:p>
+            <w:r>
+              <w:t>Description</w:t>
+            </w:r>
+          </w:p>
+        </w:tc>
+        <w:tc>
+          <w:tcPr>
+            <w:tcW w:w="6231" w:type="dxa"/>
+            <w:gridSpan w:val="2"/>
+          </w:tcPr>
+          <w:p>
+            <w:r>
+              <w:t xml:space="preserve">This web resource inserts </w:t>
+            </w:r>
+            <w:proofErr w:type="spellStart"/>
+            <w:proofErr w:type="gramStart"/>
+            <w:r>
+              <w:t>a</w:t>
+            </w:r>
+            <w:proofErr w:type="spellEnd"/>
+            <w:proofErr w:type="gramEnd"/>
+            <w:r>
+              <w:t xml:space="preserve"> </w:t>
+            </w:r>
+            <w:r>
+              <w:t>event invite</w:t>
+            </w:r>
+            <w:r>
+              <w:t xml:space="preserve"> into the system</w:t>
+            </w:r>
+            <w:r>
+              <w:t>.</w:t>
+            </w:r>
+          </w:p>
+        </w:tc>
+      </w:tr>
+      <w:tr>
+        <w:tc>
+          <w:tcPr>
+            <w:tcW w:w="2263" w:type="dxa"/>
+          </w:tcPr>
+          <w:p>
+            <w:r>
+              <w:t>Method</w:t>
+            </w:r>
+          </w:p>
+        </w:tc>
+        <w:tc>
+          <w:tcPr>
+            <w:tcW w:w="6231" w:type="dxa"/>
+            <w:gridSpan w:val="2"/>
+          </w:tcPr>
+          <w:p>
+            <w:r>
+              <w:t>POST</w:t>
+            </w:r>
+          </w:p>
+        </w:tc>
+      </w:tr>
+      <w:tr>
+        <w:tc>
+          <w:tcPr>
+            <w:tcW w:w="2263" w:type="dxa"/>
+            <w:vMerge w:val="restart"/>
+          </w:tcPr>
+          <w:p>
+            <w:r>
+              <w:t>Parameters</w:t>
+            </w:r>
+          </w:p>
+        </w:tc>
+        <w:tc>
+          <w:tcPr>
+            <w:tcW w:w="3115" w:type="dxa"/>
+          </w:tcPr>
+          <w:p>
+            <w:proofErr w:type="spellStart"/>
+            <w:r>
+              <w:t>owner_id</w:t>
+            </w:r>
+            <w:proofErr w:type="spellEnd"/>
+            <w:r>
+              <w:t>: integer</w:t>
+            </w:r>
+          </w:p>
+        </w:tc>
+        <w:tc>
+          <w:tcPr>
+            <w:tcW w:w="3116" w:type="dxa"/>
+          </w:tcPr>
+          <w:p>
+            <w:r>
+              <w:t>U</w:t>
+            </w:r>
+            <w:r>
+              <w:t xml:space="preserve">sers </w:t>
+            </w:r>
+            <w:r>
+              <w:t>primary</w:t>
+            </w:r>
+            <w:r>
+              <w:t xml:space="preserve"> key</w:t>
+            </w:r>
+          </w:p>
+        </w:tc>
+      </w:tr>
+      <w:tr>
+        <w:tc>
+          <w:tcPr>
+            <w:tcW w:w="2263" w:type="dxa"/>
+            <w:vMerge/>
+          </w:tcPr>
+          <w:p/>
+        </w:tc>
+        <w:tc>
+          <w:tcPr>
+            <w:tcW w:w="3115" w:type="dxa"/>
+          </w:tcPr>
+          <w:p>
+            <w:proofErr w:type="spellStart"/>
+            <w:r>
+              <w:t>receiver_id</w:t>
+            </w:r>
+            <w:proofErr w:type="spellEnd"/>
+            <w:r>
+              <w:t>: integer</w:t>
+            </w:r>
+          </w:p>
+        </w:tc>
+        <w:tc>
+          <w:tcPr>
+            <w:tcW w:w="3116" w:type="dxa"/>
+          </w:tcPr>
+          <w:p>
+            <w:r>
+              <w:t>Receiver primary</w:t>
+            </w:r>
+            <w:r>
+              <w:t xml:space="preserve"> key</w:t>
+            </w:r>
+          </w:p>
+        </w:tc>
+      </w:tr>
+      <w:tr>
+        <w:tc>
+          <w:tcPr>
+            <w:tcW w:w="2263" w:type="dxa"/>
+            <w:vMerge/>
+          </w:tcPr>
+          <w:p/>
+        </w:tc>
+        <w:tc>
+          <w:tcPr>
+            <w:tcW w:w="3115" w:type="dxa"/>
+          </w:tcPr>
+          <w:p>
+            <w:proofErr w:type="spellStart"/>
+            <w:r>
+              <w:t>event_id</w:t>
+            </w:r>
+            <w:proofErr w:type="spellEnd"/>
+            <w:r>
+              <w:t>: integer</w:t>
+            </w:r>
+          </w:p>
+        </w:tc>
+        <w:tc>
+          <w:tcPr>
+            <w:tcW w:w="3116" w:type="dxa"/>
+          </w:tcPr>
+          <w:p/>
+        </w:tc>
+      </w:tr>
+      <w:tr>
+        <w:tc>
+          <w:tcPr>
+            <w:tcW w:w="2263" w:type="dxa"/>
+          </w:tcPr>
+          <w:p>
+            <w:r>
+              <w:t>Redirects</w:t>
+            </w:r>
+          </w:p>
+        </w:tc>
+        <w:tc>
+          <w:tcPr>
+            <w:tcW w:w="6231" w:type="dxa"/>
+            <w:gridSpan w:val="2"/>
+          </w:tcPr>
+          <w:p/>
+        </w:tc>
+      </w:tr>
+      <w:tr>
+        <w:tc>
+          <w:tcPr>
+            <w:tcW w:w="2263" w:type="dxa"/>
+          </w:tcPr>
+          <w:p>
+            <w:r>
+              <w:t>Permissions</w:t>
+            </w:r>
+          </w:p>
+        </w:tc>
+        <w:tc>
+          <w:tcPr>
+            <w:tcW w:w="6231" w:type="dxa"/>
+            <w:gridSpan w:val="2"/>
+          </w:tcPr>
+          <w:p>
+            <w:r>
+              <w:t>OWN</w:t>
+            </w:r>
+          </w:p>
+        </w:tc>
+      </w:tr>
+    </w:tbl>
+    <w:p/>
+    <w:p>
+      <w:pPr>
+        <w:pStyle w:val="Subttulo"/>
+      </w:pPr>
+      <w:r>
+        <w:t>R310</w:t>
+      </w:r>
+      <w:r>
+        <w:t xml:space="preserve">: </w:t>
+      </w:r>
+      <w:r>
+        <w:t xml:space="preserve">Accept </w:t>
+      </w:r>
+      <w:r>
+        <w:t>Invite</w:t>
+      </w:r>
+      <w:r>
+        <w:t xml:space="preserve"> Action</w:t>
+      </w:r>
+    </w:p>
+    <w:tbl>
+      <w:tblPr>
+        <w:tblStyle w:val="TabelacomGrelha"/>
+        <w:tblW w:w="0" w:type="auto"/>
+        <w:tblLook w:val="04A0" w:firstRow="1" w:lastRow="0" w:firstColumn="1" w:lastColumn="0" w:noHBand="0" w:noVBand="1"/>
+      </w:tblPr>
+      <w:tblGrid>
+        <w:gridCol w:w="2263"/>
+        <w:gridCol w:w="3115"/>
+        <w:gridCol w:w="3116"/>
+      </w:tblGrid>
+      <w:tr>
+        <w:tc>
+          <w:tcPr>
+            <w:tcW w:w="2263" w:type="dxa"/>
+          </w:tcPr>
+          <w:p>
+            <w:r>
+              <w:t>URL</w:t>
+            </w:r>
+          </w:p>
+        </w:tc>
+        <w:tc>
+          <w:tcPr>
+            <w:tcW w:w="6231" w:type="dxa"/>
+            <w:gridSpan w:val="2"/>
+          </w:tcPr>
+          <w:p/>
+        </w:tc>
+      </w:tr>
+      <w:tr>
+        <w:tc>
+          <w:tcPr>
+            <w:tcW w:w="2263" w:type="dxa"/>
+          </w:tcPr>
+          <w:p>
+            <w:r>
+              <w:t>Description</w:t>
+            </w:r>
+          </w:p>
+        </w:tc>
+        <w:tc>
+          <w:tcPr>
+            <w:tcW w:w="6231" w:type="dxa"/>
+            <w:gridSpan w:val="2"/>
+          </w:tcPr>
+          <w:p>
+            <w:r>
+              <w:t xml:space="preserve">This web resource inserts a </w:t>
+            </w:r>
+            <w:r>
+              <w:t xml:space="preserve">participant </w:t>
+            </w:r>
+            <w:r>
+              <w:t>into the system.</w:t>
+            </w:r>
+          </w:p>
+        </w:tc>
+      </w:tr>
+      <w:tr>
+        <w:tc>
+          <w:tcPr>
+            <w:tcW w:w="2263" w:type="dxa"/>
+          </w:tcPr>
+          <w:p>
+            <w:r>
+              <w:t>Method</w:t>
+            </w:r>
+          </w:p>
+        </w:tc>
+        <w:tc>
+          <w:tcPr>
+            <w:tcW w:w="6231" w:type="dxa"/>
+            <w:gridSpan w:val="2"/>
+          </w:tcPr>
+          <w:p>
+            <w:r>
+              <w:t>POST</w:t>
+            </w:r>
+          </w:p>
+        </w:tc>
+      </w:tr>
+      <w:tr>
+        <w:trPr>
+          <w:trHeight w:val="135"/>
+        </w:trPr>
+        <w:tc>
+          <w:tcPr>
+            <w:tcW w:w="2263" w:type="dxa"/>
+            <w:vMerge w:val="restart"/>
+          </w:tcPr>
+          <w:p>
+            <w:r>
+              <w:t>Parameters</w:t>
+            </w:r>
+          </w:p>
+        </w:tc>
+        <w:tc>
+          <w:tcPr>
+            <w:tcW w:w="3115" w:type="dxa"/>
+          </w:tcPr>
+          <w:p>
+            <w:proofErr w:type="spellStart"/>
+            <w:r>
+              <w:t>u</w:t>
+            </w:r>
+            <w:r>
+              <w:t>sername</w:t>
+            </w:r>
+            <w:r>
+              <w:t>_id</w:t>
+            </w:r>
+            <w:proofErr w:type="spellEnd"/>
+            <w:r>
+              <w:t xml:space="preserve">: </w:t>
+            </w:r>
+            <w:r>
+              <w:t>integer</w:t>
+            </w:r>
+          </w:p>
+        </w:tc>
+        <w:tc>
+          <w:tcPr>
+            <w:tcW w:w="3116" w:type="dxa"/>
+          </w:tcPr>
+          <w:p>
+            <w:r>
+              <w:t>Users prim</w:t>
+            </w:r>
+            <w:r>
+              <w:t>ary key</w:t>
+            </w:r>
+          </w:p>
+        </w:tc>
+      </w:tr>
+      <w:tr>
+        <w:trPr>
+          <w:trHeight w:val="135"/>
+        </w:trPr>
+        <w:tc>
+          <w:tcPr>
+            <w:tcW w:w="2263" w:type="dxa"/>
+            <w:vMerge/>
+          </w:tcPr>
+          <w:p/>
+        </w:tc>
+        <w:tc>
+          <w:tcPr>
+            <w:tcW w:w="3115" w:type="dxa"/>
+          </w:tcPr>
+          <w:p>
+            <w:proofErr w:type="spellStart"/>
+            <w:r>
+              <w:t>event_id</w:t>
+            </w:r>
+            <w:proofErr w:type="spellEnd"/>
+            <w:r>
+              <w:t>: integer</w:t>
+            </w:r>
+          </w:p>
+        </w:tc>
+        <w:tc>
+          <w:tcPr>
+            <w:tcW w:w="3116" w:type="dxa"/>
+          </w:tcPr>
+          <w:p>
+            <w:r>
+              <w:t>Event</w:t>
+            </w:r>
+            <w:r>
+              <w:t xml:space="preserve"> </w:t>
+            </w:r>
+            <w:r>
+              <w:t>primary</w:t>
+            </w:r>
+            <w:r>
+              <w:t xml:space="preserve"> key</w:t>
+            </w:r>
+          </w:p>
+        </w:tc>
+      </w:tr>
+      <w:tr>
+        <w:tc>
+          <w:tcPr>
+            <w:tcW w:w="2263" w:type="dxa"/>
+          </w:tcPr>
+          <w:p>
+            <w:r>
+              <w:t>Redirects</w:t>
+            </w:r>
+          </w:p>
+        </w:tc>
+        <w:tc>
+          <w:tcPr>
+            <w:tcW w:w="6231" w:type="dxa"/>
+            <w:gridSpan w:val="2"/>
+          </w:tcPr>
+          <w:p/>
+        </w:tc>
+      </w:tr>
+      <w:tr>
+        <w:tc>
+          <w:tcPr>
+            <w:tcW w:w="2263" w:type="dxa"/>
+          </w:tcPr>
+          <w:p>
+            <w:r>
+              <w:t>Permissions</w:t>
+            </w:r>
+          </w:p>
+        </w:tc>
+        <w:tc>
+          <w:tcPr>
+            <w:tcW w:w="6231" w:type="dxa"/>
+            <w:gridSpan w:val="2"/>
+          </w:tcPr>
+          <w:p>
+            <w:r>
+              <w:t>USR</w:t>
+            </w:r>
+          </w:p>
+        </w:tc>
+      </w:tr>
+    </w:tbl>
+    <w:p/>
+    <w:p>
+      <w:pPr>
+        <w:pStyle w:val="Subttulo"/>
+      </w:pPr>
+      <w:r>
+        <w:t>R</w:t>
+      </w:r>
+      <w:r>
+        <w:t>31</w:t>
+      </w:r>
+      <w:r>
+        <w:t xml:space="preserve">1: View </w:t>
+      </w:r>
+      <w:r>
+        <w:t>Participants</w:t>
+      </w:r>
+    </w:p>
+    <w:tbl>
+      <w:tblPr>
+        <w:tblStyle w:val="TabelacomGrelha"/>
+        <w:tblW w:w="0" w:type="auto"/>
+        <w:tblLook w:val="04A0" w:firstRow="1" w:lastRow="0" w:firstColumn="1" w:lastColumn="0" w:noHBand="0" w:noVBand="1"/>
+      </w:tblPr>
+      <w:tblGrid>
+        <w:gridCol w:w="2263"/>
+        <w:gridCol w:w="3115"/>
+        <w:gridCol w:w="3116"/>
+      </w:tblGrid>
+      <w:tr>
+        <w:tc>
+          <w:tcPr>
+            <w:tcW w:w="2263" w:type="dxa"/>
+          </w:tcPr>
+          <w:p>
+            <w:r>
+              <w:t>URL</w:t>
+            </w:r>
+          </w:p>
+        </w:tc>
+        <w:tc>
+          <w:tcPr>
+            <w:tcW w:w="6231" w:type="dxa"/>
+            <w:gridSpan w:val="2"/>
+          </w:tcPr>
+          <w:p>
+            <w:proofErr w:type="gramStart"/>
+            <w:r>
+              <w:t>/{</w:t>
+            </w:r>
+            <w:proofErr w:type="spellStart"/>
+            <w:proofErr w:type="gramEnd"/>
+            <w:r>
+              <w:t>event_id</w:t>
+            </w:r>
+            <w:proofErr w:type="spellEnd"/>
+            <w:r>
+              <w:t xml:space="preserve"> }</w:t>
+            </w:r>
+          </w:p>
+        </w:tc>
+      </w:tr>
+      <w:tr>
+        <w:tc>
+          <w:tcPr>
+            <w:tcW w:w="2263" w:type="dxa"/>
+          </w:tcPr>
+          <w:p>
+            <w:r>
+              <w:t>Description</w:t>
+            </w:r>
+          </w:p>
+        </w:tc>
+        <w:tc>
+          <w:tcPr>
+            <w:tcW w:w="6231" w:type="dxa"/>
+            <w:gridSpan w:val="2"/>
+          </w:tcPr>
+          <w:p>
+            <w:r>
+              <w:t xml:space="preserve">Shows </w:t>
+            </w:r>
+            <w:r>
+              <w:t>the participants of an event</w:t>
+            </w:r>
+            <w:r>
+              <w:t>.</w:t>
+            </w:r>
+          </w:p>
+        </w:tc>
+      </w:tr>
+      <w:tr>
+        <w:tc>
+          <w:tcPr>
+            <w:tcW w:w="2263" w:type="dxa"/>
+          </w:tcPr>
+          <w:p>
+            <w:r>
+              <w:t>Method</w:t>
+            </w:r>
+          </w:p>
+        </w:tc>
+        <w:tc>
+          <w:tcPr>
+            <w:tcW w:w="6231" w:type="dxa"/>
+            <w:gridSpan w:val="2"/>
+          </w:tcPr>
+          <w:p>
+            <w:r>
+              <w:t>GET</w:t>
+            </w:r>
+          </w:p>
+        </w:tc>
+      </w:tr>
+      <w:tr>
+        <w:trPr>
+          <w:trHeight w:val="135"/>
+        </w:trPr>
+        <w:tc>
+          <w:tcPr>
+            <w:tcW w:w="2263" w:type="dxa"/>
+          </w:tcPr>
+          <w:p>
+            <w:r>
+              <w:t>Parameters</w:t>
+            </w:r>
+          </w:p>
+        </w:tc>
+        <w:tc>
+          <w:tcPr>
+            <w:tcW w:w="3115" w:type="dxa"/>
+          </w:tcPr>
+          <w:p>
+            <w:proofErr w:type="spellStart"/>
+            <w:r>
+              <w:t>event_id</w:t>
+            </w:r>
+            <w:proofErr w:type="spellEnd"/>
+            <w:r>
+              <w:t>: integer</w:t>
+            </w:r>
+          </w:p>
+        </w:tc>
+        <w:tc>
+          <w:tcPr>
+            <w:tcW w:w="3116" w:type="dxa"/>
+          </w:tcPr>
+          <w:p>
+            <w:r>
+              <w:t>Event primary key</w:t>
+            </w:r>
+          </w:p>
+        </w:tc>
+      </w:tr>
+      <w:tr>
+        <w:tc>
+          <w:tcPr>
+            <w:tcW w:w="2263" w:type="dxa"/>
+          </w:tcPr>
+          <w:p>
+            <w:r>
+              <w:t>UI</w:t>
+            </w:r>
+          </w:p>
+        </w:tc>
+        <w:tc>
+          <w:tcPr>
+            <w:tcW w:w="6231" w:type="dxa"/>
+            <w:gridSpan w:val="2"/>
+          </w:tcPr>
+          <w:p/>
+        </w:tc>
+      </w:tr>
+      <w:tr>
+        <w:tc>
+          <w:tcPr>
+            <w:tcW w:w="2263" w:type="dxa"/>
+          </w:tcPr>
+          <w:p>
+            <w:r>
+              <w:t>Permissions</w:t>
+            </w:r>
+          </w:p>
+        </w:tc>
+        <w:tc>
+          <w:tcPr>
+            <w:tcW w:w="6231" w:type="dxa"/>
+            <w:gridSpan w:val="2"/>
+          </w:tcPr>
+          <w:p>
+            <w:r>
+              <w:t>USR</w:t>
+            </w:r>
+          </w:p>
+        </w:tc>
+      </w:tr>
+    </w:tbl>
+    <w:p>
+      <w:pPr>
+        <w:pStyle w:val="PargrafodaLista"/>
+      </w:pPr>
+    </w:p>
+    <w:p>
+      <w:pPr>
+        <w:pStyle w:val="Subttulo"/>
+      </w:pPr>
+      <w:r>
+        <w:t>R312</w:t>
+      </w:r>
+      <w:r>
+        <w:t xml:space="preserve">: </w:t>
+      </w:r>
+      <w:r>
+        <w:t xml:space="preserve">Remove </w:t>
+      </w:r>
+      <w:r>
+        <w:t>Participant</w:t>
+      </w:r>
+      <w:r>
+        <w:t xml:space="preserve"> Action</w:t>
+      </w:r>
+    </w:p>
+    <w:tbl>
+      <w:tblPr>
+        <w:tblStyle w:val="TabelacomGrelha"/>
+        <w:tblW w:w="0" w:type="auto"/>
+        <w:tblLook w:val="04A0" w:firstRow="1" w:lastRow="0" w:firstColumn="1" w:lastColumn="0" w:noHBand="0" w:noVBand="1"/>
+      </w:tblPr>
+      <w:tblGrid>
+        <w:gridCol w:w="2263"/>
+        <w:gridCol w:w="3115"/>
+        <w:gridCol w:w="3116"/>
+      </w:tblGrid>
+      <w:tr>
+        <w:tc>
+          <w:tcPr>
+            <w:tcW w:w="2263" w:type="dxa"/>
+          </w:tcPr>
+          <w:p>
+            <w:r>
+              <w:t>URL</w:t>
+            </w:r>
+          </w:p>
+        </w:tc>
+        <w:tc>
+          <w:tcPr>
+            <w:tcW w:w="6231" w:type="dxa"/>
+            <w:gridSpan w:val="2"/>
+          </w:tcPr>
+          <w:p>
+            <w:proofErr w:type="gramStart"/>
+            <w:r>
+              <w:t>/{</w:t>
+            </w:r>
+            <w:proofErr w:type="spellStart"/>
+            <w:proofErr w:type="gramEnd"/>
+            <w:r>
+              <w:t>event_id</w:t>
+            </w:r>
+            <w:proofErr w:type="spellEnd"/>
+            <w:r>
+              <w:t xml:space="preserve"> </w:t>
+            </w:r>
+            <w:r>
+              <w:t>}</w:t>
+            </w:r>
+          </w:p>
+        </w:tc>
+      </w:tr>
+      <w:tr>
+        <w:tc>
+          <w:tcPr>
+            <w:tcW w:w="2263" w:type="dxa"/>
+          </w:tcPr>
+          <w:p>
+            <w:r>
+              <w:t>Description</w:t>
+            </w:r>
+          </w:p>
+        </w:tc>
+        <w:tc>
+          <w:tcPr>
+            <w:tcW w:w="6231" w:type="dxa"/>
+            <w:gridSpan w:val="2"/>
+          </w:tcPr>
+          <w:p>
+            <w:r>
+              <w:t xml:space="preserve">This web resource removes a </w:t>
+            </w:r>
+            <w:r>
+              <w:t xml:space="preserve">participant of an event </w:t>
+            </w:r>
+            <w:r>
+              <w:t xml:space="preserve">from the system </w:t>
+            </w:r>
+          </w:p>
+        </w:tc>
+      </w:tr>
+      <w:tr>
+        <w:tc>
+          <w:tcPr>
+            <w:tcW w:w="2263" w:type="dxa"/>
+          </w:tcPr>
+          <w:p>
+            <w:r>
+              <w:t>Method</w:t>
+            </w:r>
+          </w:p>
+        </w:tc>
+        <w:tc>
+          <w:tcPr>
+            <w:tcW w:w="6231" w:type="dxa"/>
+            <w:gridSpan w:val="2"/>
+          </w:tcPr>
+          <w:p>
+            <w:r>
+              <w:t>DELETE</w:t>
+            </w:r>
+          </w:p>
+        </w:tc>
+      </w:tr>
+      <w:tr>
+        <w:trPr>
+          <w:trHeight w:val="135"/>
+        </w:trPr>
+        <w:tc>
+          <w:tcPr>
+            <w:tcW w:w="2263" w:type="dxa"/>
+            <w:vMerge w:val="restart"/>
+          </w:tcPr>
+          <w:p>
+            <w:r>
+              <w:t>Parameter</w:t>
+            </w:r>
+          </w:p>
+        </w:tc>
+        <w:tc>
+          <w:tcPr>
+            <w:tcW w:w="3115" w:type="dxa"/>
+          </w:tcPr>
+          <w:p>
+            <w:r>
+              <w:t>username</w:t>
+            </w:r>
+            <w:r>
+              <w:t>: string</w:t>
+            </w:r>
+          </w:p>
+        </w:tc>
+        <w:tc>
+          <w:tcPr>
+            <w:tcW w:w="3116" w:type="dxa"/>
+          </w:tcPr>
+          <w:p/>
+        </w:tc>
+      </w:tr>
+      <w:tr>
+        <w:trPr>
+          <w:trHeight w:val="135"/>
+        </w:trPr>
+        <w:tc>
+          <w:tcPr>
+            <w:tcW w:w="2263" w:type="dxa"/>
+            <w:vMerge/>
+          </w:tcPr>
+          <w:p/>
+        </w:tc>
+        <w:tc>
+          <w:tcPr>
+            <w:tcW w:w="3115" w:type="dxa"/>
+          </w:tcPr>
+          <w:p>
+            <w:proofErr w:type="spellStart"/>
+            <w:r>
+              <w:t>event_</w:t>
+            </w:r>
+            <w:proofErr w:type="gramStart"/>
+            <w:r>
+              <w:t>id:integer</w:t>
+            </w:r>
+            <w:proofErr w:type="spellEnd"/>
+            <w:proofErr w:type="gramEnd"/>
+          </w:p>
+        </w:tc>
+        <w:tc>
+          <w:tcPr>
+            <w:tcW w:w="3116" w:type="dxa"/>
+          </w:tcPr>
+          <w:p>
+            <w:r>
+              <w:t>Event primary key</w:t>
+            </w:r>
+          </w:p>
+        </w:tc>
+      </w:tr>
+      <w:tr>
+        <w:tc>
+          <w:tcPr>
+            <w:tcW w:w="2263" w:type="dxa"/>
+          </w:tcPr>
+          <w:p>
+            <w:r>
+              <w:t>Redirects</w:t>
+            </w:r>
+          </w:p>
+        </w:tc>
+        <w:tc>
+          <w:tcPr>
+            <w:tcW w:w="6231" w:type="dxa"/>
+            <w:gridSpan w:val="2"/>
+          </w:tcPr>
+          <w:p/>
+        </w:tc>
+      </w:tr>
+      <w:tr>
+        <w:tc>
+          <w:tcPr>
+            <w:tcW w:w="2263" w:type="dxa"/>
+          </w:tcPr>
+          <w:p>
+            <w:r>
+              <w:t>Permissions</w:t>
+            </w:r>
+          </w:p>
+        </w:tc>
+        <w:tc>
+          <w:tcPr>
+            <w:tcW w:w="6231" w:type="dxa"/>
+            <w:gridSpan w:val="2"/>
+          </w:tcPr>
+          <w:p>
+            <w:r>
+              <w:t>USR</w:t>
+            </w:r>
+          </w:p>
+        </w:tc>
+      </w:tr>
+    </w:tbl>
+    <w:p>
+      <w:pPr>
+        <w:pStyle w:val="PargrafodaLista"/>
       </w:pPr>
     </w:p>
     <w:p>
@@ -6608,6 +8813,7 @@
         </w:rPr>
       </w:pPr>
       <w:r>
+        <w:lastRenderedPageBreak/>
         <w:t xml:space="preserve">Endpoints of Module </w:t>
       </w:r>
       <w:r>

</xml_diff>

<commit_message>
A7 feito :D (acho)
</commit_message>
<xml_diff>
--- a/A7.docx
+++ b/A7.docx
@@ -2348,6 +2348,15 @@
       <w:r>
         <w:t xml:space="preserve"> Action</w:t>
       </w:r>
+      <w:r>
+        <w:t xml:space="preserve"> </w:t>
+      </w:r>
+      <w:r>
+        <w:rPr>
+          <w:highlight w:val="lightGray"/>
+        </w:rPr>
+        <w:t>/homepage</w:t>
+      </w:r>
     </w:p>
     <w:p>
       <w:pPr>
@@ -2418,6 +2427,12 @@
       <w:r>
         <w:t xml:space="preserve"> </w:t>
       </w:r>
+      <w:r>
+        <w:rPr>
+          <w:highlight w:val="lightGray"/>
+        </w:rPr>
+        <w:t>/homepage</w:t>
+      </w:r>
     </w:p>
     <w:p>
       <w:pPr>
@@ -2436,6 +2451,12 @@
       <w:r>
         <w:t xml:space="preserve"> </w:t>
       </w:r>
+      <w:r>
+        <w:rPr>
+          <w:highlight w:val="lightGray"/>
+        </w:rPr>
+        <w:t>/search</w:t>
+      </w:r>
     </w:p>
     <w:p>
       <w:pPr>
@@ -2447,6 +2468,12 @@
       </w:pPr>
       <w:r>
         <w:t xml:space="preserve">R209: Search Users API </w:t>
+      </w:r>
+      <w:r>
+        <w:rPr>
+          <w:highlight w:val="lightGray"/>
+        </w:rPr>
+        <w:t>/search</w:t>
       </w:r>
     </w:p>
     <w:p>
@@ -5023,6 +5050,15 @@
       <w:r>
         <w:t>R302: Add Event Form</w:t>
       </w:r>
+      <w:r>
+        <w:t xml:space="preserve"> </w:t>
+      </w:r>
+      <w:r>
+        <w:rPr>
+          <w:highlight w:val="lightGray"/>
+        </w:rPr>
+        <w:t>/homepage</w:t>
+      </w:r>
     </w:p>
     <w:p>
       <w:pPr>
@@ -5035,6 +5071,15 @@
       <w:r>
         <w:t>R303: Add Event Action</w:t>
       </w:r>
+      <w:r>
+        <w:t xml:space="preserve"> </w:t>
+      </w:r>
+      <w:r>
+        <w:rPr>
+          <w:highlight w:val="lightGray"/>
+        </w:rPr>
+        <w:t>/homepage</w:t>
+      </w:r>
     </w:p>
     <w:p>
       <w:pPr>
@@ -5277,6 +5322,26 @@
       <w:r>
         <w:t xml:space="preserve">R310: Accept Invite Action </w:t>
       </w:r>
+      <w:r>
+        <w:rPr>
+          <w:highlight w:val="lightGray"/>
+        </w:rPr>
+        <w:t>/{</w:t>
+      </w:r>
+      <w:proofErr w:type="spellStart"/>
+      <w:r>
+        <w:rPr>
+          <w:highlight w:val="lightGray"/>
+        </w:rPr>
+        <w:t>id_event</w:t>
+      </w:r>
+      <w:proofErr w:type="spellEnd"/>
+      <w:r>
+        <w:rPr>
+          <w:highlight w:val="lightGray"/>
+        </w:rPr>
+        <w:t>}</w:t>
+      </w:r>
     </w:p>
     <w:p>
       <w:pPr>
@@ -5336,6 +5401,29 @@
       <w:r>
         <w:t xml:space="preserve"> Action</w:t>
       </w:r>
+      <w:r>
+        <w:t xml:space="preserve"> </w:t>
+      </w:r>
+      <w:r>
+        <w:rPr>
+          <w:highlight w:val="lightGray"/>
+        </w:rPr>
+        <w:t>/{</w:t>
+      </w:r>
+      <w:proofErr w:type="spellStart"/>
+      <w:r>
+        <w:rPr>
+          <w:highlight w:val="lightGray"/>
+        </w:rPr>
+        <w:t>id_event</w:t>
+      </w:r>
+      <w:proofErr w:type="spellEnd"/>
+      <w:r>
+        <w:rPr>
+          <w:highlight w:val="lightGray"/>
+        </w:rPr>
+        <w:t>}</w:t>
+      </w:r>
     </w:p>
     <w:p>
       <w:pPr>
@@ -5480,6 +5568,29 @@
       <w:r>
         <w:t>: Edit Post Form</w:t>
       </w:r>
+      <w:r>
+        <w:t xml:space="preserve"> </w:t>
+      </w:r>
+      <w:r>
+        <w:rPr>
+          <w:highlight w:val="lightGray"/>
+        </w:rPr>
+        <w:t>/{</w:t>
+      </w:r>
+      <w:proofErr w:type="spellStart"/>
+      <w:r>
+        <w:rPr>
+          <w:highlight w:val="lightGray"/>
+        </w:rPr>
+        <w:t>id_event</w:t>
+      </w:r>
+      <w:proofErr w:type="spellEnd"/>
+      <w:r>
+        <w:rPr>
+          <w:highlight w:val="lightGray"/>
+        </w:rPr>
+        <w:t>}</w:t>
+      </w:r>
     </w:p>
     <w:p>
       <w:pPr>
@@ -5498,6 +5609,29 @@
       <w:r>
         <w:t>: Edit Post Action</w:t>
       </w:r>
+      <w:r>
+        <w:t xml:space="preserve"> </w:t>
+      </w:r>
+      <w:r>
+        <w:rPr>
+          <w:highlight w:val="lightGray"/>
+        </w:rPr>
+        <w:t>/{</w:t>
+      </w:r>
+      <w:proofErr w:type="spellStart"/>
+      <w:r>
+        <w:rPr>
+          <w:highlight w:val="lightGray"/>
+        </w:rPr>
+        <w:t>id_event</w:t>
+      </w:r>
+      <w:proofErr w:type="spellEnd"/>
+      <w:r>
+        <w:rPr>
+          <w:highlight w:val="lightGray"/>
+        </w:rPr>
+        <w:t>}</w:t>
+      </w:r>
     </w:p>
     <w:p>
       <w:pPr>
@@ -5518,6 +5652,29 @@
       </w:r>
       <w:r>
         <w:t xml:space="preserve"> Action</w:t>
+      </w:r>
+      <w:r>
+        <w:t xml:space="preserve"> </w:t>
+      </w:r>
+      <w:r>
+        <w:rPr>
+          <w:highlight w:val="lightGray"/>
+        </w:rPr>
+        <w:t>/{</w:t>
+      </w:r>
+      <w:proofErr w:type="spellStart"/>
+      <w:r>
+        <w:rPr>
+          <w:highlight w:val="lightGray"/>
+        </w:rPr>
+        <w:t>id_event</w:t>
+      </w:r>
+      <w:proofErr w:type="spellEnd"/>
+      <w:r>
+        <w:rPr>
+          <w:highlight w:val="lightGray"/>
+        </w:rPr>
+        <w:t>}</w:t>
       </w:r>
     </w:p>
     <w:p>
@@ -12028,8 +12185,6 @@
             </w:r>
           </w:p>
         </w:tc>
-        <w:bookmarkStart w:id="13" w:name="_GoBack"/>
-        <w:bookmarkEnd w:id="13"/>
       </w:tr>
     </w:tbl>
     <w:p/>
@@ -12043,6 +12198,8 @@
       <w:r>
         <w:t xml:space="preserve"> Action</w:t>
       </w:r>
+      <w:bookmarkStart w:id="13" w:name="_GoBack"/>
+      <w:bookmarkEnd w:id="13"/>
     </w:p>
     <w:tbl>
       <w:tblPr>
@@ -12220,7 +12377,7 @@
           </w:tcPr>
           <w:p>
             <w:r>
-              <w:t>/admin</w:t>
+              <w:t>R401</w:t>
             </w:r>
           </w:p>
         </w:tc>

</xml_diff>

<commit_message>
a ver as modificações do A7
</commit_message>
<xml_diff>
--- a/A7.docx
+++ b/A7.docx
@@ -1,10 +1,10 @@
 
 <file path=word/document.xml><?xml version="1.0" encoding="utf-8"?>
-<w:document xmlns:wpc="http://schemas.microsoft.com/office/word/2010/wordprocessingCanvas" xmlns:cx="http://schemas.microsoft.com/office/drawing/2014/chartex" xmlns:cx1="http://schemas.microsoft.com/office/drawing/2015/9/8/chartex" xmlns:mc="http://schemas.openxmlformats.org/markup-compatibility/2006" xmlns:o="urn:schemas-microsoft-com:office:office" xmlns:r="http://schemas.openxmlformats.org/officeDocument/2006/relationships" xmlns:m="http://schemas.openxmlformats.org/officeDocument/2006/math" xmlns:v="urn:schemas-microsoft-com:vml" xmlns:wp14="http://schemas.microsoft.com/office/word/2010/wordprocessingDrawing" xmlns:wp="http://schemas.openxmlformats.org/drawingml/2006/wordprocessingDrawing" xmlns:w10="urn:schemas-microsoft-com:office:word" xmlns:w="http://schemas.openxmlformats.org/wordprocessingml/2006/main" xmlns:w14="http://schemas.microsoft.com/office/word/2010/wordml" xmlns:w15="http://schemas.microsoft.com/office/word/2012/wordml" xmlns:w16se="http://schemas.microsoft.com/office/word/2015/wordml/symex" xmlns:wpg="http://schemas.microsoft.com/office/word/2010/wordprocessingGroup" xmlns:wpi="http://schemas.microsoft.com/office/word/2010/wordprocessingInk" xmlns:wne="http://schemas.microsoft.com/office/word/2006/wordml" xmlns:wps="http://schemas.microsoft.com/office/word/2010/wordprocessingShape" mc:Ignorable="w14 w15 w16se wp14">
+<w:document xmlns:wpc="http://schemas.microsoft.com/office/word/2010/wordprocessingCanvas" xmlns:cx="http://schemas.microsoft.com/office/drawing/2014/chartex" xmlns:cx1="http://schemas.microsoft.com/office/drawing/2015/9/8/chartex" xmlns:cx2="http://schemas.microsoft.com/office/drawing/2015/10/21/chartex" xmlns:cx3="http://schemas.microsoft.com/office/drawing/2016/5/9/chartex" xmlns:cx4="http://schemas.microsoft.com/office/drawing/2016/5/10/chartex" xmlns:cx5="http://schemas.microsoft.com/office/drawing/2016/5/11/chartex" xmlns:cx6="http://schemas.microsoft.com/office/drawing/2016/5/12/chartex" xmlns:cx7="http://schemas.microsoft.com/office/drawing/2016/5/13/chartex" xmlns:cx8="http://schemas.microsoft.com/office/drawing/2016/5/14/chartex" xmlns:mc="http://schemas.openxmlformats.org/markup-compatibility/2006" xmlns:aink="http://schemas.microsoft.com/office/drawing/2016/ink" xmlns:am3d="http://schemas.microsoft.com/office/drawing/2017/model3d" xmlns:o="urn:schemas-microsoft-com:office:office" xmlns:r="http://schemas.openxmlformats.org/officeDocument/2006/relationships" xmlns:m="http://schemas.openxmlformats.org/officeDocument/2006/math" xmlns:v="urn:schemas-microsoft-com:vml" xmlns:wp14="http://schemas.microsoft.com/office/word/2010/wordprocessingDrawing" xmlns:wp="http://schemas.openxmlformats.org/drawingml/2006/wordprocessingDrawing" xmlns:w10="urn:schemas-microsoft-com:office:word" xmlns:w="http://schemas.openxmlformats.org/wordprocessingml/2006/main" xmlns:w14="http://schemas.microsoft.com/office/word/2010/wordml" xmlns:w15="http://schemas.microsoft.com/office/word/2012/wordml" xmlns:w16cid="http://schemas.microsoft.com/office/word/2016/wordml/cid" xmlns:w16se="http://schemas.microsoft.com/office/word/2015/wordml/symex" xmlns:wpg="http://schemas.microsoft.com/office/word/2010/wordprocessingGroup" xmlns:wpi="http://schemas.microsoft.com/office/word/2010/wordprocessingInk" xmlns:wne="http://schemas.microsoft.com/office/word/2006/wordml" xmlns:wps="http://schemas.microsoft.com/office/word/2010/wordprocessingShape" mc:Ignorable="w14 w15 w16se w16cid wp14">
   <w:body>
     <w:p>
       <w:pPr>
-        <w:pStyle w:val="Title"/>
+        <w:pStyle w:val="Ttulo"/>
       </w:pPr>
       <w:r>
         <w:t xml:space="preserve">A7: </w:t>
@@ -42,7 +42,7 @@
     </w:p>
     <w:p>
       <w:pPr>
-        <w:pStyle w:val="Heading1"/>
+        <w:pStyle w:val="Ttulo1"/>
         <w:numPr>
           <w:ilvl w:val="0"/>
           <w:numId w:val="1"/>
@@ -63,7 +63,7 @@
     </w:p>
     <w:tbl>
       <w:tblPr>
-        <w:tblStyle w:val="PlainTable1"/>
+        <w:tblStyle w:val="TabelaSimples1"/>
         <w:tblW w:w="8500" w:type="dxa"/>
         <w:tblLook w:val="04A0" w:firstRow="1" w:lastRow="0" w:firstColumn="1" w:lastColumn="0" w:noHBand="0" w:noVBand="1"/>
       </w:tblPr>
@@ -217,7 +217,7 @@
       <w:tr>
         <w:trPr>
           <w:cnfStyle w:val="000000100000" w:firstRow="0" w:lastRow="0" w:firstColumn="0" w:lastColumn="0" w:oddVBand="0" w:evenVBand="0" w:oddHBand="1" w:evenHBand="0" w:firstRowFirstColumn="0" w:firstRowLastColumn="0" w:lastRowFirstColumn="0" w:lastRowLastColumn="0"/>
-          <w:trHeight w:val="887"/>
+          <w:trHeight w:val="709"/>
         </w:trPr>
         <w:tc>
           <w:tcPr>
@@ -230,7 +230,7 @@
               <w:jc w:val="center"/>
             </w:pPr>
             <w:r>
-              <w:t>M04: Administration and Static Pages</w:t>
+              <w:t>M04: Administration</w:t>
             </w:r>
           </w:p>
         </w:tc>
@@ -243,22 +243,70 @@
               <w:cnfStyle w:val="000000100000" w:firstRow="0" w:lastRow="0" w:firstColumn="0" w:lastColumn="0" w:oddVBand="0" w:evenVBand="0" w:oddHBand="1" w:evenHBand="0" w:firstRowFirstColumn="0" w:firstRowLastColumn="0" w:lastRowFirstColumn="0" w:lastRowLastColumn="0"/>
             </w:pPr>
             <w:r>
+              <w:t>Web resources associated with administration such as view and ban users.</w:t>
+            </w:r>
+          </w:p>
+        </w:tc>
+      </w:tr>
+      <w:tr>
+        <w:trPr>
+          <w:trHeight w:val="887"/>
+        </w:trPr>
+        <w:tc>
+          <w:tcPr>
+            <w:cnfStyle w:val="001000000000" w:firstRow="0" w:lastRow="0" w:firstColumn="1" w:lastColumn="0" w:oddVBand="0" w:evenVBand="0" w:oddHBand="0" w:evenHBand="0" w:firstRowFirstColumn="0" w:firstRowLastColumn="0" w:lastRowFirstColumn="0" w:lastRowLastColumn="0"/>
+            <w:tcW w:w="2263" w:type="dxa"/>
+            <w:vAlign w:val="center"/>
+          </w:tcPr>
+          <w:p>
+            <w:pPr>
+              <w:jc w:val="center"/>
+            </w:pPr>
+            <w:r>
+              <w:t>M05</w:t>
+            </w:r>
+            <w:r>
+              <w:t>:</w:t>
+            </w:r>
+            <w:r>
+              <w:t xml:space="preserve"> </w:t>
+            </w:r>
+            <w:r>
+              <w:t>Static Pages</w:t>
+            </w:r>
+          </w:p>
+        </w:tc>
+        <w:tc>
+          <w:tcPr>
+            <w:tcW w:w="6237" w:type="dxa"/>
+          </w:tcPr>
+          <w:p>
+            <w:pPr>
+              <w:cnfStyle w:val="000000000000" w:firstRow="0" w:lastRow="0" w:firstColumn="0" w:lastColumn="0" w:oddVBand="0" w:evenVBand="0" w:oddHBand="0" w:evenHBand="0" w:firstRowFirstColumn="0" w:firstRowLastColumn="0" w:lastRowFirstColumn="0" w:lastRowLastColumn="0"/>
+            </w:pPr>
+            <w:r>
               <w:t>Web resou</w:t>
             </w:r>
             <w:r>
               <w:t>r</w:t>
             </w:r>
             <w:r>
-              <w:t xml:space="preserve">ces associated with administration and static pages, such as </w:t>
-            </w:r>
-            <w:r>
-              <w:t>view and ban users, view and</w:t>
-            </w:r>
-            <w:r>
-              <w:t xml:space="preserve"> eliminate events</w:t>
-            </w:r>
-            <w:r>
-              <w:t xml:space="preserve"> and about page. </w:t>
+              <w:t xml:space="preserve">ces associated </w:t>
+            </w:r>
+            <w:r>
+              <w:t>with</w:t>
+            </w:r>
+            <w:r>
+              <w:t xml:space="preserve"> static pages, such as </w:t>
+            </w:r>
+            <w:r>
+              <w:t>about page</w:t>
+            </w:r>
+            <w:r>
+              <w:t xml:space="preserve"> and 404 page</w:t>
+            </w:r>
+            <w:r>
+              <w:t xml:space="preserve">. </w:t>
             </w:r>
           </w:p>
         </w:tc>
@@ -267,7 +315,7 @@
     <w:p/>
     <w:p>
       <w:pPr>
-        <w:pStyle w:val="Heading1"/>
+        <w:pStyle w:val="Ttulo1"/>
         <w:numPr>
           <w:ilvl w:val="0"/>
           <w:numId w:val="1"/>
@@ -280,7 +328,7 @@
     <w:p/>
     <w:p>
       <w:pPr>
-        <w:pStyle w:val="Subtitle"/>
+        <w:pStyle w:val="Subttulo"/>
       </w:pPr>
       <w:r>
         <w:t>This section defines the permissions used in the modules to establish the con</w:t>
@@ -291,7 +339,7 @@
     </w:p>
     <w:tbl>
       <w:tblPr>
-        <w:tblStyle w:val="PlainTable1"/>
+        <w:tblStyle w:val="TabelaSimples1"/>
         <w:tblW w:w="0" w:type="auto"/>
         <w:tblLook w:val="04A0" w:firstRow="1" w:lastRow="0" w:firstColumn="1" w:lastColumn="0" w:noHBand="0" w:noVBand="1"/>
       </w:tblPr>
@@ -549,14 +597,13 @@
     <w:p/>
     <w:p>
       <w:pPr>
-        <w:pStyle w:val="Heading1"/>
+        <w:pStyle w:val="Ttulo1"/>
         <w:numPr>
           <w:ilvl w:val="0"/>
           <w:numId w:val="1"/>
         </w:numPr>
       </w:pPr>
       <w:r>
-        <w:lastRenderedPageBreak/>
         <w:t>Modules</w:t>
       </w:r>
     </w:p>
@@ -575,9 +622,9 @@
     </w:p>
     <w:p>
       <w:pPr>
-        <w:pStyle w:val="Subtitle"/>
-        <w:rPr>
-          <w:rStyle w:val="SubtleEmphasis"/>
+        <w:pStyle w:val="Subttulo"/>
+        <w:rPr>
+          <w:rStyle w:val="nfaseDiscreta"/>
           <w:i w:val="0"/>
           <w:iCs w:val="0"/>
           <w:color w:val="5A5A5A" w:themeColor="text1" w:themeTint="A5"/>
@@ -585,7 +632,7 @@
       </w:pPr>
       <w:r>
         <w:rPr>
-          <w:rStyle w:val="SubtleEmphasis"/>
+          <w:rStyle w:val="nfaseDiscreta"/>
           <w:i w:val="0"/>
           <w:iCs w:val="0"/>
           <w:color w:val="5A5A5A" w:themeColor="text1" w:themeTint="A5"/>
@@ -595,7 +642,7 @@
     </w:p>
     <w:p>
       <w:pPr>
-        <w:pStyle w:val="Subtitle"/>
+        <w:pStyle w:val="Subttulo"/>
       </w:pPr>
       <w:r>
         <w:t>Endpoints of Module Authentication:</w:t>
@@ -614,7 +661,7 @@
     </w:p>
     <w:p>
       <w:pPr>
-        <w:pStyle w:val="ListParagraph"/>
+        <w:pStyle w:val="PargrafodaLista"/>
         <w:numPr>
           <w:ilvl w:val="0"/>
           <w:numId w:val="2"/>
@@ -643,7 +690,7 @@
     </w:p>
     <w:p>
       <w:pPr>
-        <w:pStyle w:val="ListParagraph"/>
+        <w:pStyle w:val="PargrafodaLista"/>
         <w:numPr>
           <w:ilvl w:val="0"/>
           <w:numId w:val="2"/>
@@ -665,7 +712,7 @@
     </w:p>
     <w:p>
       <w:pPr>
-        <w:pStyle w:val="ListParagraph"/>
+        <w:pStyle w:val="PargrafodaLista"/>
         <w:numPr>
           <w:ilvl w:val="0"/>
           <w:numId w:val="2"/>
@@ -693,7 +740,7 @@
     </w:p>
     <w:p>
       <w:pPr>
-        <w:pStyle w:val="ListParagraph"/>
+        <w:pStyle w:val="PargrafodaLista"/>
         <w:numPr>
           <w:ilvl w:val="0"/>
           <w:numId w:val="2"/>
@@ -721,54 +768,85 @@
     </w:p>
     <w:p>
       <w:pPr>
-        <w:pStyle w:val="ListParagraph"/>
+        <w:pStyle w:val="PargrafodaLista"/>
         <w:numPr>
           <w:ilvl w:val="0"/>
           <w:numId w:val="2"/>
         </w:numPr>
         <w:jc w:val="both"/>
-      </w:pPr>
-      <w:r>
+        <w:rPr>
+          <w:highlight w:val="yellow"/>
+        </w:rPr>
+      </w:pPr>
+      <w:r>
+        <w:rPr>
+          <w:highlight w:val="yellow"/>
+        </w:rPr>
         <w:t>R105: R</w:t>
       </w:r>
       <w:r>
+        <w:rPr>
+          <w:highlight w:val="yellow"/>
+        </w:rPr>
         <w:t>eset Password Form</w:t>
       </w:r>
       <w:r>
-        <w:t xml:space="preserve"> </w:t>
-      </w:r>
-      <w:r>
-        <w:rPr>
-          <w:highlight w:val="lightGray"/>
-        </w:rPr>
-        <w:t>/index</w:t>
-      </w:r>
-    </w:p>
-    <w:p>
-      <w:pPr>
-        <w:pStyle w:val="ListParagraph"/>
+        <w:rPr>
+          <w:highlight w:val="yellow"/>
+        </w:rPr>
+        <w:t xml:space="preserve"> /index</w:t>
+      </w:r>
+      <w:r>
+        <w:rPr>
+          <w:highlight w:val="yellow"/>
+        </w:rPr>
+        <w:t xml:space="preserve">     </w:t>
+      </w:r>
+      <w:proofErr w:type="spellStart"/>
+      <w:r>
+        <w:rPr>
+          <w:color w:val="FF0000"/>
+          <w:highlight w:val="yellow"/>
+        </w:rPr>
+        <w:t>fazemos</w:t>
+      </w:r>
+      <w:proofErr w:type="spellEnd"/>
+      <w:r>
+        <w:rPr>
+          <w:color w:val="FF0000"/>
+          <w:highlight w:val="yellow"/>
+        </w:rPr>
+        <w:t>??</w:t>
+      </w:r>
+    </w:p>
+    <w:p>
+      <w:pPr>
+        <w:pStyle w:val="PargrafodaLista"/>
         <w:numPr>
           <w:ilvl w:val="0"/>
           <w:numId w:val="2"/>
         </w:numPr>
         <w:jc w:val="both"/>
-      </w:pPr>
-      <w:r>
+        <w:rPr>
+          <w:highlight w:val="yellow"/>
+        </w:rPr>
+      </w:pPr>
+      <w:r>
+        <w:rPr>
+          <w:highlight w:val="yellow"/>
+        </w:rPr>
         <w:t>R106: Reset Password Action</w:t>
       </w:r>
       <w:r>
-        <w:t xml:space="preserve"> </w:t>
-      </w:r>
-      <w:r>
-        <w:rPr>
-          <w:highlight w:val="lightGray"/>
-        </w:rPr>
-        <w:t>/index</w:t>
-      </w:r>
-    </w:p>
-    <w:p>
-      <w:pPr>
-        <w:pStyle w:val="ListParagraph"/>
+        <w:rPr>
+          <w:highlight w:val="yellow"/>
+        </w:rPr>
+        <w:t xml:space="preserve"> /index</w:t>
+      </w:r>
+    </w:p>
+    <w:p>
+      <w:pPr>
+        <w:pStyle w:val="PargrafodaLista"/>
         <w:numPr>
           <w:ilvl w:val="0"/>
           <w:numId w:val="2"/>
@@ -802,7 +880,7 @@
     </w:p>
     <w:p>
       <w:pPr>
-        <w:pStyle w:val="Subtitle"/>
+        <w:pStyle w:val="Subttulo"/>
       </w:pPr>
       <w:bookmarkStart w:id="1" w:name="_Hlk510880152"/>
       <w:bookmarkStart w:id="2" w:name="_Hlk510880344"/>
@@ -812,7 +890,7 @@
     </w:p>
     <w:tbl>
       <w:tblPr>
-        <w:tblStyle w:val="TableGrid"/>
+        <w:tblStyle w:val="TabelacomGrelha"/>
         <w:tblW w:w="0" w:type="auto"/>
         <w:tblLook w:val="04A0" w:firstRow="1" w:lastRow="0" w:firstColumn="1" w:lastColumn="0" w:noHBand="0" w:noVBand="1"/>
       </w:tblPr>
@@ -839,7 +917,7 @@
           </w:tcPr>
           <w:p>
             <w:r>
-              <w:t>/index</w:t>
+              <w:t>/</w:t>
             </w:r>
           </w:p>
         </w:tc>
@@ -910,9 +988,21 @@
             <w:hyperlink r:id="rId5" w:history="1">
               <w:r>
                 <w:rPr>
-                  <w:rStyle w:val="Hyperlink"/>
+                  <w:rStyle w:val="Hiperligao"/>
                 </w:rPr>
-                <w:t>UI01</w:t>
+                <w:t>U</w:t>
+              </w:r>
+              <w:r>
+                <w:rPr>
+                  <w:rStyle w:val="Hiperligao"/>
+                </w:rPr>
+                <w:t>I</w:t>
+              </w:r>
+              <w:r>
+                <w:rPr>
+                  <w:rStyle w:val="Hiperligao"/>
+                </w:rPr>
+                <w:t>01</w:t>
               </w:r>
             </w:hyperlink>
           </w:p>
@@ -965,12 +1055,12 @@
     </w:tbl>
     <w:p>
       <w:pPr>
-        <w:pStyle w:val="Subtitle"/>
-      </w:pPr>
-    </w:p>
-    <w:p>
-      <w:pPr>
-        <w:pStyle w:val="Subtitle"/>
+        <w:pStyle w:val="Subttulo"/>
+      </w:pPr>
+    </w:p>
+    <w:p>
+      <w:pPr>
+        <w:pStyle w:val="Subttulo"/>
       </w:pPr>
       <w:r>
         <w:t>R102: Login Action</w:t>
@@ -978,7 +1068,7 @@
     </w:p>
     <w:tbl>
       <w:tblPr>
-        <w:tblStyle w:val="TableGrid"/>
+        <w:tblStyle w:val="TabelacomGrelha"/>
         <w:tblW w:w="0" w:type="auto"/>
         <w:tblLook w:val="04A0" w:firstRow="1" w:lastRow="0" w:firstColumn="1" w:lastColumn="0" w:noHBand="0" w:noVBand="1"/>
       </w:tblPr>
@@ -1154,6 +1244,7 @@
         <w:tc>
           <w:tcPr>
             <w:tcW w:w="2263" w:type="dxa"/>
+            <w:vMerge w:val="restart"/>
           </w:tcPr>
           <w:p>
             <w:bookmarkStart w:id="4" w:name="_Hlk510886153"/>
@@ -1170,7 +1261,7 @@
             <w:hyperlink r:id="rId6" w:history="1">
               <w:r>
                 <w:rPr>
-                  <w:rStyle w:val="Hyperlink"/>
+                  <w:rStyle w:val="Hiperligao"/>
                 </w:rPr>
                 <w:t>homepage</w:t>
               </w:r>
@@ -1188,6 +1279,34 @@
           </w:p>
         </w:tc>
       </w:tr>
+      <w:tr>
+        <w:trPr>
+          <w:trHeight w:val="135"/>
+        </w:trPr>
+        <w:tc>
+          <w:tcPr>
+            <w:tcW w:w="2263" w:type="dxa"/>
+            <w:vMerge/>
+          </w:tcPr>
+          <w:p/>
+        </w:tc>
+        <w:tc>
+          <w:tcPr>
+            <w:tcW w:w="3115" w:type="dxa"/>
+          </w:tcPr>
+          <w:p/>
+        </w:tc>
+        <w:tc>
+          <w:tcPr>
+            <w:tcW w:w="3116" w:type="dxa"/>
+          </w:tcPr>
+          <w:p>
+            <w:r>
+              <w:t>Fail</w:t>
+            </w:r>
+          </w:p>
+        </w:tc>
+      </w:tr>
       <w:bookmarkEnd w:id="4"/>
       <w:tr>
         <w:tc>
@@ -1217,7 +1336,7 @@
     <w:p/>
     <w:p>
       <w:pPr>
-        <w:pStyle w:val="Subtitle"/>
+        <w:pStyle w:val="Subttulo"/>
       </w:pPr>
       <w:r>
         <w:t xml:space="preserve">R103: Sign </w:t>
@@ -1231,7 +1350,7 @@
     </w:p>
     <w:tbl>
       <w:tblPr>
-        <w:tblStyle w:val="TableGrid"/>
+        <w:tblStyle w:val="TabelacomGrelha"/>
         <w:tblW w:w="0" w:type="auto"/>
         <w:tblLook w:val="04A0" w:firstRow="1" w:lastRow="0" w:firstColumn="1" w:lastColumn="0" w:noHBand="0" w:noVBand="1"/>
       </w:tblPr>
@@ -1304,6 +1423,7 @@
           </w:tcPr>
           <w:p>
             <w:r>
+              <w:lastRenderedPageBreak/>
               <w:t>Method</w:t>
             </w:r>
           </w:p>
@@ -1338,7 +1458,7 @@
             <w:hyperlink r:id="rId7" w:history="1">
               <w:r>
                 <w:rPr>
-                  <w:rStyle w:val="Hyperlink"/>
+                  <w:rStyle w:val="Hiperligao"/>
                 </w:rPr>
                 <w:t>UI02</w:t>
               </w:r>
@@ -1393,15 +1513,14 @@
     </w:tbl>
     <w:p>
       <w:pPr>
-        <w:pStyle w:val="Subtitle"/>
-      </w:pPr>
-    </w:p>
-    <w:p>
-      <w:pPr>
-        <w:pStyle w:val="Subtitle"/>
-      </w:pPr>
-      <w:r>
-        <w:lastRenderedPageBreak/>
+        <w:pStyle w:val="Subttulo"/>
+      </w:pPr>
+    </w:p>
+    <w:p>
+      <w:pPr>
+        <w:pStyle w:val="Subttulo"/>
+      </w:pPr>
+      <w:r>
         <w:t xml:space="preserve">R104: Sign </w:t>
       </w:r>
       <w:r>
@@ -1413,7 +1532,7 @@
     </w:p>
     <w:tbl>
       <w:tblPr>
-        <w:tblStyle w:val="TableGrid"/>
+        <w:tblStyle w:val="TabelacomGrelha"/>
         <w:tblW w:w="0" w:type="auto"/>
         <w:tblLook w:val="04A0" w:firstRow="1" w:lastRow="0" w:firstColumn="1" w:lastColumn="0" w:noHBand="0" w:noVBand="1"/>
       </w:tblPr>
@@ -1690,10 +1809,21 @@
             <w:tcW w:w="3115" w:type="dxa"/>
           </w:tcPr>
           <w:p>
-            <w:r>
+            <w:pPr>
+              <w:rPr>
+                <w:highlight w:val="yellow"/>
+              </w:rPr>
+            </w:pPr>
+            <w:r>
+              <w:rPr>
+                <w:highlight w:val="yellow"/>
+              </w:rPr>
               <w:t>+</w:t>
             </w:r>
             <w:r>
+              <w:rPr>
+                <w:highlight w:val="yellow"/>
+              </w:rPr>
               <w:t>country: string</w:t>
             </w:r>
           </w:p>
@@ -1703,7 +1833,15 @@
             <w:tcW w:w="3116" w:type="dxa"/>
           </w:tcPr>
           <w:p>
-            <w:r>
+            <w:pPr>
+              <w:rPr>
+                <w:highlight w:val="yellow"/>
+              </w:rPr>
+            </w:pPr>
+            <w:r>
+              <w:rPr>
+                <w:highlight w:val="yellow"/>
+              </w:rPr>
               <w:t>Country</w:t>
             </w:r>
           </w:p>
@@ -1725,10 +1863,21 @@
             <w:tcW w:w="3115" w:type="dxa"/>
           </w:tcPr>
           <w:p>
-            <w:r>
+            <w:pPr>
+              <w:rPr>
+                <w:highlight w:val="yellow"/>
+              </w:rPr>
+            </w:pPr>
+            <w:r>
+              <w:rPr>
+                <w:highlight w:val="yellow"/>
+              </w:rPr>
               <w:t>+</w:t>
             </w:r>
             <w:r>
+              <w:rPr>
+                <w:highlight w:val="yellow"/>
+              </w:rPr>
               <w:t>city: string</w:t>
             </w:r>
           </w:p>
@@ -1738,7 +1887,15 @@
             <w:tcW w:w="3116" w:type="dxa"/>
           </w:tcPr>
           <w:p>
-            <w:r>
+            <w:pPr>
+              <w:rPr>
+                <w:highlight w:val="yellow"/>
+              </w:rPr>
+            </w:pPr>
+            <w:r>
+              <w:rPr>
+                <w:highlight w:val="yellow"/>
+              </w:rPr>
               <w:t>City</w:t>
             </w:r>
           </w:p>
@@ -1789,6 +1946,7 @@
         <w:tc>
           <w:tcPr>
             <w:tcW w:w="2263" w:type="dxa"/>
+            <w:vMerge w:val="restart"/>
           </w:tcPr>
           <w:p>
             <w:r>
@@ -1804,7 +1962,7 @@
             <w:hyperlink r:id="rId8" w:history="1">
               <w:r>
                 <w:rPr>
-                  <w:rStyle w:val="Hyperlink"/>
+                  <w:rStyle w:val="Hiperligao"/>
                 </w:rPr>
                 <w:t>homepage</w:t>
               </w:r>
@@ -1826,6 +1984,31 @@
         <w:tc>
           <w:tcPr>
             <w:tcW w:w="2263" w:type="dxa"/>
+            <w:vMerge/>
+          </w:tcPr>
+          <w:p/>
+        </w:tc>
+        <w:tc>
+          <w:tcPr>
+            <w:tcW w:w="3115" w:type="dxa"/>
+          </w:tcPr>
+          <w:p/>
+        </w:tc>
+        <w:tc>
+          <w:tcPr>
+            <w:tcW w:w="3116" w:type="dxa"/>
+          </w:tcPr>
+          <w:p>
+            <w:r>
+              <w:t>Fail</w:t>
+            </w:r>
+          </w:p>
+        </w:tc>
+      </w:tr>
+      <w:tr>
+        <w:tc>
+          <w:tcPr>
+            <w:tcW w:w="2263" w:type="dxa"/>
           </w:tcPr>
           <w:p>
             <w:r>
@@ -1848,12 +2031,12 @@
     </w:tbl>
     <w:p>
       <w:pPr>
-        <w:pStyle w:val="Subtitle"/>
-      </w:pPr>
-    </w:p>
-    <w:p>
-      <w:pPr>
-        <w:pStyle w:val="Subtitle"/>
+        <w:pStyle w:val="Subttulo"/>
+      </w:pPr>
+    </w:p>
+    <w:p>
+      <w:pPr>
+        <w:pStyle w:val="Subttulo"/>
       </w:pPr>
       <w:r>
         <w:t>R10</w:t>
@@ -1867,7 +2050,7 @@
     </w:p>
     <w:tbl>
       <w:tblPr>
-        <w:tblStyle w:val="TableGrid"/>
+        <w:tblStyle w:val="TabelacomGrelha"/>
         <w:tblW w:w="0" w:type="auto"/>
         <w:tblLook w:val="04A0" w:firstRow="1" w:lastRow="0" w:firstColumn="1" w:lastColumn="0" w:noHBand="0" w:noVBand="1"/>
       </w:tblPr>
@@ -2000,7 +2183,7 @@
             <w:hyperlink r:id="rId9" w:history="1">
               <w:r>
                 <w:rPr>
-                  <w:rStyle w:val="Hyperlink"/>
+                  <w:rStyle w:val="Hiperligao"/>
                 </w:rPr>
                 <w:t>UI01</w:t>
               </w:r>
@@ -2035,7 +2218,7 @@
     <w:p/>
     <w:p>
       <w:pPr>
-        <w:pStyle w:val="Subtitle"/>
+        <w:pStyle w:val="Subttulo"/>
       </w:pPr>
       <w:r>
         <w:t>R10</w:t>
@@ -2055,7 +2238,7 @@
     </w:p>
     <w:tbl>
       <w:tblPr>
-        <w:tblStyle w:val="TableGrid"/>
+        <w:tblStyle w:val="TabelacomGrelha"/>
         <w:tblW w:w="0" w:type="auto"/>
         <w:tblLook w:val="04A0" w:firstRow="1" w:lastRow="0" w:firstColumn="1" w:lastColumn="0" w:noHBand="0" w:noVBand="1"/>
       </w:tblPr>
@@ -2158,7 +2341,7 @@
             <w:hyperlink r:id="rId10" w:history="1">
               <w:r>
                 <w:rPr>
-                  <w:rStyle w:val="Hyperlink"/>
+                  <w:rStyle w:val="Hiperligao"/>
                 </w:rPr>
                 <w:t>homepage</w:t>
               </w:r>
@@ -2194,7 +2377,7 @@
           </w:tcPr>
           <w:p>
             <w:r>
-              <w:t>USR, ADM</w:t>
+              <w:t>USR</w:t>
             </w:r>
           </w:p>
         </w:tc>
@@ -2208,9 +2391,9 @@
     </w:p>
     <w:p>
       <w:pPr>
-        <w:pStyle w:val="Subtitle"/>
-        <w:rPr>
-          <w:rStyle w:val="SubtleEmphasis"/>
+        <w:pStyle w:val="Subttulo"/>
+        <w:rPr>
+          <w:rStyle w:val="nfaseDiscreta"/>
           <w:i w:val="0"/>
           <w:iCs w:val="0"/>
           <w:color w:val="5A5A5A" w:themeColor="text1" w:themeTint="A5"/>
@@ -2218,7 +2401,7 @@
       </w:pPr>
       <w:r>
         <w:rPr>
-          <w:rStyle w:val="SubtleEmphasis"/>
+          <w:rStyle w:val="nfaseDiscreta"/>
           <w:i w:val="0"/>
           <w:iCs w:val="0"/>
           <w:color w:val="5A5A5A" w:themeColor="text1" w:themeTint="A5"/>
@@ -2229,7 +2412,7 @@
     </w:p>
     <w:p>
       <w:pPr>
-        <w:pStyle w:val="Subtitle"/>
+        <w:pStyle w:val="Subttulo"/>
       </w:pPr>
       <w:r>
         <w:t>Endpoints of Module Users:</w:t>
@@ -2559,7 +2742,7 @@
     </w:p>
     <w:p>
       <w:pPr>
-        <w:pStyle w:val="Subtitle"/>
+        <w:pStyle w:val="Subttulo"/>
       </w:pPr>
       <w:r>
         <w:t>R201: View Profile</w:t>
@@ -2567,7 +2750,7 @@
     </w:p>
     <w:tbl>
       <w:tblPr>
-        <w:tblStyle w:val="TableGrid"/>
+        <w:tblStyle w:val="TabelacomGrelha"/>
         <w:tblW w:w="0" w:type="auto"/>
         <w:tblLook w:val="04A0" w:firstRow="1" w:lastRow="0" w:firstColumn="1" w:lastColumn="0" w:noHBand="0" w:noVBand="1"/>
       </w:tblPr>
@@ -2665,16 +2848,33 @@
             <w:tcW w:w="3115" w:type="dxa"/>
           </w:tcPr>
           <w:p>
-            <w:r>
+            <w:pPr>
+              <w:rPr>
+                <w:highlight w:val="yellow"/>
+              </w:rPr>
+            </w:pPr>
+            <w:r>
+              <w:rPr>
+                <w:highlight w:val="yellow"/>
+              </w:rPr>
               <w:t>+</w:t>
             </w:r>
             <w:r>
+              <w:rPr>
+                <w:highlight w:val="yellow"/>
+              </w:rPr>
               <w:t>username:</w:t>
             </w:r>
             <w:r>
+              <w:rPr>
+                <w:highlight w:val="yellow"/>
+              </w:rPr>
               <w:t xml:space="preserve"> </w:t>
             </w:r>
             <w:r>
+              <w:rPr>
+                <w:highlight w:val="yellow"/>
+              </w:rPr>
               <w:t>string</w:t>
             </w:r>
           </w:p>
@@ -2684,16 +2884,33 @@
             <w:tcW w:w="3116" w:type="dxa"/>
           </w:tcPr>
           <w:p>
-            <w:r>
+            <w:pPr>
+              <w:rPr>
+                <w:highlight w:val="yellow"/>
+              </w:rPr>
+            </w:pPr>
+            <w:r>
+              <w:rPr>
+                <w:highlight w:val="yellow"/>
+              </w:rPr>
               <w:t>U</w:t>
             </w:r>
             <w:r>
+              <w:rPr>
+                <w:highlight w:val="yellow"/>
+              </w:rPr>
               <w:t>ser</w:t>
             </w:r>
             <w:r>
+              <w:rPr>
+                <w:highlight w:val="yellow"/>
+              </w:rPr>
               <w:t xml:space="preserve"> secondary</w:t>
             </w:r>
             <w:r>
+              <w:rPr>
+                <w:highlight w:val="yellow"/>
+              </w:rPr>
               <w:t xml:space="preserve"> key</w:t>
             </w:r>
           </w:p>
@@ -2721,7 +2938,7 @@
             <w:hyperlink r:id="rId11" w:history="1">
               <w:r>
                 <w:rPr>
-                  <w:rStyle w:val="Hyperlink"/>
+                  <w:rStyle w:val="Hiperligao"/>
                 </w:rPr>
                 <w:t>profile</w:t>
               </w:r>
@@ -2757,7 +2974,7 @@
     <w:p/>
     <w:p>
       <w:pPr>
-        <w:pStyle w:val="Subtitle"/>
+        <w:pStyle w:val="Subttulo"/>
       </w:pPr>
       <w:r>
         <w:t>R202: Edit Profile Form</w:t>
@@ -2765,7 +2982,7 @@
     </w:p>
     <w:tbl>
       <w:tblPr>
-        <w:tblStyle w:val="TableGrid"/>
+        <w:tblStyle w:val="TabelacomGrelha"/>
         <w:tblW w:w="0" w:type="auto"/>
         <w:tblLook w:val="04A0" w:firstRow="1" w:lastRow="0" w:firstColumn="1" w:lastColumn="0" w:noHBand="0" w:noVBand="1"/>
       </w:tblPr>
@@ -2874,16 +3091,33 @@
             <w:tcW w:w="3115" w:type="dxa"/>
           </w:tcPr>
           <w:p>
-            <w:r>
+            <w:pPr>
+              <w:rPr>
+                <w:highlight w:val="yellow"/>
+              </w:rPr>
+            </w:pPr>
+            <w:r>
+              <w:rPr>
+                <w:highlight w:val="yellow"/>
+              </w:rPr>
               <w:t>+</w:t>
             </w:r>
             <w:r>
+              <w:rPr>
+                <w:highlight w:val="yellow"/>
+              </w:rPr>
               <w:t>username:</w:t>
             </w:r>
             <w:r>
+              <w:rPr>
+                <w:highlight w:val="yellow"/>
+              </w:rPr>
               <w:t xml:space="preserve"> </w:t>
             </w:r>
             <w:r>
+              <w:rPr>
+                <w:highlight w:val="yellow"/>
+              </w:rPr>
               <w:t>string</w:t>
             </w:r>
           </w:p>
@@ -2893,10 +3127,21 @@
             <w:tcW w:w="3116" w:type="dxa"/>
           </w:tcPr>
           <w:p>
-            <w:r>
+            <w:pPr>
+              <w:rPr>
+                <w:highlight w:val="yellow"/>
+              </w:rPr>
+            </w:pPr>
+            <w:r>
+              <w:rPr>
+                <w:highlight w:val="yellow"/>
+              </w:rPr>
               <w:t>U</w:t>
             </w:r>
             <w:r>
+              <w:rPr>
+                <w:highlight w:val="yellow"/>
+              </w:rPr>
               <w:t>ser secondary key</w:t>
             </w:r>
           </w:p>
@@ -2922,7 +3167,7 @@
             <w:hyperlink r:id="rId12" w:history="1">
               <w:r>
                 <w:rPr>
-                  <w:rStyle w:val="Hyperlink"/>
+                  <w:rStyle w:val="Hiperligao"/>
                 </w:rPr>
                 <w:t>profile</w:t>
               </w:r>
@@ -2982,7 +3227,7 @@
     </w:tbl>
     <w:p>
       <w:pPr>
-        <w:pStyle w:val="Subtitle"/>
+        <w:pStyle w:val="Subttulo"/>
       </w:pPr>
     </w:p>
     <w:p>
@@ -2999,7 +3244,7 @@
     </w:p>
     <w:p>
       <w:pPr>
-        <w:pStyle w:val="Subtitle"/>
+        <w:pStyle w:val="Subttulo"/>
       </w:pPr>
       <w:r>
         <w:lastRenderedPageBreak/>
@@ -3008,7 +3253,7 @@
     </w:p>
     <w:tbl>
       <w:tblPr>
-        <w:tblStyle w:val="TableGrid"/>
+        <w:tblStyle w:val="TabelacomGrelha"/>
         <w:tblW w:w="0" w:type="auto"/>
         <w:tblLook w:val="04A0" w:firstRow="1" w:lastRow="0" w:firstColumn="1" w:lastColumn="0" w:noHBand="0" w:noVBand="1"/>
       </w:tblPr>
@@ -3137,10 +3382,21 @@
             <w:tcW w:w="3115" w:type="dxa"/>
           </w:tcPr>
           <w:p>
-            <w:r>
+            <w:pPr>
+              <w:rPr>
+                <w:highlight w:val="yellow"/>
+              </w:rPr>
+            </w:pPr>
+            <w:r>
+              <w:rPr>
+                <w:highlight w:val="yellow"/>
+              </w:rPr>
               <w:t>+</w:t>
             </w:r>
             <w:r>
+              <w:rPr>
+                <w:highlight w:val="yellow"/>
+              </w:rPr>
               <w:t>username: string</w:t>
             </w:r>
           </w:p>
@@ -3150,7 +3406,15 @@
             <w:tcW w:w="3116" w:type="dxa"/>
           </w:tcPr>
           <w:p>
-            <w:r>
+            <w:pPr>
+              <w:rPr>
+                <w:highlight w:val="yellow"/>
+              </w:rPr>
+            </w:pPr>
+            <w:r>
+              <w:rPr>
+                <w:highlight w:val="yellow"/>
+              </w:rPr>
               <w:t>user secondary key</w:t>
             </w:r>
           </w:p>
@@ -3296,10 +3560,21 @@
             <w:tcW w:w="3115" w:type="dxa"/>
           </w:tcPr>
           <w:p>
-            <w:r>
+            <w:pPr>
+              <w:rPr>
+                <w:highlight w:val="yellow"/>
+              </w:rPr>
+            </w:pPr>
+            <w:r>
+              <w:rPr>
+                <w:highlight w:val="yellow"/>
+              </w:rPr>
               <w:t>?</w:t>
             </w:r>
             <w:r>
+              <w:rPr>
+                <w:highlight w:val="yellow"/>
+              </w:rPr>
               <w:t>country: string</w:t>
             </w:r>
           </w:p>
@@ -3309,7 +3584,15 @@
             <w:tcW w:w="3116" w:type="dxa"/>
           </w:tcPr>
           <w:p>
-            <w:r>
+            <w:pPr>
+              <w:rPr>
+                <w:highlight w:val="yellow"/>
+              </w:rPr>
+            </w:pPr>
+            <w:r>
+              <w:rPr>
+                <w:highlight w:val="yellow"/>
+              </w:rPr>
               <w:t>Country</w:t>
             </w:r>
           </w:p>
@@ -3331,10 +3614,21 @@
             <w:tcW w:w="3115" w:type="dxa"/>
           </w:tcPr>
           <w:p>
-            <w:r>
+            <w:pPr>
+              <w:rPr>
+                <w:highlight w:val="yellow"/>
+              </w:rPr>
+            </w:pPr>
+            <w:r>
+              <w:rPr>
+                <w:highlight w:val="yellow"/>
+              </w:rPr>
               <w:t>?</w:t>
             </w:r>
             <w:r>
+              <w:rPr>
+                <w:highlight w:val="yellow"/>
+              </w:rPr>
               <w:t xml:space="preserve">city: string </w:t>
             </w:r>
           </w:p>
@@ -3344,7 +3638,15 @@
             <w:tcW w:w="3116" w:type="dxa"/>
           </w:tcPr>
           <w:p>
-            <w:r>
+            <w:pPr>
+              <w:rPr>
+                <w:highlight w:val="yellow"/>
+              </w:rPr>
+            </w:pPr>
+            <w:r>
+              <w:rPr>
+                <w:highlight w:val="yellow"/>
+              </w:rPr>
               <w:t>City</w:t>
             </w:r>
           </w:p>
@@ -3404,7 +3706,7 @@
             <w:hyperlink r:id="rId13" w:history="1">
               <w:r>
                 <w:rPr>
-                  <w:rStyle w:val="Hyperlink"/>
+                  <w:rStyle w:val="Hiperligao"/>
                 </w:rPr>
                 <w:t>profile</w:t>
               </w:r>
@@ -3448,12 +3750,12 @@
     </w:tbl>
     <w:p>
       <w:pPr>
-        <w:pStyle w:val="Subtitle"/>
-      </w:pPr>
-    </w:p>
-    <w:p>
-      <w:pPr>
-        <w:pStyle w:val="Subtitle"/>
+        <w:pStyle w:val="Subttulo"/>
+      </w:pPr>
+    </w:p>
+    <w:p>
+      <w:pPr>
+        <w:pStyle w:val="Subttulo"/>
       </w:pPr>
       <w:r>
         <w:t xml:space="preserve">R204: </w:t>
@@ -3464,7 +3766,7 @@
     </w:p>
     <w:tbl>
       <w:tblPr>
-        <w:tblStyle w:val="TableGrid"/>
+        <w:tblStyle w:val="TabelacomGrelha"/>
         <w:tblW w:w="0" w:type="auto"/>
         <w:tblLook w:val="04A0" w:firstRow="1" w:lastRow="0" w:firstColumn="1" w:lastColumn="0" w:noHBand="0" w:noVBand="1"/>
       </w:tblPr>
@@ -3589,10 +3891,21 @@
             <w:tcW w:w="3115" w:type="dxa"/>
           </w:tcPr>
           <w:p>
-            <w:r>
+            <w:pPr>
+              <w:rPr>
+                <w:highlight w:val="yellow"/>
+              </w:rPr>
+            </w:pPr>
+            <w:r>
+              <w:rPr>
+                <w:highlight w:val="yellow"/>
+              </w:rPr>
               <w:t>+</w:t>
             </w:r>
             <w:r>
+              <w:rPr>
+                <w:highlight w:val="yellow"/>
+              </w:rPr>
               <w:t>username: string</w:t>
             </w:r>
           </w:p>
@@ -3602,10 +3915,21 @@
             <w:tcW w:w="3116" w:type="dxa"/>
           </w:tcPr>
           <w:p>
-            <w:r>
+            <w:pPr>
+              <w:rPr>
+                <w:highlight w:val="yellow"/>
+              </w:rPr>
+            </w:pPr>
+            <w:r>
+              <w:rPr>
+                <w:highlight w:val="yellow"/>
+              </w:rPr>
               <w:t>U</w:t>
             </w:r>
             <w:r>
+              <w:rPr>
+                <w:highlight w:val="yellow"/>
+              </w:rPr>
               <w:t>sers secondary key</w:t>
             </w:r>
           </w:p>
@@ -3624,15 +3948,29 @@
             <w:tcW w:w="3115" w:type="dxa"/>
           </w:tcPr>
           <w:p>
-            <w:r>
+            <w:pPr>
+              <w:rPr>
+                <w:highlight w:val="yellow"/>
+              </w:rPr>
+            </w:pPr>
+            <w:r>
+              <w:rPr>
+                <w:highlight w:val="yellow"/>
+              </w:rPr>
               <w:t>+</w:t>
             </w:r>
             <w:proofErr w:type="spellStart"/>
             <w:r>
+              <w:rPr>
+                <w:highlight w:val="yellow"/>
+              </w:rPr>
               <w:t>username_friend</w:t>
             </w:r>
             <w:proofErr w:type="spellEnd"/>
             <w:r>
+              <w:rPr>
+                <w:highlight w:val="yellow"/>
+              </w:rPr>
               <w:t>: string</w:t>
             </w:r>
           </w:p>
@@ -3642,15 +3980,29 @@
             <w:tcW w:w="3116" w:type="dxa"/>
           </w:tcPr>
           <w:p>
+            <w:pPr>
+              <w:rPr>
+                <w:highlight w:val="yellow"/>
+              </w:rPr>
+            </w:pPr>
             <w:proofErr w:type="spellStart"/>
             <w:r>
+              <w:rPr>
+                <w:highlight w:val="yellow"/>
+              </w:rPr>
               <w:t>U</w:t>
             </w:r>
             <w:r>
+              <w:rPr>
+                <w:highlight w:val="yellow"/>
+              </w:rPr>
               <w:t>sers_friends</w:t>
             </w:r>
             <w:proofErr w:type="spellEnd"/>
             <w:r>
+              <w:rPr>
+                <w:highlight w:val="yellow"/>
+              </w:rPr>
               <w:t xml:space="preserve"> secondary key</w:t>
             </w:r>
           </w:p>
@@ -3706,12 +4058,12 @@
     </w:tbl>
     <w:p>
       <w:pPr>
-        <w:pStyle w:val="Subtitle"/>
-      </w:pPr>
-    </w:p>
-    <w:p>
-      <w:pPr>
-        <w:pStyle w:val="Subtitle"/>
+        <w:pStyle w:val="Subttulo"/>
+      </w:pPr>
+    </w:p>
+    <w:p>
+      <w:pPr>
+        <w:pStyle w:val="Subttulo"/>
       </w:pPr>
       <w:r>
         <w:t xml:space="preserve">R205: </w:t>
@@ -3722,7 +4074,7 @@
     </w:p>
     <w:tbl>
       <w:tblPr>
-        <w:tblStyle w:val="TableGrid"/>
+        <w:tblStyle w:val="TabelacomGrelha"/>
         <w:tblW w:w="0" w:type="auto"/>
         <w:tblLook w:val="04A0" w:firstRow="1" w:lastRow="0" w:firstColumn="1" w:lastColumn="0" w:noHBand="0" w:noVBand="1"/>
       </w:tblPr>
@@ -3820,10 +4172,21 @@
             <w:tcW w:w="3115" w:type="dxa"/>
           </w:tcPr>
           <w:p>
-            <w:r>
+            <w:pPr>
+              <w:rPr>
+                <w:highlight w:val="yellow"/>
+              </w:rPr>
+            </w:pPr>
+            <w:r>
+              <w:rPr>
+                <w:highlight w:val="yellow"/>
+              </w:rPr>
               <w:t>+</w:t>
             </w:r>
             <w:r>
+              <w:rPr>
+                <w:highlight w:val="yellow"/>
+              </w:rPr>
               <w:t>username: string</w:t>
             </w:r>
           </w:p>
@@ -3833,10 +4196,21 @@
             <w:tcW w:w="3116" w:type="dxa"/>
           </w:tcPr>
           <w:p>
-            <w:r>
+            <w:pPr>
+              <w:rPr>
+                <w:highlight w:val="yellow"/>
+              </w:rPr>
+            </w:pPr>
+            <w:r>
+              <w:rPr>
+                <w:highlight w:val="yellow"/>
+              </w:rPr>
               <w:t>U</w:t>
             </w:r>
             <w:r>
+              <w:rPr>
+                <w:highlight w:val="yellow"/>
+              </w:rPr>
               <w:t>sers secondary key</w:t>
             </w:r>
           </w:p>
@@ -3858,15 +4232,29 @@
             <w:tcW w:w="3115" w:type="dxa"/>
           </w:tcPr>
           <w:p>
-            <w:r>
+            <w:pPr>
+              <w:rPr>
+                <w:highlight w:val="yellow"/>
+              </w:rPr>
+            </w:pPr>
+            <w:r>
+              <w:rPr>
+                <w:highlight w:val="yellow"/>
+              </w:rPr>
               <w:t>+</w:t>
             </w:r>
             <w:proofErr w:type="spellStart"/>
             <w:r>
+              <w:rPr>
+                <w:highlight w:val="yellow"/>
+              </w:rPr>
               <w:t>username_friend</w:t>
             </w:r>
             <w:proofErr w:type="spellEnd"/>
             <w:r>
+              <w:rPr>
+                <w:highlight w:val="yellow"/>
+              </w:rPr>
               <w:t>: string</w:t>
             </w:r>
           </w:p>
@@ -3876,15 +4264,29 @@
             <w:tcW w:w="3116" w:type="dxa"/>
           </w:tcPr>
           <w:p>
+            <w:pPr>
+              <w:rPr>
+                <w:highlight w:val="yellow"/>
+              </w:rPr>
+            </w:pPr>
             <w:proofErr w:type="spellStart"/>
             <w:r>
+              <w:rPr>
+                <w:highlight w:val="yellow"/>
+              </w:rPr>
               <w:t>U</w:t>
             </w:r>
             <w:r>
+              <w:rPr>
+                <w:highlight w:val="yellow"/>
+              </w:rPr>
               <w:t>sers_friends</w:t>
             </w:r>
             <w:proofErr w:type="spellEnd"/>
             <w:r>
+              <w:rPr>
+                <w:highlight w:val="yellow"/>
+              </w:rPr>
               <w:t xml:space="preserve"> secondary key</w:t>
             </w:r>
           </w:p>
@@ -3939,12 +4341,12 @@
     </w:tbl>
     <w:p>
       <w:pPr>
-        <w:pStyle w:val="Subtitle"/>
-      </w:pPr>
-    </w:p>
-    <w:p>
-      <w:pPr>
-        <w:pStyle w:val="Subtitle"/>
+        <w:pStyle w:val="Subttulo"/>
+      </w:pPr>
+    </w:p>
+    <w:p>
+      <w:pPr>
+        <w:pStyle w:val="Subttulo"/>
       </w:pPr>
       <w:r>
         <w:t xml:space="preserve">R206: </w:t>
@@ -3955,7 +4357,7 @@
     </w:p>
     <w:tbl>
       <w:tblPr>
-        <w:tblStyle w:val="TableGrid"/>
+        <w:tblStyle w:val="TabelacomGrelha"/>
         <w:tblW w:w="0" w:type="auto"/>
         <w:tblLook w:val="04A0" w:firstRow="1" w:lastRow="0" w:firstColumn="1" w:lastColumn="0" w:noHBand="0" w:noVBand="1"/>
       </w:tblPr>
@@ -4060,15 +4462,29 @@
             <w:tcW w:w="3115" w:type="dxa"/>
           </w:tcPr>
           <w:p>
-            <w:r>
+            <w:pPr>
+              <w:rPr>
+                <w:highlight w:val="yellow"/>
+              </w:rPr>
+            </w:pPr>
+            <w:r>
+              <w:rPr>
+                <w:highlight w:val="yellow"/>
+              </w:rPr>
               <w:t>+</w:t>
             </w:r>
             <w:proofErr w:type="spellStart"/>
             <w:r>
+              <w:rPr>
+                <w:highlight w:val="yellow"/>
+              </w:rPr>
               <w:t>username_friend</w:t>
             </w:r>
             <w:proofErr w:type="spellEnd"/>
             <w:r>
+              <w:rPr>
+                <w:highlight w:val="yellow"/>
+              </w:rPr>
               <w:t>: string</w:t>
             </w:r>
           </w:p>
@@ -4078,15 +4494,29 @@
             <w:tcW w:w="3116" w:type="dxa"/>
           </w:tcPr>
           <w:p>
+            <w:pPr>
+              <w:rPr>
+                <w:highlight w:val="yellow"/>
+              </w:rPr>
+            </w:pPr>
             <w:proofErr w:type="spellStart"/>
             <w:r>
+              <w:rPr>
+                <w:highlight w:val="yellow"/>
+              </w:rPr>
               <w:t>U</w:t>
             </w:r>
             <w:r>
+              <w:rPr>
+                <w:highlight w:val="yellow"/>
+              </w:rPr>
               <w:t>sers_friends</w:t>
             </w:r>
             <w:proofErr w:type="spellEnd"/>
             <w:r>
+              <w:rPr>
+                <w:highlight w:val="yellow"/>
+              </w:rPr>
               <w:t xml:space="preserve"> secondary key</w:t>
             </w:r>
           </w:p>
@@ -4147,7 +4577,7 @@
     </w:p>
     <w:p>
       <w:pPr>
-        <w:pStyle w:val="Subtitle"/>
+        <w:pStyle w:val="Subttulo"/>
       </w:pPr>
       <w:r>
         <w:lastRenderedPageBreak/>
@@ -4159,10 +4589,12 @@
       <w:r>
         <w:t>Notifications</w:t>
       </w:r>
+      <w:bookmarkStart w:id="13" w:name="_GoBack"/>
+      <w:bookmarkEnd w:id="13"/>
     </w:p>
     <w:tbl>
       <w:tblPr>
-        <w:tblStyle w:val="TableGrid"/>
+        <w:tblStyle w:val="TabelacomGrelha"/>
         <w:tblW w:w="0" w:type="auto"/>
         <w:tblLook w:val="04A0" w:firstRow="1" w:lastRow="0" w:firstColumn="1" w:lastColumn="0" w:noHBand="0" w:noVBand="1"/>
       </w:tblPr>
@@ -4212,7 +4644,13 @@
           </w:tcPr>
           <w:p>
             <w:r>
-              <w:t>This web resource displays the</w:t>
+              <w:rPr>
+                <w:highlight w:val="yellow"/>
+              </w:rPr>
+              <w:t>This web resource</w:t>
+            </w:r>
+            <w:r>
+              <w:t xml:space="preserve"> displays the</w:t>
             </w:r>
             <w:r>
               <w:t xml:space="preserve"> user’s notifications such as friend’s activities, friendship requests and invites to events</w:t>
@@ -4266,10 +4704,21 @@
             <w:tcW w:w="3115" w:type="dxa"/>
           </w:tcPr>
           <w:p>
-            <w:r>
+            <w:pPr>
+              <w:rPr>
+                <w:highlight w:val="yellow"/>
+              </w:rPr>
+            </w:pPr>
+            <w:r>
+              <w:rPr>
+                <w:highlight w:val="yellow"/>
+              </w:rPr>
               <w:t>+</w:t>
             </w:r>
             <w:r>
+              <w:rPr>
+                <w:highlight w:val="yellow"/>
+              </w:rPr>
               <w:t>username: string</w:t>
             </w:r>
           </w:p>
@@ -4279,10 +4728,21 @@
             <w:tcW w:w="3116" w:type="dxa"/>
           </w:tcPr>
           <w:p>
-            <w:r>
+            <w:pPr>
+              <w:rPr>
+                <w:highlight w:val="yellow"/>
+              </w:rPr>
+            </w:pPr>
+            <w:r>
+              <w:rPr>
+                <w:highlight w:val="yellow"/>
+              </w:rPr>
               <w:t>U</w:t>
             </w:r>
             <w:r>
+              <w:rPr>
+                <w:highlight w:val="yellow"/>
+              </w:rPr>
               <w:t>sers secondary key</w:t>
             </w:r>
           </w:p>
@@ -4304,15 +4764,29 @@
             <w:tcW w:w="3115" w:type="dxa"/>
           </w:tcPr>
           <w:p>
-            <w:r>
+            <w:pPr>
+              <w:rPr>
+                <w:highlight w:val="yellow"/>
+              </w:rPr>
+            </w:pPr>
+            <w:r>
+              <w:rPr>
+                <w:highlight w:val="yellow"/>
+              </w:rPr>
               <w:t>+</w:t>
             </w:r>
             <w:proofErr w:type="spellStart"/>
             <w:r>
+              <w:rPr>
+                <w:highlight w:val="yellow"/>
+              </w:rPr>
               <w:t>username_friend</w:t>
             </w:r>
             <w:proofErr w:type="spellEnd"/>
             <w:r>
+              <w:rPr>
+                <w:highlight w:val="yellow"/>
+              </w:rPr>
               <w:t>: string</w:t>
             </w:r>
           </w:p>
@@ -4322,15 +4796,29 @@
             <w:tcW w:w="3116" w:type="dxa"/>
           </w:tcPr>
           <w:p>
+            <w:pPr>
+              <w:rPr>
+                <w:highlight w:val="yellow"/>
+              </w:rPr>
+            </w:pPr>
             <w:proofErr w:type="spellStart"/>
             <w:r>
+              <w:rPr>
+                <w:highlight w:val="yellow"/>
+              </w:rPr>
               <w:t>U</w:t>
             </w:r>
             <w:r>
+              <w:rPr>
+                <w:highlight w:val="yellow"/>
+              </w:rPr>
               <w:t>sers_friends</w:t>
             </w:r>
             <w:proofErr w:type="spellEnd"/>
             <w:r>
+              <w:rPr>
+                <w:highlight w:val="yellow"/>
+              </w:rPr>
               <w:t xml:space="preserve"> secondary key</w:t>
             </w:r>
           </w:p>
@@ -4425,7 +4913,7 @@
     <w:p/>
     <w:p>
       <w:pPr>
-        <w:pStyle w:val="Subtitle"/>
+        <w:pStyle w:val="Subttulo"/>
       </w:pPr>
       <w:r>
         <w:t>R208: Search Users</w:t>
@@ -4433,7 +4921,7 @@
     </w:p>
     <w:tbl>
       <w:tblPr>
-        <w:tblStyle w:val="TableGrid"/>
+        <w:tblStyle w:val="TabelacomGrelha"/>
         <w:tblW w:w="0" w:type="auto"/>
         <w:tblLook w:val="04A0" w:firstRow="1" w:lastRow="0" w:firstColumn="1" w:lastColumn="0" w:noHBand="0" w:noVBand="1"/>
       </w:tblPr>
@@ -4533,7 +5021,15 @@
             <w:vMerge w:val="restart"/>
           </w:tcPr>
           <w:p>
-            <w:r>
+            <w:pPr>
+              <w:rPr>
+                <w:highlight w:val="yellow"/>
+              </w:rPr>
+            </w:pPr>
+            <w:r>
+              <w:rPr>
+                <w:highlight w:val="yellow"/>
+              </w:rPr>
               <w:t>Parameters</w:t>
             </w:r>
           </w:p>
@@ -4543,7 +5039,15 @@
             <w:tcW w:w="3115" w:type="dxa"/>
           </w:tcPr>
           <w:p>
-            <w:r>
+            <w:pPr>
+              <w:rPr>
+                <w:highlight w:val="yellow"/>
+              </w:rPr>
+            </w:pPr>
+            <w:r>
+              <w:rPr>
+                <w:highlight w:val="yellow"/>
+              </w:rPr>
               <w:t>?username: string</w:t>
             </w:r>
           </w:p>
@@ -4553,8 +5057,38 @@
             <w:tcW w:w="3116" w:type="dxa"/>
           </w:tcPr>
           <w:p>
-            <w:r>
+            <w:pPr>
+              <w:rPr>
+                <w:highlight w:val="yellow"/>
+              </w:rPr>
+            </w:pPr>
+            <w:proofErr w:type="gramStart"/>
+            <w:r>
+              <w:rPr>
+                <w:highlight w:val="yellow"/>
+              </w:rPr>
               <w:t>Username</w:t>
+            </w:r>
+            <w:r>
+              <w:rPr>
+                <w:highlight w:val="yellow"/>
+              </w:rPr>
+              <w:t xml:space="preserve">  (</w:t>
+            </w:r>
+            <w:proofErr w:type="spellStart"/>
+            <w:proofErr w:type="gramEnd"/>
+            <w:r>
+              <w:rPr>
+                <w:highlight w:val="yellow"/>
+              </w:rPr>
+              <w:t>dispensaveis</w:t>
+            </w:r>
+            <w:proofErr w:type="spellEnd"/>
+            <w:r>
+              <w:rPr>
+                <w:highlight w:val="yellow"/>
+              </w:rPr>
+              <w:t>)</w:t>
             </w:r>
           </w:p>
         </w:tc>
@@ -4568,14 +5102,28 @@
             <w:tcW w:w="2263" w:type="dxa"/>
             <w:vMerge/>
           </w:tcPr>
-          <w:p/>
+          <w:p>
+            <w:pPr>
+              <w:rPr>
+                <w:highlight w:val="yellow"/>
+              </w:rPr>
+            </w:pPr>
+          </w:p>
         </w:tc>
         <w:tc>
           <w:tcPr>
             <w:tcW w:w="3115" w:type="dxa"/>
           </w:tcPr>
           <w:p>
-            <w:r>
+            <w:pPr>
+              <w:rPr>
+                <w:highlight w:val="yellow"/>
+              </w:rPr>
+            </w:pPr>
+            <w:r>
+              <w:rPr>
+                <w:highlight w:val="yellow"/>
+              </w:rPr>
               <w:t>?email: string</w:t>
             </w:r>
           </w:p>
@@ -4585,7 +5133,15 @@
             <w:tcW w:w="3116" w:type="dxa"/>
           </w:tcPr>
           <w:p>
-            <w:r>
+            <w:pPr>
+              <w:rPr>
+                <w:highlight w:val="yellow"/>
+              </w:rPr>
+            </w:pPr>
+            <w:r>
+              <w:rPr>
+                <w:highlight w:val="yellow"/>
+              </w:rPr>
               <w:t>Email</w:t>
             </w:r>
           </w:p>
@@ -4614,7 +5170,7 @@
             <w:hyperlink r:id="rId14" w:history="1">
               <w:r>
                 <w:rPr>
-                  <w:rStyle w:val="Hyperlink"/>
+                  <w:rStyle w:val="Hiperligao"/>
                 </w:rPr>
                 <w:t>UI15</w:t>
               </w:r>
@@ -4672,7 +5228,7 @@
     <w:p/>
     <w:p>
       <w:pPr>
-        <w:pStyle w:val="Subtitle"/>
+        <w:pStyle w:val="Subttulo"/>
       </w:pPr>
       <w:r>
         <w:t>R209: Search Users API</w:t>
@@ -4680,7 +5236,7 @@
     </w:p>
     <w:tbl>
       <w:tblPr>
-        <w:tblStyle w:val="TableGrid"/>
+        <w:tblStyle w:val="TabelacomGrelha"/>
         <w:tblW w:w="0" w:type="auto"/>
         <w:tblLook w:val="04A0" w:firstRow="1" w:lastRow="0" w:firstColumn="1" w:lastColumn="0" w:noHBand="0" w:noVBand="1"/>
       </w:tblPr>
@@ -4784,7 +5340,15 @@
             <w:tcW w:w="3115" w:type="dxa"/>
           </w:tcPr>
           <w:p>
-            <w:r>
+            <w:pPr>
+              <w:rPr>
+                <w:highlight w:val="yellow"/>
+              </w:rPr>
+            </w:pPr>
+            <w:r>
+              <w:rPr>
+                <w:highlight w:val="yellow"/>
+              </w:rPr>
               <w:t>?username: string</w:t>
             </w:r>
           </w:p>
@@ -4794,7 +5358,15 @@
             <w:tcW w:w="3116" w:type="dxa"/>
           </w:tcPr>
           <w:p>
-            <w:r>
+            <w:pPr>
+              <w:rPr>
+                <w:highlight w:val="yellow"/>
+              </w:rPr>
+            </w:pPr>
+            <w:r>
+              <w:rPr>
+                <w:highlight w:val="yellow"/>
+              </w:rPr>
               <w:t>Username</w:t>
             </w:r>
           </w:p>
@@ -4816,7 +5388,15 @@
             <w:tcW w:w="3115" w:type="dxa"/>
           </w:tcPr>
           <w:p>
-            <w:r>
+            <w:pPr>
+              <w:rPr>
+                <w:highlight w:val="yellow"/>
+              </w:rPr>
+            </w:pPr>
+            <w:r>
+              <w:rPr>
+                <w:highlight w:val="yellow"/>
+              </w:rPr>
               <w:t>?email</w:t>
             </w:r>
           </w:p>
@@ -4826,7 +5406,15 @@
             <w:tcW w:w="3116" w:type="dxa"/>
           </w:tcPr>
           <w:p>
-            <w:r>
+            <w:pPr>
+              <w:rPr>
+                <w:highlight w:val="yellow"/>
+              </w:rPr>
+            </w:pPr>
+            <w:r>
+              <w:rPr>
+                <w:highlight w:val="yellow"/>
+              </w:rPr>
               <w:t>Email</w:t>
             </w:r>
           </w:p>
@@ -4885,7 +5473,7 @@
     <w:p/>
     <w:p>
       <w:pPr>
-        <w:pStyle w:val="Subtitle"/>
+        <w:pStyle w:val="Subttulo"/>
       </w:pPr>
       <w:r>
         <w:t>R2</w:t>
@@ -4902,7 +5490,7 @@
     </w:p>
     <w:tbl>
       <w:tblPr>
-        <w:tblStyle w:val="TableGrid"/>
+        <w:tblStyle w:val="TabelacomGrelha"/>
         <w:tblW w:w="0" w:type="auto"/>
         <w:tblLook w:val="04A0" w:firstRow="1" w:lastRow="0" w:firstColumn="1" w:lastColumn="0" w:noHBand="0" w:noVBand="1"/>
       </w:tblPr>
@@ -5041,11 +5629,35 @@
             <w:hyperlink r:id="rId15" w:history="1">
               <w:r>
                 <w:rPr>
-                  <w:rStyle w:val="Hyperlink"/>
+                  <w:rStyle w:val="Hiperligao"/>
+                  <w:highlight w:val="yellow"/>
                 </w:rPr>
                 <w:t>index</w:t>
               </w:r>
             </w:hyperlink>
+            <w:r>
+              <w:rPr>
+                <w:rStyle w:val="Hiperligao"/>
+                <w:highlight w:val="yellow"/>
+              </w:rPr>
+              <w:t xml:space="preserve">  (</w:t>
+            </w:r>
+            <w:proofErr w:type="spellStart"/>
+            <w:r>
+              <w:rPr>
+                <w:rStyle w:val="Hiperligao"/>
+                <w:highlight w:val="yellow"/>
+              </w:rPr>
+              <w:t>rota</w:t>
+            </w:r>
+            <w:proofErr w:type="spellEnd"/>
+            <w:r>
+              <w:rPr>
+                <w:rStyle w:val="Hiperligao"/>
+                <w:highlight w:val="yellow"/>
+              </w:rPr>
+              <w:t>)</w:t>
+            </w:r>
           </w:p>
         </w:tc>
       </w:tr>
@@ -5081,9 +5693,9 @@
     </w:p>
     <w:p>
       <w:pPr>
-        <w:pStyle w:val="Subtitle"/>
-        <w:rPr>
-          <w:rStyle w:val="SubtleEmphasis"/>
+        <w:pStyle w:val="Subttulo"/>
+        <w:rPr>
+          <w:rStyle w:val="nfaseDiscreta"/>
           <w:i w:val="0"/>
           <w:iCs w:val="0"/>
           <w:color w:val="5A5A5A" w:themeColor="text1" w:themeTint="A5"/>
@@ -5091,7 +5703,7 @@
       </w:pPr>
       <w:r>
         <w:rPr>
-          <w:rStyle w:val="SubtleEmphasis"/>
+          <w:rStyle w:val="nfaseDiscreta"/>
           <w:i w:val="0"/>
           <w:iCs w:val="0"/>
           <w:color w:val="5A5A5A" w:themeColor="text1" w:themeTint="A5"/>
@@ -5102,7 +5714,7 @@
     </w:p>
     <w:p>
       <w:pPr>
-        <w:pStyle w:val="Subtitle"/>
+        <w:pStyle w:val="Subttulo"/>
       </w:pPr>
       <w:r>
         <w:t>Endpoints of Module Events:</w:t>
@@ -5121,7 +5733,7 @@
     </w:p>
     <w:p>
       <w:pPr>
-        <w:pStyle w:val="ListParagraph"/>
+        <w:pStyle w:val="PargrafodaLista"/>
         <w:numPr>
           <w:ilvl w:val="0"/>
           <w:numId w:val="2"/>
@@ -5159,7 +5771,7 @@
     </w:p>
     <w:p>
       <w:pPr>
-        <w:pStyle w:val="ListParagraph"/>
+        <w:pStyle w:val="PargrafodaLista"/>
         <w:numPr>
           <w:ilvl w:val="0"/>
           <w:numId w:val="2"/>
@@ -5180,7 +5792,7 @@
     </w:p>
     <w:p>
       <w:pPr>
-        <w:pStyle w:val="ListParagraph"/>
+        <w:pStyle w:val="PargrafodaLista"/>
         <w:numPr>
           <w:ilvl w:val="0"/>
           <w:numId w:val="2"/>
@@ -5201,7 +5813,7 @@
     </w:p>
     <w:p>
       <w:pPr>
-        <w:pStyle w:val="ListParagraph"/>
+        <w:pStyle w:val="PargrafodaLista"/>
         <w:numPr>
           <w:ilvl w:val="0"/>
           <w:numId w:val="2"/>
@@ -5245,7 +5857,7 @@
     </w:p>
     <w:p>
       <w:pPr>
-        <w:pStyle w:val="ListParagraph"/>
+        <w:pStyle w:val="PargrafodaLista"/>
         <w:numPr>
           <w:ilvl w:val="0"/>
           <w:numId w:val="2"/>
@@ -5289,7 +5901,7 @@
     </w:p>
     <w:p>
       <w:pPr>
-        <w:pStyle w:val="ListParagraph"/>
+        <w:pStyle w:val="PargrafodaLista"/>
         <w:numPr>
           <w:ilvl w:val="0"/>
           <w:numId w:val="2"/>
@@ -5339,7 +5951,7 @@
     </w:p>
     <w:p>
       <w:pPr>
-        <w:pStyle w:val="ListParagraph"/>
+        <w:pStyle w:val="PargrafodaLista"/>
         <w:numPr>
           <w:ilvl w:val="0"/>
           <w:numId w:val="2"/>
@@ -5366,7 +5978,7 @@
     </w:p>
     <w:p>
       <w:pPr>
-        <w:pStyle w:val="ListParagraph"/>
+        <w:pStyle w:val="PargrafodaLista"/>
         <w:numPr>
           <w:ilvl w:val="0"/>
           <w:numId w:val="2"/>
@@ -5387,7 +5999,7 @@
     </w:p>
     <w:p>
       <w:pPr>
-        <w:pStyle w:val="ListParagraph"/>
+        <w:pStyle w:val="PargrafodaLista"/>
         <w:numPr>
           <w:ilvl w:val="0"/>
           <w:numId w:val="2"/>
@@ -5431,7 +6043,7 @@
     </w:p>
     <w:p>
       <w:pPr>
-        <w:pStyle w:val="ListParagraph"/>
+        <w:pStyle w:val="PargrafodaLista"/>
         <w:numPr>
           <w:ilvl w:val="0"/>
           <w:numId w:val="2"/>
@@ -5463,7 +6075,7 @@
     </w:p>
     <w:p>
       <w:pPr>
-        <w:pStyle w:val="ListParagraph"/>
+        <w:pStyle w:val="PargrafodaLista"/>
         <w:numPr>
           <w:ilvl w:val="0"/>
           <w:numId w:val="2"/>
@@ -5501,7 +6113,7 @@
     </w:p>
     <w:p>
       <w:pPr>
-        <w:pStyle w:val="ListParagraph"/>
+        <w:pStyle w:val="PargrafodaLista"/>
         <w:numPr>
           <w:ilvl w:val="0"/>
           <w:numId w:val="2"/>
@@ -5545,7 +6157,7 @@
     </w:p>
     <w:p>
       <w:pPr>
-        <w:pStyle w:val="ListParagraph"/>
+        <w:pStyle w:val="PargrafodaLista"/>
         <w:numPr>
           <w:ilvl w:val="0"/>
           <w:numId w:val="2"/>
@@ -5589,7 +6201,7 @@
     </w:p>
     <w:p>
       <w:pPr>
-        <w:pStyle w:val="ListParagraph"/>
+        <w:pStyle w:val="PargrafodaLista"/>
         <w:numPr>
           <w:ilvl w:val="0"/>
           <w:numId w:val="2"/>
@@ -5630,7 +6242,7 @@
     </w:p>
     <w:p>
       <w:pPr>
-        <w:pStyle w:val="ListParagraph"/>
+        <w:pStyle w:val="PargrafodaLista"/>
         <w:numPr>
           <w:ilvl w:val="0"/>
           <w:numId w:val="2"/>
@@ -5671,7 +6283,7 @@
     </w:p>
     <w:p>
       <w:pPr>
-        <w:pStyle w:val="ListParagraph"/>
+        <w:pStyle w:val="PargrafodaLista"/>
         <w:numPr>
           <w:ilvl w:val="0"/>
           <w:numId w:val="2"/>
@@ -5712,7 +6324,7 @@
     </w:p>
     <w:p>
       <w:pPr>
-        <w:pStyle w:val="ListParagraph"/>
+        <w:pStyle w:val="PargrafodaLista"/>
         <w:numPr>
           <w:ilvl w:val="0"/>
           <w:numId w:val="2"/>
@@ -5753,7 +6365,7 @@
     </w:p>
     <w:p>
       <w:pPr>
-        <w:pStyle w:val="ListParagraph"/>
+        <w:pStyle w:val="PargrafodaLista"/>
         <w:numPr>
           <w:ilvl w:val="0"/>
           <w:numId w:val="2"/>
@@ -5797,7 +6409,7 @@
     </w:p>
     <w:p>
       <w:pPr>
-        <w:pStyle w:val="ListParagraph"/>
+        <w:pStyle w:val="PargrafodaLista"/>
         <w:numPr>
           <w:ilvl w:val="0"/>
           <w:numId w:val="2"/>
@@ -5835,7 +6447,7 @@
     </w:p>
     <w:p>
       <w:pPr>
-        <w:pStyle w:val="ListParagraph"/>
+        <w:pStyle w:val="PargrafodaLista"/>
         <w:numPr>
           <w:ilvl w:val="0"/>
           <w:numId w:val="2"/>
@@ -5873,12 +6485,12 @@
     </w:p>
     <w:p>
       <w:pPr>
-        <w:pStyle w:val="ListParagraph"/>
-      </w:pPr>
-    </w:p>
-    <w:p>
-      <w:pPr>
-        <w:pStyle w:val="Subtitle"/>
+        <w:pStyle w:val="PargrafodaLista"/>
+      </w:pPr>
+    </w:p>
+    <w:p>
+      <w:pPr>
+        <w:pStyle w:val="Subttulo"/>
       </w:pPr>
       <w:r>
         <w:t>R301: View Event</w:t>
@@ -5886,7 +6498,7 @@
     </w:p>
     <w:tbl>
       <w:tblPr>
-        <w:tblStyle w:val="TableGrid"/>
+        <w:tblStyle w:val="TabelacomGrelha"/>
         <w:tblW w:w="0" w:type="auto"/>
         <w:tblLook w:val="04A0" w:firstRow="1" w:lastRow="0" w:firstColumn="1" w:lastColumn="0" w:noHBand="0" w:noVBand="1"/>
       </w:tblPr>
@@ -6085,7 +6697,7 @@
             <w:hyperlink r:id="rId16" w:history="1">
               <w:r>
                 <w:rPr>
-                  <w:rStyle w:val="Hyperlink"/>
+                  <w:rStyle w:val="Hiperligao"/>
                 </w:rPr>
                 <w:t>UI10</w:t>
               </w:r>
@@ -6119,13 +6731,13 @@
     </w:tbl>
     <w:p>
       <w:pPr>
-        <w:pStyle w:val="ListParagraph"/>
+        <w:pStyle w:val="PargrafodaLista"/>
         <w:ind w:left="3540" w:hanging="2820"/>
       </w:pPr>
     </w:p>
     <w:p>
       <w:pPr>
-        <w:pStyle w:val="Subtitle"/>
+        <w:pStyle w:val="Subttulo"/>
       </w:pPr>
       <w:r>
         <w:t>R302: Add Event Form</w:t>
@@ -6133,7 +6745,7 @@
     </w:p>
     <w:tbl>
       <w:tblPr>
-        <w:tblStyle w:val="TableGrid"/>
+        <w:tblStyle w:val="TabelacomGrelha"/>
         <w:tblW w:w="0" w:type="auto"/>
         <w:tblLook w:val="04A0" w:firstRow="1" w:lastRow="0" w:firstColumn="1" w:lastColumn="0" w:noHBand="0" w:noVBand="1"/>
       </w:tblPr>
@@ -6286,7 +6898,7 @@
             <w:hyperlink r:id="rId17" w:history="1">
               <w:r>
                 <w:rPr>
-                  <w:rStyle w:val="Hyperlink"/>
+                  <w:rStyle w:val="Hiperligao"/>
                 </w:rPr>
                 <w:t>UI05</w:t>
               </w:r>
@@ -6343,7 +6955,7 @@
     </w:tbl>
     <w:p>
       <w:pPr>
-        <w:pStyle w:val="Subtitle"/>
+        <w:pStyle w:val="Subttulo"/>
       </w:pPr>
     </w:p>
     <w:p>
@@ -6360,7 +6972,7 @@
     </w:p>
     <w:p>
       <w:pPr>
-        <w:pStyle w:val="Subtitle"/>
+        <w:pStyle w:val="Subttulo"/>
       </w:pPr>
       <w:r>
         <w:lastRenderedPageBreak/>
@@ -6369,7 +6981,7 @@
     </w:p>
     <w:tbl>
       <w:tblPr>
-        <w:tblStyle w:val="TableGrid"/>
+        <w:tblStyle w:val="TabelacomGrelha"/>
         <w:tblW w:w="0" w:type="auto"/>
         <w:tblLook w:val="04A0" w:firstRow="1" w:lastRow="0" w:firstColumn="1" w:lastColumn="0" w:noHBand="0" w:noVBand="1"/>
       </w:tblPr>
@@ -6625,13 +7237,8 @@
               <w:t>+</w:t>
             </w:r>
             <w:r>
-              <w:t xml:space="preserve">date: </w:t>
-            </w:r>
-            <w:proofErr w:type="spellStart"/>
-            <w:r>
-              <w:t>datetime</w:t>
-            </w:r>
-            <w:proofErr w:type="spellEnd"/>
+              <w:t>date: datetime</w:t>
+            </w:r>
           </w:p>
         </w:tc>
         <w:tc>
@@ -6851,13 +7458,13 @@
     </w:tbl>
     <w:p>
       <w:pPr>
-        <w:pStyle w:val="ListParagraph"/>
+        <w:pStyle w:val="PargrafodaLista"/>
         <w:ind w:left="3540" w:hanging="2820"/>
       </w:pPr>
     </w:p>
     <w:p>
       <w:pPr>
-        <w:pStyle w:val="Subtitle"/>
+        <w:pStyle w:val="Subttulo"/>
       </w:pPr>
       <w:r>
         <w:t>R304: Edit Event Form</w:t>
@@ -6865,7 +7472,7 @@
     </w:p>
     <w:tbl>
       <w:tblPr>
-        <w:tblStyle w:val="TableGrid"/>
+        <w:tblStyle w:val="TabelacomGrelha"/>
         <w:tblW w:w="0" w:type="auto"/>
         <w:tblLook w:val="04A0" w:firstRow="1" w:lastRow="0" w:firstColumn="1" w:lastColumn="0" w:noHBand="0" w:noVBand="1"/>
       </w:tblPr>
@@ -7064,7 +7671,7 @@
             <w:hyperlink r:id="rId18" w:history="1">
               <w:r>
                 <w:rPr>
-                  <w:rStyle w:val="Hyperlink"/>
+                  <w:rStyle w:val="Hiperligao"/>
                 </w:rPr>
                 <w:t>UI10</w:t>
               </w:r>
@@ -7121,12 +7728,12 @@
     </w:tbl>
     <w:p>
       <w:pPr>
-        <w:pStyle w:val="Subtitle"/>
-      </w:pPr>
-    </w:p>
-    <w:p>
-      <w:pPr>
-        <w:pStyle w:val="Subtitle"/>
+        <w:pStyle w:val="Subttulo"/>
+      </w:pPr>
+    </w:p>
+    <w:p>
+      <w:pPr>
+        <w:pStyle w:val="Subttulo"/>
       </w:pPr>
       <w:r>
         <w:t>R305: Edit Event Action</w:t>
@@ -7134,7 +7741,7 @@
     </w:p>
     <w:tbl>
       <w:tblPr>
-        <w:tblStyle w:val="TableGrid"/>
+        <w:tblStyle w:val="TabelacomGrelha"/>
         <w:tblW w:w="0" w:type="auto"/>
         <w:tblLook w:val="04A0" w:firstRow="1" w:lastRow="0" w:firstColumn="1" w:lastColumn="0" w:noHBand="0" w:noVBand="1"/>
       </w:tblPr>
@@ -7487,13 +8094,8 @@
               <w:t>?</w:t>
             </w:r>
             <w:r>
-              <w:t xml:space="preserve">date: </w:t>
-            </w:r>
-            <w:proofErr w:type="spellStart"/>
-            <w:r>
-              <w:t>datetime</w:t>
-            </w:r>
-            <w:proofErr w:type="spellEnd"/>
+              <w:t>date: datetime</w:t>
+            </w:r>
           </w:p>
         </w:tc>
         <w:tc>
@@ -7713,7 +8315,7 @@
     </w:tbl>
     <w:p>
       <w:pPr>
-        <w:pStyle w:val="Subtitle"/>
+        <w:pStyle w:val="Subttulo"/>
       </w:pPr>
     </w:p>
     <w:p>
@@ -7730,7 +8332,7 @@
     </w:p>
     <w:p>
       <w:pPr>
-        <w:pStyle w:val="Subtitle"/>
+        <w:pStyle w:val="Subttulo"/>
       </w:pPr>
       <w:r>
         <w:lastRenderedPageBreak/>
@@ -7748,7 +8350,7 @@
     </w:p>
     <w:tbl>
       <w:tblPr>
-        <w:tblStyle w:val="TableGrid"/>
+        <w:tblStyle w:val="TabelacomGrelha"/>
         <w:tblW w:w="0" w:type="auto"/>
         <w:tblLook w:val="04A0" w:firstRow="1" w:lastRow="0" w:firstColumn="1" w:lastColumn="0" w:noHBand="0" w:noVBand="1"/>
       </w:tblPr>
@@ -7944,7 +8546,7 @@
             <w:hyperlink r:id="rId19" w:history="1">
               <w:r>
                 <w:rPr>
-                  <w:rStyle w:val="Hyperlink"/>
+                  <w:rStyle w:val="Hiperligao"/>
                 </w:rPr>
                 <w:t>homepage</w:t>
               </w:r>
@@ -7979,7 +8581,7 @@
     <w:p/>
     <w:p>
       <w:pPr>
-        <w:pStyle w:val="Subtitle"/>
+        <w:pStyle w:val="Subttulo"/>
       </w:pPr>
       <w:r>
         <w:t>R307: Search Events</w:t>
@@ -7987,7 +8589,7 @@
     </w:p>
     <w:tbl>
       <w:tblPr>
-        <w:tblStyle w:val="TableGrid"/>
+        <w:tblStyle w:val="TabelacomGrelha"/>
         <w:tblW w:w="0" w:type="auto"/>
         <w:tblLook w:val="04A0" w:firstRow="1" w:lastRow="0" w:firstColumn="1" w:lastColumn="0" w:noHBand="0" w:noVBand="1"/>
       </w:tblPr>
@@ -8135,7 +8737,7 @@
             <w:hyperlink r:id="rId20" w:history="1">
               <w:r>
                 <w:rPr>
-                  <w:rStyle w:val="Hyperlink"/>
+                  <w:rStyle w:val="Hiperligao"/>
                 </w:rPr>
                 <w:t>UI15</w:t>
               </w:r>
@@ -8193,7 +8795,7 @@
     <w:p/>
     <w:p>
       <w:pPr>
-        <w:pStyle w:val="Subtitle"/>
+        <w:pStyle w:val="Subttulo"/>
       </w:pPr>
       <w:r>
         <w:t>R308: Search Events API</w:t>
@@ -8201,7 +8803,7 @@
     </w:p>
     <w:tbl>
       <w:tblPr>
-        <w:tblStyle w:val="TableGrid"/>
+        <w:tblStyle w:val="TabelacomGrelha"/>
         <w:tblW w:w="0" w:type="auto"/>
         <w:tblLook w:val="04A0" w:firstRow="1" w:lastRow="0" w:firstColumn="1" w:lastColumn="0" w:noHBand="0" w:noVBand="1"/>
       </w:tblPr>
@@ -8375,12 +8977,12 @@
     </w:tbl>
     <w:p>
       <w:pPr>
-        <w:pStyle w:val="Subtitle"/>
-      </w:pPr>
-    </w:p>
-    <w:p>
-      <w:pPr>
-        <w:pStyle w:val="Subtitle"/>
+        <w:pStyle w:val="Subttulo"/>
+      </w:pPr>
+    </w:p>
+    <w:p>
+      <w:pPr>
+        <w:pStyle w:val="Subttulo"/>
       </w:pPr>
       <w:r>
         <w:t>R309</w:t>
@@ -8397,7 +8999,7 @@
     </w:p>
     <w:tbl>
       <w:tblPr>
-        <w:tblStyle w:val="TableGrid"/>
+        <w:tblStyle w:val="TabelacomGrelha"/>
         <w:tblW w:w="0" w:type="auto"/>
         <w:tblLook w:val="04A0" w:firstRow="1" w:lastRow="0" w:firstColumn="1" w:lastColumn="0" w:noHBand="0" w:noVBand="1"/>
       </w:tblPr>
@@ -8665,7 +9267,7 @@
     </w:p>
     <w:p>
       <w:pPr>
-        <w:pStyle w:val="Subtitle"/>
+        <w:pStyle w:val="Subttulo"/>
       </w:pPr>
       <w:r>
         <w:lastRenderedPageBreak/>
@@ -8683,7 +9285,7 @@
     </w:p>
     <w:tbl>
       <w:tblPr>
-        <w:tblStyle w:val="TableGrid"/>
+        <w:tblStyle w:val="TabelacomGrelha"/>
         <w:tblW w:w="0" w:type="auto"/>
         <w:tblLook w:val="04A0" w:firstRow="1" w:lastRow="0" w:firstColumn="1" w:lastColumn="0" w:noHBand="0" w:noVBand="1"/>
       </w:tblPr>
@@ -8930,7 +9532,7 @@
     <w:p/>
     <w:p>
       <w:pPr>
-        <w:pStyle w:val="Subtitle"/>
+        <w:pStyle w:val="Subttulo"/>
       </w:pPr>
       <w:r>
         <w:t>R</w:t>
@@ -8944,7 +9546,7 @@
     </w:p>
     <w:tbl>
       <w:tblPr>
-        <w:tblStyle w:val="TableGrid"/>
+        <w:tblStyle w:val="TabelacomGrelha"/>
         <w:tblW w:w="0" w:type="auto"/>
         <w:tblLook w:val="04A0" w:firstRow="1" w:lastRow="0" w:firstColumn="1" w:lastColumn="0" w:noHBand="0" w:noVBand="1"/>
       </w:tblPr>
@@ -9140,7 +9742,7 @@
             <w:hyperlink r:id="rId21" w:history="1">
               <w:r>
                 <w:rPr>
-                  <w:rStyle w:val="Hyperlink"/>
+                  <w:rStyle w:val="Hiperligao"/>
                 </w:rPr>
                 <w:t>UI10</w:t>
               </w:r>
@@ -9174,12 +9776,12 @@
     </w:tbl>
     <w:p>
       <w:pPr>
-        <w:pStyle w:val="ListParagraph"/>
-      </w:pPr>
-    </w:p>
-    <w:p>
-      <w:pPr>
-        <w:pStyle w:val="Subtitle"/>
+        <w:pStyle w:val="PargrafodaLista"/>
+      </w:pPr>
+    </w:p>
+    <w:p>
+      <w:pPr>
+        <w:pStyle w:val="Subttulo"/>
       </w:pPr>
       <w:r>
         <w:t xml:space="preserve">R312: </w:t>
@@ -9196,7 +9798,7 @@
     </w:p>
     <w:tbl>
       <w:tblPr>
-        <w:tblStyle w:val="TableGrid"/>
+        <w:tblStyle w:val="TabelacomGrelha"/>
         <w:tblW w:w="0" w:type="auto"/>
         <w:tblLook w:val="04A0" w:firstRow="1" w:lastRow="0" w:firstColumn="1" w:lastColumn="0" w:noHBand="0" w:noVBand="1"/>
       </w:tblPr>
@@ -9424,22 +10026,22 @@
     </w:tbl>
     <w:p>
       <w:pPr>
-        <w:pStyle w:val="ListParagraph"/>
-      </w:pPr>
-    </w:p>
-    <w:p>
-      <w:pPr>
-        <w:pStyle w:val="ListParagraph"/>
-      </w:pPr>
-    </w:p>
-    <w:p>
-      <w:pPr>
-        <w:pStyle w:val="ListParagraph"/>
-      </w:pPr>
-    </w:p>
-    <w:p>
-      <w:pPr>
-        <w:pStyle w:val="Subtitle"/>
+        <w:pStyle w:val="PargrafodaLista"/>
+      </w:pPr>
+    </w:p>
+    <w:p>
+      <w:pPr>
+        <w:pStyle w:val="PargrafodaLista"/>
+      </w:pPr>
+    </w:p>
+    <w:p>
+      <w:pPr>
+        <w:pStyle w:val="PargrafodaLista"/>
+      </w:pPr>
+    </w:p>
+    <w:p>
+      <w:pPr>
+        <w:pStyle w:val="Subttulo"/>
       </w:pPr>
       <w:r>
         <w:t>R313</w:t>
@@ -9450,7 +10052,7 @@
     </w:p>
     <w:tbl>
       <w:tblPr>
-        <w:tblStyle w:val="TableGrid"/>
+        <w:tblStyle w:val="TabelacomGrelha"/>
         <w:tblW w:w="0" w:type="auto"/>
         <w:tblLook w:val="04A0" w:firstRow="1" w:lastRow="0" w:firstColumn="1" w:lastColumn="0" w:noHBand="0" w:noVBand="1"/>
       </w:tblPr>
@@ -9686,7 +10288,7 @@
             <w:hyperlink r:id="rId22" w:history="1">
               <w:r>
                 <w:rPr>
-                  <w:rStyle w:val="Hyperlink"/>
+                  <w:rStyle w:val="Hiperligao"/>
                 </w:rPr>
                 <w:t>UI10</w:t>
               </w:r>
@@ -9720,7 +10322,7 @@
     </w:tbl>
     <w:p>
       <w:pPr>
-        <w:pStyle w:val="ListParagraph"/>
+        <w:pStyle w:val="PargrafodaLista"/>
       </w:pPr>
     </w:p>
     <w:p>
@@ -9730,7 +10332,7 @@
     </w:p>
     <w:p>
       <w:pPr>
-        <w:pStyle w:val="Subtitle"/>
+        <w:pStyle w:val="Subttulo"/>
       </w:pPr>
       <w:r>
         <w:lastRenderedPageBreak/>
@@ -9742,7 +10344,7 @@
     </w:p>
     <w:tbl>
       <w:tblPr>
-        <w:tblStyle w:val="TableGrid"/>
+        <w:tblStyle w:val="TabelacomGrelha"/>
         <w:tblW w:w="0" w:type="auto"/>
         <w:tblLook w:val="04A0" w:firstRow="1" w:lastRow="0" w:firstColumn="1" w:lastColumn="0" w:noHBand="0" w:noVBand="1"/>
       </w:tblPr>
@@ -9935,7 +10537,7 @@
             <w:hyperlink r:id="rId23" w:history="1">
               <w:r>
                 <w:rPr>
-                  <w:rStyle w:val="Hyperlink"/>
+                  <w:rStyle w:val="Hiperligao"/>
                 </w:rPr>
                 <w:t>UI10</w:t>
               </w:r>
@@ -9992,12 +10594,12 @@
     </w:tbl>
     <w:p>
       <w:pPr>
-        <w:pStyle w:val="Subtitle"/>
-      </w:pPr>
-    </w:p>
-    <w:p>
-      <w:pPr>
-        <w:pStyle w:val="Subtitle"/>
+        <w:pStyle w:val="Subttulo"/>
+      </w:pPr>
+    </w:p>
+    <w:p>
+      <w:pPr>
+        <w:pStyle w:val="Subttulo"/>
       </w:pPr>
       <w:r>
         <w:t>R315</w:t>
@@ -10008,7 +10610,7 @@
     </w:p>
     <w:tbl>
       <w:tblPr>
-        <w:tblStyle w:val="TableGrid"/>
+        <w:tblStyle w:val="TabelacomGrelha"/>
         <w:tblW w:w="0" w:type="auto"/>
         <w:tblLook w:val="04A0" w:firstRow="1" w:lastRow="0" w:firstColumn="1" w:lastColumn="0" w:noHBand="0" w:noVBand="1"/>
       </w:tblPr>
@@ -10238,13 +10840,8 @@
               <w:t>+</w:t>
             </w:r>
             <w:r>
-              <w:t xml:space="preserve">date: </w:t>
-            </w:r>
-            <w:proofErr w:type="spellStart"/>
-            <w:r>
-              <w:t>datetime</w:t>
-            </w:r>
-            <w:proofErr w:type="spellEnd"/>
+              <w:t>date: datetime</w:t>
+            </w:r>
           </w:p>
         </w:tc>
         <w:tc>
@@ -10359,13 +10956,13 @@
     </w:tbl>
     <w:p>
       <w:pPr>
-        <w:pStyle w:val="ListParagraph"/>
+        <w:pStyle w:val="PargrafodaLista"/>
         <w:ind w:left="3540" w:hanging="2820"/>
       </w:pPr>
     </w:p>
     <w:p>
       <w:pPr>
-        <w:pStyle w:val="Subtitle"/>
+        <w:pStyle w:val="Subttulo"/>
       </w:pPr>
       <w:r>
         <w:t>R316</w:t>
@@ -10376,7 +10973,7 @@
     </w:p>
     <w:tbl>
       <w:tblPr>
-        <w:tblStyle w:val="TableGrid"/>
+        <w:tblStyle w:val="TabelacomGrelha"/>
         <w:tblW w:w="0" w:type="auto"/>
         <w:tblLook w:val="04A0" w:firstRow="1" w:lastRow="0" w:firstColumn="1" w:lastColumn="0" w:noHBand="0" w:noVBand="1"/>
       </w:tblPr>
@@ -10603,7 +11200,7 @@
             <w:hyperlink r:id="rId24" w:history="1">
               <w:r>
                 <w:rPr>
-                  <w:rStyle w:val="Hyperlink"/>
+                  <w:rStyle w:val="Hiperligao"/>
                 </w:rPr>
                 <w:t>UI10</w:t>
               </w:r>
@@ -10660,7 +11257,7 @@
     </w:tbl>
     <w:p>
       <w:pPr>
-        <w:pStyle w:val="Subtitle"/>
+        <w:pStyle w:val="Subttulo"/>
       </w:pPr>
     </w:p>
     <w:p>
@@ -10677,7 +11274,7 @@
     </w:p>
     <w:p>
       <w:pPr>
-        <w:pStyle w:val="Subtitle"/>
+        <w:pStyle w:val="Subttulo"/>
       </w:pPr>
       <w:r>
         <w:lastRenderedPageBreak/>
@@ -10689,7 +11286,7 @@
     </w:p>
     <w:tbl>
       <w:tblPr>
-        <w:tblStyle w:val="TableGrid"/>
+        <w:tblStyle w:val="TabelacomGrelha"/>
         <w:tblW w:w="0" w:type="auto"/>
         <w:tblLook w:val="04A0" w:firstRow="1" w:lastRow="0" w:firstColumn="1" w:lastColumn="0" w:noHBand="0" w:noVBand="1"/>
       </w:tblPr>
@@ -10998,13 +11595,8 @@
               <w:t>?</w:t>
             </w:r>
             <w:r>
-              <w:t xml:space="preserve">date: </w:t>
-            </w:r>
-            <w:proofErr w:type="spellStart"/>
-            <w:r>
-              <w:t>datetime</w:t>
-            </w:r>
-            <w:proofErr w:type="spellEnd"/>
+              <w:t>date: datetime</w:t>
+            </w:r>
           </w:p>
         </w:tc>
         <w:tc>
@@ -11119,12 +11711,12 @@
     </w:tbl>
     <w:p>
       <w:pPr>
-        <w:pStyle w:val="Subtitle"/>
-      </w:pPr>
-    </w:p>
-    <w:p>
-      <w:pPr>
-        <w:pStyle w:val="Subtitle"/>
+        <w:pStyle w:val="Subttulo"/>
+      </w:pPr>
+    </w:p>
+    <w:p>
+      <w:pPr>
+        <w:pStyle w:val="Subttulo"/>
       </w:pPr>
       <w:r>
         <w:t xml:space="preserve">R318: </w:t>
@@ -11141,7 +11733,7 @@
     </w:p>
     <w:tbl>
       <w:tblPr>
-        <w:tblStyle w:val="TableGrid"/>
+        <w:tblStyle w:val="TabelacomGrelha"/>
         <w:tblW w:w="0" w:type="auto"/>
         <w:tblLook w:val="04A0" w:firstRow="1" w:lastRow="0" w:firstColumn="1" w:lastColumn="0" w:noHBand="0" w:noVBand="1"/>
       </w:tblPr>
@@ -11247,15 +11839,29 @@
             <w:tcW w:w="3115" w:type="dxa"/>
           </w:tcPr>
           <w:p>
-            <w:r>
+            <w:pPr>
+              <w:rPr>
+                <w:highlight w:val="yellow"/>
+              </w:rPr>
+            </w:pPr>
+            <w:r>
+              <w:rPr>
+                <w:highlight w:val="yellow"/>
+              </w:rPr>
               <w:t>+</w:t>
             </w:r>
             <w:proofErr w:type="spellStart"/>
             <w:r>
+              <w:rPr>
+                <w:highlight w:val="yellow"/>
+              </w:rPr>
               <w:t>user_id</w:t>
             </w:r>
             <w:proofErr w:type="spellEnd"/>
             <w:r>
+              <w:rPr>
+                <w:highlight w:val="yellow"/>
+              </w:rPr>
               <w:t>: integer</w:t>
             </w:r>
           </w:p>
@@ -11265,7 +11871,15 @@
             <w:tcW w:w="3116" w:type="dxa"/>
           </w:tcPr>
           <w:p>
-            <w:r>
+            <w:pPr>
+              <w:rPr>
+                <w:highlight w:val="yellow"/>
+              </w:rPr>
+            </w:pPr>
+            <w:r>
+              <w:rPr>
+                <w:highlight w:val="yellow"/>
+              </w:rPr>
               <w:t>User primary key</w:t>
             </w:r>
           </w:p>
@@ -11287,15 +11901,29 @@
             <w:tcW w:w="3115" w:type="dxa"/>
           </w:tcPr>
           <w:p>
-            <w:r>
+            <w:pPr>
+              <w:rPr>
+                <w:highlight w:val="yellow"/>
+              </w:rPr>
+            </w:pPr>
+            <w:r>
+              <w:rPr>
+                <w:highlight w:val="yellow"/>
+              </w:rPr>
               <w:t>+</w:t>
             </w:r>
             <w:proofErr w:type="spellStart"/>
             <w:r>
+              <w:rPr>
+                <w:highlight w:val="yellow"/>
+              </w:rPr>
               <w:t>event_id</w:t>
             </w:r>
             <w:proofErr w:type="spellEnd"/>
             <w:r>
+              <w:rPr>
+                <w:highlight w:val="yellow"/>
+              </w:rPr>
               <w:t>: integer</w:t>
             </w:r>
           </w:p>
@@ -11305,7 +11933,15 @@
             <w:tcW w:w="3116" w:type="dxa"/>
           </w:tcPr>
           <w:p>
-            <w:r>
+            <w:pPr>
+              <w:rPr>
+                <w:highlight w:val="yellow"/>
+              </w:rPr>
+            </w:pPr>
+            <w:r>
+              <w:rPr>
+                <w:highlight w:val="yellow"/>
+              </w:rPr>
               <w:t>Event primary key</w:t>
             </w:r>
           </w:p>
@@ -11327,15 +11963,29 @@
             <w:tcW w:w="3115" w:type="dxa"/>
           </w:tcPr>
           <w:p>
-            <w:r>
+            <w:pPr>
+              <w:rPr>
+                <w:highlight w:val="yellow"/>
+              </w:rPr>
+            </w:pPr>
+            <w:r>
+              <w:rPr>
+                <w:highlight w:val="yellow"/>
+              </w:rPr>
               <w:t>+</w:t>
             </w:r>
             <w:proofErr w:type="spellStart"/>
             <w:r>
+              <w:rPr>
+                <w:highlight w:val="yellow"/>
+              </w:rPr>
               <w:t>post_id</w:t>
             </w:r>
             <w:proofErr w:type="spellEnd"/>
             <w:r>
+              <w:rPr>
+                <w:highlight w:val="yellow"/>
+              </w:rPr>
               <w:t>: integer</w:t>
             </w:r>
           </w:p>
@@ -11345,7 +11995,15 @@
             <w:tcW w:w="3116" w:type="dxa"/>
           </w:tcPr>
           <w:p>
-            <w:r>
+            <w:pPr>
+              <w:rPr>
+                <w:highlight w:val="yellow"/>
+              </w:rPr>
+            </w:pPr>
+            <w:r>
+              <w:rPr>
+                <w:highlight w:val="yellow"/>
+              </w:rPr>
               <w:t>Post primary key</w:t>
             </w:r>
           </w:p>
@@ -11368,15 +12026,29 @@
             <w:gridSpan w:val="2"/>
           </w:tcPr>
           <w:p>
-            <w:r>
+            <w:pPr>
+              <w:rPr>
+                <w:highlight w:val="yellow"/>
+              </w:rPr>
+            </w:pPr>
+            <w:r>
+              <w:rPr>
+                <w:highlight w:val="yellow"/>
+              </w:rPr>
               <w:t>/{</w:t>
             </w:r>
             <w:proofErr w:type="spellStart"/>
             <w:r>
+              <w:rPr>
+                <w:highlight w:val="yellow"/>
+              </w:rPr>
               <w:t>event_id</w:t>
             </w:r>
             <w:proofErr w:type="spellEnd"/>
             <w:r>
+              <w:rPr>
+                <w:highlight w:val="yellow"/>
+              </w:rPr>
               <w:t>}</w:t>
             </w:r>
           </w:p>
@@ -11414,12 +12086,12 @@
     </w:tbl>
     <w:p>
       <w:pPr>
-        <w:pStyle w:val="ListParagraph"/>
-      </w:pPr>
-    </w:p>
-    <w:p>
-      <w:pPr>
-        <w:pStyle w:val="Subtitle"/>
+        <w:pStyle w:val="PargrafodaLista"/>
+      </w:pPr>
+    </w:p>
+    <w:p>
+      <w:pPr>
+        <w:pStyle w:val="Subttulo"/>
       </w:pPr>
       <w:r>
         <w:t>R319</w:t>
@@ -11430,7 +12102,7 @@
     </w:p>
     <w:tbl>
       <w:tblPr>
-        <w:tblStyle w:val="TableGrid"/>
+        <w:tblStyle w:val="TabelacomGrelha"/>
         <w:tblW w:w="0" w:type="auto"/>
         <w:tblLook w:val="04A0" w:firstRow="1" w:lastRow="0" w:firstColumn="1" w:lastColumn="0" w:noHBand="0" w:noVBand="1"/>
       </w:tblPr>
@@ -11628,7 +12300,7 @@
             <w:hyperlink r:id="rId25" w:history="1">
               <w:r>
                 <w:rPr>
-                  <w:rStyle w:val="Hyperlink"/>
+                  <w:rStyle w:val="Hiperligao"/>
                 </w:rPr>
                 <w:t>UI12</w:t>
               </w:r>
@@ -11685,12 +12357,12 @@
     </w:tbl>
     <w:p>
       <w:pPr>
-        <w:pStyle w:val="Subtitle"/>
-      </w:pPr>
-    </w:p>
-    <w:p>
-      <w:pPr>
-        <w:pStyle w:val="Subtitle"/>
+        <w:pStyle w:val="Subttulo"/>
+      </w:pPr>
+    </w:p>
+    <w:p>
+      <w:pPr>
+        <w:pStyle w:val="Subttulo"/>
       </w:pPr>
       <w:r>
         <w:t>R320</w:t>
@@ -11701,7 +12373,7 @@
     </w:p>
     <w:tbl>
       <w:tblPr>
-        <w:tblStyle w:val="TableGrid"/>
+        <w:tblStyle w:val="TabelacomGrelha"/>
         <w:tblW w:w="0" w:type="auto"/>
         <w:tblLook w:val="04A0" w:firstRow="1" w:lastRow="0" w:firstColumn="1" w:lastColumn="0" w:noHBand="0" w:noVBand="1"/>
       </w:tblPr>
@@ -11759,10 +12431,10 @@
           </w:tcPr>
           <w:p>
             <w:r>
-              <w:t>This web resource inserts a rating of an event into the system</w:t>
-            </w:r>
-            <w:r>
-              <w:t>.</w:t>
+              <w:rPr>
+                <w:highlight w:val="yellow"/>
+              </w:rPr>
+              <w:t>This web resource inserts a rating of an event into the system.</w:t>
             </w:r>
           </w:p>
         </w:tc>
@@ -11969,7 +12641,7 @@
     </w:tbl>
     <w:p>
       <w:pPr>
-        <w:pStyle w:val="ListParagraph"/>
+        <w:pStyle w:val="PargrafodaLista"/>
       </w:pPr>
     </w:p>
     <w:p>
@@ -11979,9 +12651,9 @@
     </w:p>
     <w:p>
       <w:pPr>
-        <w:pStyle w:val="Subtitle"/>
-        <w:rPr>
-          <w:rStyle w:val="SubtleEmphasis"/>
+        <w:pStyle w:val="Subttulo"/>
+        <w:rPr>
+          <w:rStyle w:val="nfaseDiscreta"/>
           <w:i w:val="0"/>
           <w:iCs w:val="0"/>
           <w:color w:val="5A5A5A" w:themeColor="text1" w:themeTint="A5"/>
@@ -11989,7 +12661,7 @@
       </w:pPr>
       <w:r>
         <w:rPr>
-          <w:rStyle w:val="SubtleEmphasis"/>
+          <w:rStyle w:val="nfaseDiscreta"/>
           <w:i w:val="0"/>
           <w:iCs w:val="0"/>
           <w:color w:val="5A5A5A" w:themeColor="text1" w:themeTint="A5"/>
@@ -11999,17 +12671,17 @@
       </w:r>
       <w:r>
         <w:rPr>
-          <w:rStyle w:val="SubtleEmphasis"/>
+          <w:rStyle w:val="nfaseDiscreta"/>
           <w:i w:val="0"/>
           <w:iCs w:val="0"/>
           <w:color w:val="5A5A5A" w:themeColor="text1" w:themeTint="A5"/>
         </w:rPr>
-        <w:t>: Administration and Static Pages</w:t>
-      </w:r>
-    </w:p>
-    <w:p>
-      <w:pPr>
-        <w:pStyle w:val="Subtitle"/>
+        <w:t>: Administration</w:t>
+      </w:r>
+    </w:p>
+    <w:p>
+      <w:pPr>
+        <w:pStyle w:val="Subttulo"/>
         <w:rPr>
           <w:u w:val="single"/>
         </w:rPr>
@@ -12019,12 +12691,12 @@
       </w:r>
       <w:r>
         <w:rPr>
-          <w:rStyle w:val="SubtleEmphasis"/>
+          <w:rStyle w:val="nfaseDiscreta"/>
           <w:i w:val="0"/>
           <w:iCs w:val="0"/>
           <w:color w:val="5A5A5A" w:themeColor="text1" w:themeTint="A5"/>
         </w:rPr>
-        <w:t>Administration and Static Pages</w:t>
+        <w:t>Administration</w:t>
       </w:r>
       <w:r>
         <w:t>:</w:t>
@@ -12035,7 +12707,7 @@
         <w:t>These are the endpoints</w:t>
       </w:r>
       <w:r>
-        <w:t xml:space="preserve"> available in the Administration and Static Pages</w:t>
+        <w:t xml:space="preserve"> available in the Administration</w:t>
       </w:r>
       <w:r>
         <w:t>.</w:t>
@@ -12043,7 +12715,7 @@
     </w:p>
     <w:p>
       <w:pPr>
-        <w:pStyle w:val="ListParagraph"/>
+        <w:pStyle w:val="PargrafodaLista"/>
         <w:numPr>
           <w:ilvl w:val="0"/>
           <w:numId w:val="2"/>
@@ -12067,7 +12739,7 @@
     </w:p>
     <w:p>
       <w:pPr>
-        <w:pStyle w:val="ListParagraph"/>
+        <w:pStyle w:val="PargrafodaLista"/>
         <w:numPr>
           <w:ilvl w:val="0"/>
           <w:numId w:val="2"/>
@@ -12094,56 +12766,25 @@
     </w:p>
     <w:p>
       <w:pPr>
-        <w:pStyle w:val="ListParagraph"/>
+        <w:pStyle w:val="PargrafodaLista"/>
         <w:numPr>
           <w:ilvl w:val="0"/>
           <w:numId w:val="2"/>
         </w:numPr>
       </w:pPr>
       <w:r>
-        <w:t xml:space="preserve">R403: </w:t>
-      </w:r>
-      <w:r>
-        <w:t>About</w:t>
-      </w:r>
-      <w:r>
-        <w:t xml:space="preserve"> </w:t>
+        <w:t xml:space="preserve">R403: Get events </w:t>
       </w:r>
       <w:r>
         <w:rPr>
           <w:highlight w:val="lightGray"/>
         </w:rPr>
-        <w:t>/about</w:t>
-      </w:r>
-    </w:p>
-    <w:p>
-      <w:pPr>
-        <w:pStyle w:val="ListParagraph"/>
-        <w:numPr>
-          <w:ilvl w:val="0"/>
-          <w:numId w:val="2"/>
-        </w:numPr>
-      </w:pPr>
-      <w:r>
-        <w:t>R404:</w:t>
-      </w:r>
-      <w:r>
-        <w:t xml:space="preserve"> 404</w:t>
-      </w:r>
-      <w:r>
-        <w:t xml:space="preserve"> </w:t>
-      </w:r>
-      <w:r>
-        <w:rPr>
-          <w:highlight w:val="lightGray"/>
-        </w:rPr>
-        <w:t>/404</w:t>
-      </w:r>
-    </w:p>
-    <w:p/>
-    <w:p>
-      <w:pPr>
-        <w:pStyle w:val="Subtitle"/>
+        <w:t>/admin</w:t>
+      </w:r>
+    </w:p>
+    <w:p>
+      <w:pPr>
+        <w:pStyle w:val="Subttulo"/>
       </w:pPr>
       <w:r>
         <w:t>R401: Get users</w:t>
@@ -12151,7 +12792,7 @@
     </w:p>
     <w:tbl>
       <w:tblPr>
-        <w:tblStyle w:val="TableGrid"/>
+        <w:tblStyle w:val="TabelacomGrelha"/>
         <w:tblW w:w="0" w:type="auto"/>
         <w:tblLook w:val="04A0" w:firstRow="1" w:lastRow="0" w:firstColumn="1" w:lastColumn="0" w:noHBand="0" w:noVBand="1"/>
       </w:tblPr>
@@ -12295,21 +12936,9 @@
             <w:hyperlink r:id="rId26" w:history="1">
               <w:r>
                 <w:rPr>
-                  <w:rStyle w:val="Hyperlink"/>
+                  <w:rStyle w:val="Hiperligao"/>
                 </w:rPr>
-                <w:t>U</w:t>
-              </w:r>
-              <w:r>
-                <w:rPr>
-                  <w:rStyle w:val="Hyperlink"/>
-                </w:rPr>
-                <w:t>I</w:t>
-              </w:r>
-              <w:r>
-                <w:rPr>
-                  <w:rStyle w:val="Hyperlink"/>
-                </w:rPr>
-                <w:t>04</w:t>
+                <w:t>UI04</w:t>
               </w:r>
             </w:hyperlink>
           </w:p>
@@ -12342,7 +12971,7 @@
     <w:p/>
     <w:p>
       <w:pPr>
-        <w:pStyle w:val="Subtitle"/>
+        <w:pStyle w:val="Subttulo"/>
       </w:pPr>
       <w:r>
         <w:t>R402: Ban users</w:t>
@@ -12353,7 +12982,7 @@
     </w:p>
     <w:tbl>
       <w:tblPr>
-        <w:tblStyle w:val="TableGrid"/>
+        <w:tblStyle w:val="TabelacomGrelha"/>
         <w:tblW w:w="0" w:type="auto"/>
         <w:tblLook w:val="04A0" w:firstRow="1" w:lastRow="0" w:firstColumn="1" w:lastColumn="0" w:noHBand="0" w:noVBand="1"/>
       </w:tblPr>
@@ -12451,15 +13080,29 @@
             <w:tcW w:w="3115" w:type="dxa"/>
           </w:tcPr>
           <w:p>
-            <w:r>
+            <w:pPr>
+              <w:rPr>
+                <w:highlight w:val="yellow"/>
+              </w:rPr>
+            </w:pPr>
+            <w:r>
+              <w:rPr>
+                <w:highlight w:val="yellow"/>
+              </w:rPr>
               <w:t>+</w:t>
             </w:r>
             <w:proofErr w:type="spellStart"/>
             <w:r>
+              <w:rPr>
+                <w:highlight w:val="yellow"/>
+              </w:rPr>
               <w:t>user_id</w:t>
             </w:r>
             <w:proofErr w:type="spellEnd"/>
             <w:r>
+              <w:rPr>
+                <w:highlight w:val="yellow"/>
+              </w:rPr>
               <w:t>: integer</w:t>
             </w:r>
           </w:p>
@@ -12469,10 +13112,21 @@
             <w:tcW w:w="3116" w:type="dxa"/>
           </w:tcPr>
           <w:p>
-            <w:r>
+            <w:pPr>
+              <w:rPr>
+                <w:highlight w:val="yellow"/>
+              </w:rPr>
+            </w:pPr>
+            <w:r>
+              <w:rPr>
+                <w:highlight w:val="yellow"/>
+              </w:rPr>
               <w:t>User (admin)</w:t>
             </w:r>
             <w:r>
+              <w:rPr>
+                <w:highlight w:val="yellow"/>
+              </w:rPr>
               <w:t xml:space="preserve"> primary key</w:t>
             </w:r>
           </w:p>
@@ -12571,18 +13225,384 @@
         </w:tc>
       </w:tr>
     </w:tbl>
-    <w:p/>
-    <w:p>
-      <w:pPr>
-        <w:pStyle w:val="Subtitle"/>
-      </w:pPr>
-      <w:r>
-        <w:t>R403: About</w:t>
+    <w:p>
+      <w:r>
+        <w:rPr>
+          <w:highlight w:val="yellow"/>
+        </w:rPr>
+        <w:t xml:space="preserve">Por </w:t>
+      </w:r>
+      <w:proofErr w:type="spellStart"/>
+      <w:r>
+        <w:rPr>
+          <w:highlight w:val="yellow"/>
+        </w:rPr>
+        <w:t>ir</w:t>
+      </w:r>
+      <w:proofErr w:type="spellEnd"/>
+      <w:r>
+        <w:rPr>
+          <w:highlight w:val="yellow"/>
+        </w:rPr>
+        <w:t xml:space="preserve"> </w:t>
+      </w:r>
+      <w:proofErr w:type="spellStart"/>
+      <w:r>
+        <w:rPr>
+          <w:highlight w:val="yellow"/>
+        </w:rPr>
+        <w:t>buscar</w:t>
+      </w:r>
+      <w:proofErr w:type="spellEnd"/>
+      <w:r>
+        <w:rPr>
+          <w:highlight w:val="yellow"/>
+        </w:rPr>
+        <w:t xml:space="preserve"> </w:t>
+      </w:r>
+      <w:r>
+        <w:rPr>
+          <w:highlight w:val="yellow"/>
+        </w:rPr>
+        <w:t>à session??</w:t>
+      </w:r>
+    </w:p>
+    <w:p>
+      <w:pPr>
+        <w:pStyle w:val="Subttulo"/>
+      </w:pPr>
+      <w:r>
+        <w:t>R403</w:t>
+      </w:r>
+      <w:r>
+        <w:t xml:space="preserve">: Get </w:t>
+      </w:r>
+      <w:r>
+        <w:t>events</w:t>
       </w:r>
     </w:p>
     <w:tbl>
       <w:tblPr>
-        <w:tblStyle w:val="TableGrid"/>
+        <w:tblStyle w:val="TabelacomGrelha"/>
+        <w:tblW w:w="0" w:type="auto"/>
+        <w:tblLook w:val="04A0" w:firstRow="1" w:lastRow="0" w:firstColumn="1" w:lastColumn="0" w:noHBand="0" w:noVBand="1"/>
+      </w:tblPr>
+      <w:tblGrid>
+        <w:gridCol w:w="2263"/>
+        <w:gridCol w:w="3115"/>
+        <w:gridCol w:w="3116"/>
+      </w:tblGrid>
+      <w:tr>
+        <w:tc>
+          <w:tcPr>
+            <w:tcW w:w="2263" w:type="dxa"/>
+          </w:tcPr>
+          <w:p>
+            <w:r>
+              <w:t>URL</w:t>
+            </w:r>
+          </w:p>
+        </w:tc>
+        <w:tc>
+          <w:tcPr>
+            <w:tcW w:w="6231" w:type="dxa"/>
+            <w:gridSpan w:val="2"/>
+          </w:tcPr>
+          <w:p>
+            <w:r>
+              <w:t>/admin</w:t>
+            </w:r>
+          </w:p>
+        </w:tc>
+      </w:tr>
+      <w:tr>
+        <w:tc>
+          <w:tcPr>
+            <w:tcW w:w="2263" w:type="dxa"/>
+          </w:tcPr>
+          <w:p>
+            <w:r>
+              <w:t>Description</w:t>
+            </w:r>
+          </w:p>
+        </w:tc>
+        <w:tc>
+          <w:tcPr>
+            <w:tcW w:w="6231" w:type="dxa"/>
+            <w:gridSpan w:val="2"/>
+          </w:tcPr>
+          <w:p>
+            <w:r>
+              <w:t xml:space="preserve">Shows </w:t>
+            </w:r>
+            <w:r>
+              <w:t xml:space="preserve">the all </w:t>
+            </w:r>
+            <w:r>
+              <w:t>events</w:t>
+            </w:r>
+            <w:r>
+              <w:t xml:space="preserve"> in the system.</w:t>
+            </w:r>
+          </w:p>
+        </w:tc>
+      </w:tr>
+      <w:tr>
+        <w:tc>
+          <w:tcPr>
+            <w:tcW w:w="2263" w:type="dxa"/>
+          </w:tcPr>
+          <w:p>
+            <w:r>
+              <w:t>Method</w:t>
+            </w:r>
+          </w:p>
+        </w:tc>
+        <w:tc>
+          <w:tcPr>
+            <w:tcW w:w="6231" w:type="dxa"/>
+            <w:gridSpan w:val="2"/>
+          </w:tcPr>
+          <w:p>
+            <w:r>
+              <w:t>GET</w:t>
+            </w:r>
+          </w:p>
+        </w:tc>
+      </w:tr>
+      <w:tr>
+        <w:trPr>
+          <w:trHeight w:val="135"/>
+        </w:trPr>
+        <w:tc>
+          <w:tcPr>
+            <w:tcW w:w="2263" w:type="dxa"/>
+          </w:tcPr>
+          <w:p>
+            <w:r>
+              <w:t>Parameters</w:t>
+            </w:r>
+          </w:p>
+        </w:tc>
+        <w:tc>
+          <w:tcPr>
+            <w:tcW w:w="3115" w:type="dxa"/>
+          </w:tcPr>
+          <w:p>
+            <w:pPr>
+              <w:rPr>
+                <w:highlight w:val="yellow"/>
+              </w:rPr>
+            </w:pPr>
+            <w:r>
+              <w:rPr>
+                <w:highlight w:val="yellow"/>
+              </w:rPr>
+              <w:t>+</w:t>
+            </w:r>
+            <w:proofErr w:type="spellStart"/>
+            <w:r>
+              <w:rPr>
+                <w:highlight w:val="yellow"/>
+              </w:rPr>
+              <w:t>user_id</w:t>
+            </w:r>
+            <w:proofErr w:type="spellEnd"/>
+            <w:r>
+              <w:rPr>
+                <w:highlight w:val="yellow"/>
+              </w:rPr>
+              <w:t>: integer</w:t>
+            </w:r>
+          </w:p>
+        </w:tc>
+        <w:tc>
+          <w:tcPr>
+            <w:tcW w:w="3116" w:type="dxa"/>
+          </w:tcPr>
+          <w:p>
+            <w:pPr>
+              <w:rPr>
+                <w:highlight w:val="yellow"/>
+              </w:rPr>
+            </w:pPr>
+            <w:r>
+              <w:rPr>
+                <w:highlight w:val="yellow"/>
+              </w:rPr>
+              <w:t>User primary key</w:t>
+            </w:r>
+          </w:p>
+        </w:tc>
+      </w:tr>
+      <w:tr>
+        <w:tc>
+          <w:tcPr>
+            <w:tcW w:w="2263" w:type="dxa"/>
+          </w:tcPr>
+          <w:p>
+            <w:r>
+              <w:t>UI</w:t>
+            </w:r>
+          </w:p>
+        </w:tc>
+        <w:tc>
+          <w:tcPr>
+            <w:tcW w:w="6231" w:type="dxa"/>
+            <w:gridSpan w:val="2"/>
+          </w:tcPr>
+          <w:p>
+            <w:pPr>
+              <w:rPr>
+                <w:highlight w:val="yellow"/>
+              </w:rPr>
+            </w:pPr>
+            <w:hyperlink r:id="rId27" w:history="1">
+              <w:r>
+                <w:rPr>
+                  <w:rStyle w:val="Hiperligao"/>
+                  <w:highlight w:val="yellow"/>
+                </w:rPr>
+                <w:t>UI04</w:t>
+              </w:r>
+            </w:hyperlink>
+          </w:p>
+        </w:tc>
+      </w:tr>
+      <w:tr>
+        <w:tc>
+          <w:tcPr>
+            <w:tcW w:w="2263" w:type="dxa"/>
+          </w:tcPr>
+          <w:p>
+            <w:r>
+              <w:t>Permissions</w:t>
+            </w:r>
+          </w:p>
+        </w:tc>
+        <w:tc>
+          <w:tcPr>
+            <w:tcW w:w="6231" w:type="dxa"/>
+            <w:gridSpan w:val="2"/>
+          </w:tcPr>
+          <w:p>
+            <w:r>
+              <w:t>ADM</w:t>
+            </w:r>
+          </w:p>
+        </w:tc>
+      </w:tr>
+    </w:tbl>
+    <w:p/>
+    <w:p>
+      <w:pPr>
+        <w:pStyle w:val="Subttulo"/>
+        <w:rPr>
+          <w:rStyle w:val="nfaseDiscreta"/>
+          <w:i w:val="0"/>
+          <w:iCs w:val="0"/>
+          <w:color w:val="5A5A5A" w:themeColor="text1" w:themeTint="A5"/>
+        </w:rPr>
+      </w:pPr>
+      <w:r>
+        <w:rPr>
+          <w:rStyle w:val="nfaseDiscreta"/>
+          <w:i w:val="0"/>
+          <w:iCs w:val="0"/>
+          <w:color w:val="5A5A5A" w:themeColor="text1" w:themeTint="A5"/>
+        </w:rPr>
+        <w:t>Module M05: Static Pages</w:t>
+      </w:r>
+    </w:p>
+    <w:p>
+      <w:pPr>
+        <w:pStyle w:val="Subttulo"/>
+        <w:rPr>
+          <w:u w:val="single"/>
+        </w:rPr>
+      </w:pPr>
+      <w:r>
+        <w:t>Endpoints of Module</w:t>
+      </w:r>
+      <w:r>
+        <w:rPr>
+          <w:rStyle w:val="nfaseDiscreta"/>
+          <w:i w:val="0"/>
+          <w:iCs w:val="0"/>
+          <w:color w:val="5A5A5A" w:themeColor="text1" w:themeTint="A5"/>
+        </w:rPr>
+        <w:t xml:space="preserve"> Static Pages</w:t>
+      </w:r>
+      <w:r>
+        <w:t>:</w:t>
+      </w:r>
+    </w:p>
+    <w:p>
+      <w:r>
+        <w:t>These are the endpoints</w:t>
+      </w:r>
+      <w:r>
+        <w:t xml:space="preserve"> available in the Static Pages</w:t>
+      </w:r>
+      <w:r>
+        <w:t>.</w:t>
+      </w:r>
+    </w:p>
+    <w:p>
+      <w:pPr>
+        <w:pStyle w:val="PargrafodaLista"/>
+        <w:numPr>
+          <w:ilvl w:val="0"/>
+          <w:numId w:val="2"/>
+        </w:numPr>
+      </w:pPr>
+      <w:r>
+        <w:t xml:space="preserve">R501: About </w:t>
+      </w:r>
+      <w:r>
+        <w:rPr>
+          <w:highlight w:val="lightGray"/>
+        </w:rPr>
+        <w:t>/about</w:t>
+      </w:r>
+    </w:p>
+    <w:p>
+      <w:pPr>
+        <w:pStyle w:val="PargrafodaLista"/>
+        <w:numPr>
+          <w:ilvl w:val="0"/>
+          <w:numId w:val="2"/>
+        </w:numPr>
+      </w:pPr>
+      <w:r>
+        <w:t xml:space="preserve">R502: 404 </w:t>
+      </w:r>
+      <w:r>
+        <w:rPr>
+          <w:highlight w:val="lightGray"/>
+        </w:rPr>
+        <w:t>/404</w:t>
+      </w:r>
+    </w:p>
+    <w:p>
+      <w:pPr>
+        <w:pStyle w:val="PargrafodaLista"/>
+      </w:pPr>
+    </w:p>
+    <w:p>
+      <w:pPr>
+        <w:pStyle w:val="Subttulo"/>
+      </w:pPr>
+      <w:r>
+        <w:t>R501</w:t>
+      </w:r>
+      <w:r>
+        <w:t>: About</w:t>
+      </w:r>
+    </w:p>
+    <w:tbl>
+      <w:tblPr>
+        <w:tblStyle w:val="TabelacomGrelha"/>
         <w:tblW w:w="0" w:type="auto"/>
         <w:tblLook w:val="04A0" w:firstRow="1" w:lastRow="0" w:firstColumn="1" w:lastColumn="0" w:noHBand="0" w:noVBand="1"/>
       </w:tblPr>
@@ -12641,6 +13661,7 @@
           </w:tcPr>
           <w:p>
             <w:r>
+              <w:lastRenderedPageBreak/>
               <w:t>Method</w:t>
             </w:r>
           </w:p>
@@ -12672,24 +13693,12 @@
             <w:tcW w:w="6231" w:type="dxa"/>
           </w:tcPr>
           <w:p>
-            <w:hyperlink r:id="rId27" w:history="1">
+            <w:hyperlink r:id="rId28" w:history="1">
               <w:r>
                 <w:rPr>
-                  <w:rStyle w:val="Hyperlink"/>
+                  <w:rStyle w:val="Hiperligao"/>
                 </w:rPr>
-                <w:t>U</w:t>
-              </w:r>
-              <w:r>
-                <w:rPr>
-                  <w:rStyle w:val="Hyperlink"/>
-                </w:rPr>
-                <w:t>I</w:t>
-              </w:r>
-              <w:r>
-                <w:rPr>
-                  <w:rStyle w:val="Hyperlink"/>
-                </w:rPr>
-                <w:t>14</w:t>
+                <w:t>UI14</w:t>
               </w:r>
             </w:hyperlink>
           </w:p>
@@ -12718,22 +13727,21 @@
         </w:tc>
       </w:tr>
     </w:tbl>
-    <w:p>
-      <w:pPr>
-        <w:pStyle w:val="Subtitle"/>
-      </w:pPr>
-    </w:p>
-    <w:p>
-      <w:pPr>
-        <w:pStyle w:val="Subtitle"/>
-      </w:pPr>
-      <w:r>
-        <w:t>R404: 404</w:t>
+    <w:p/>
+    <w:p>
+      <w:pPr>
+        <w:pStyle w:val="Subttulo"/>
+      </w:pPr>
+      <w:r>
+        <w:t>R502</w:t>
+      </w:r>
+      <w:r>
+        <w:t>: 404</w:t>
       </w:r>
     </w:p>
     <w:tbl>
       <w:tblPr>
-        <w:tblStyle w:val="TableGrid"/>
+        <w:tblStyle w:val="TabelacomGrelha"/>
         <w:tblW w:w="0" w:type="auto"/>
         <w:tblLook w:val="04A0" w:firstRow="1" w:lastRow="0" w:firstColumn="1" w:lastColumn="0" w:noHBand="0" w:noVBand="1"/>
       </w:tblPr>
@@ -12858,7 +13866,7 @@
     <w:p/>
     <w:p>
       <w:pPr>
-        <w:pStyle w:val="Heading1"/>
+        <w:pStyle w:val="Ttulo1"/>
         <w:numPr>
           <w:ilvl w:val="0"/>
           <w:numId w:val="1"/>
@@ -12895,9 +13903,16 @@
           <w:rFonts w:ascii="Times New Roman" w:hAnsi="Times New Roman" w:cs="Times New Roman"/>
           <w:sz w:val="28"/>
         </w:rPr>
-        <w:t>}[]</w:t>
+        <w:t>}[</w:t>
       </w:r>
       <w:proofErr w:type="gramEnd"/>
+      <w:r>
+        <w:rPr>
+          <w:rFonts w:ascii="Times New Roman" w:hAnsi="Times New Roman" w:cs="Times New Roman"/>
+          <w:sz w:val="28"/>
+        </w:rPr>
+        <w:t>]</w:t>
+      </w:r>
     </w:p>
     <w:p>
       <w:pPr>
@@ -13020,8 +14035,6 @@
         </w:rPr>
         <w:t>"id"</w:t>
       </w:r>
-      <w:bookmarkStart w:id="13" w:name="_GoBack"/>
-      <w:bookmarkEnd w:id="13"/>
       <w:r>
         <w:rPr>
           <w:rFonts w:ascii="Consolas" w:eastAsia="Times New Roman" w:hAnsi="Consolas" w:cs="Times New Roman"/>
@@ -13783,9 +14796,16 @@
           <w:rFonts w:ascii="Times New Roman" w:hAnsi="Times New Roman" w:cs="Times New Roman"/>
           <w:sz w:val="28"/>
         </w:rPr>
-        <w:t>}[]</w:t>
+        <w:t>}[</w:t>
       </w:r>
       <w:proofErr w:type="gramEnd"/>
+      <w:r>
+        <w:rPr>
+          <w:rFonts w:ascii="Times New Roman" w:hAnsi="Times New Roman" w:cs="Times New Roman"/>
+          <w:sz w:val="28"/>
+        </w:rPr>
+        <w:t>]</w:t>
+      </w:r>
     </w:p>
     <w:p>
       <w:pPr>
@@ -14544,7 +15564,7 @@
       </w:pPr>
       <w:r>
         <w:rPr>
-          <w:rStyle w:val="Strong"/>
+          <w:rStyle w:val="Forte"/>
           <w:rFonts w:eastAsiaTheme="majorEastAsia"/>
           <w:lang w:val="en-US"/>
         </w:rPr>
@@ -14566,10 +15586,10 @@
       <w:r>
         <w:t>Mariana Duarte Guimarães, </w:t>
       </w:r>
-      <w:hyperlink r:id="rId28" w:history="1">
+      <w:hyperlink r:id="rId29" w:history="1">
         <w:r>
           <w:rPr>
-            <w:rStyle w:val="Hyperlink"/>
+            <w:rStyle w:val="Hiperligao"/>
           </w:rPr>
           <w:t>up201307777@fe.up.pt</w:t>
         </w:r>
@@ -14589,10 +15609,10 @@
       <w:r>
         <w:t>Rui Emanuel Cabral de Almeida Quaresma, </w:t>
       </w:r>
-      <w:hyperlink r:id="rId29" w:history="1">
+      <w:hyperlink r:id="rId30" w:history="1">
         <w:r>
           <w:rPr>
-            <w:rStyle w:val="Hyperlink"/>
+            <w:rStyle w:val="Hiperligao"/>
           </w:rPr>
           <w:t>up201503005@fe.up.pt</w:t>
         </w:r>
@@ -14612,10 +15632,10 @@
       <w:r>
         <w:t>Rui Pedro Machado Araújo, </w:t>
       </w:r>
-      <w:hyperlink r:id="rId30" w:history="1">
+      <w:hyperlink r:id="rId31" w:history="1">
         <w:r>
           <w:rPr>
-            <w:rStyle w:val="Hyperlink"/>
+            <w:rStyle w:val="Hiperligao"/>
           </w:rPr>
           <w:t>up201403263@fe.up.pt</w:t>
         </w:r>
@@ -14635,10 +15655,10 @@
       <w:r>
         <w:t>Tiago Duarte Carvalho, </w:t>
       </w:r>
-      <w:hyperlink r:id="rId31" w:history="1">
+      <w:hyperlink r:id="rId32" w:history="1">
         <w:r>
           <w:rPr>
-            <w:rStyle w:val="Hyperlink"/>
+            <w:rStyle w:val="Hiperligao"/>
           </w:rPr>
           <w:t>up201504461@fe.up.pt</w:t>
         </w:r>
@@ -14662,7 +15682,7 @@
 </file>
 
 <file path=word/numbering.xml><?xml version="1.0" encoding="utf-8"?>
-<w:numbering xmlns:wpc="http://schemas.microsoft.com/office/word/2010/wordprocessingCanvas" xmlns:cx="http://schemas.microsoft.com/office/drawing/2014/chartex" xmlns:cx1="http://schemas.microsoft.com/office/drawing/2015/9/8/chartex" xmlns:mc="http://schemas.openxmlformats.org/markup-compatibility/2006" xmlns:o="urn:schemas-microsoft-com:office:office" xmlns:r="http://schemas.openxmlformats.org/officeDocument/2006/relationships" xmlns:m="http://schemas.openxmlformats.org/officeDocument/2006/math" xmlns:v="urn:schemas-microsoft-com:vml" xmlns:wp14="http://schemas.microsoft.com/office/word/2010/wordprocessingDrawing" xmlns:wp="http://schemas.openxmlformats.org/drawingml/2006/wordprocessingDrawing" xmlns:w10="urn:schemas-microsoft-com:office:word" xmlns:w="http://schemas.openxmlformats.org/wordprocessingml/2006/main" xmlns:w14="http://schemas.microsoft.com/office/word/2010/wordml" xmlns:w15="http://schemas.microsoft.com/office/word/2012/wordml" xmlns:w16se="http://schemas.microsoft.com/office/word/2015/wordml/symex" xmlns:wpg="http://schemas.microsoft.com/office/word/2010/wordprocessingGroup" xmlns:wpi="http://schemas.microsoft.com/office/word/2010/wordprocessingInk" xmlns:wne="http://schemas.microsoft.com/office/word/2006/wordml" xmlns:wps="http://schemas.microsoft.com/office/word/2010/wordprocessingShape" mc:Ignorable="w14 w15 w16se wp14">
+<w:numbering xmlns:wpc="http://schemas.microsoft.com/office/word/2010/wordprocessingCanvas" xmlns:cx="http://schemas.microsoft.com/office/drawing/2014/chartex" xmlns:cx1="http://schemas.microsoft.com/office/drawing/2015/9/8/chartex" xmlns:cx2="http://schemas.microsoft.com/office/drawing/2015/10/21/chartex" xmlns:cx3="http://schemas.microsoft.com/office/drawing/2016/5/9/chartex" xmlns:cx4="http://schemas.microsoft.com/office/drawing/2016/5/10/chartex" xmlns:cx5="http://schemas.microsoft.com/office/drawing/2016/5/11/chartex" xmlns:cx6="http://schemas.microsoft.com/office/drawing/2016/5/12/chartex" xmlns:cx7="http://schemas.microsoft.com/office/drawing/2016/5/13/chartex" xmlns:cx8="http://schemas.microsoft.com/office/drawing/2016/5/14/chartex" xmlns:mc="http://schemas.openxmlformats.org/markup-compatibility/2006" xmlns:aink="http://schemas.microsoft.com/office/drawing/2016/ink" xmlns:am3d="http://schemas.microsoft.com/office/drawing/2017/model3d" xmlns:o="urn:schemas-microsoft-com:office:office" xmlns:r="http://schemas.openxmlformats.org/officeDocument/2006/relationships" xmlns:m="http://schemas.openxmlformats.org/officeDocument/2006/math" xmlns:v="urn:schemas-microsoft-com:vml" xmlns:wp14="http://schemas.microsoft.com/office/word/2010/wordprocessingDrawing" xmlns:wp="http://schemas.openxmlformats.org/drawingml/2006/wordprocessingDrawing" xmlns:w10="urn:schemas-microsoft-com:office:word" xmlns:w="http://schemas.openxmlformats.org/wordprocessingml/2006/main" xmlns:w14="http://schemas.microsoft.com/office/word/2010/wordml" xmlns:w15="http://schemas.microsoft.com/office/word/2012/wordml" xmlns:w16cid="http://schemas.microsoft.com/office/word/2016/wordml/cid" xmlns:w16se="http://schemas.microsoft.com/office/word/2015/wordml/symex" xmlns:wpg="http://schemas.microsoft.com/office/word/2010/wordprocessingGroup" xmlns:wpi="http://schemas.microsoft.com/office/word/2010/wordprocessingInk" xmlns:wne="http://schemas.microsoft.com/office/word/2006/wordml" xmlns:wps="http://schemas.microsoft.com/office/word/2010/wordprocessingShape" mc:Ignorable="w14 w15 w16se w16cid wp14">
   <w:abstractNum w:abstractNumId="0" w15:restartNumberingAfterBreak="0">
     <w:nsid w:val="156A28EE"/>
     <w:multiLevelType w:val="hybridMultilevel"/>
@@ -15027,7 +16047,7 @@
 </file>
 
 <file path=word/styles.xml><?xml version="1.0" encoding="utf-8"?>
-<w:styles xmlns:mc="http://schemas.openxmlformats.org/markup-compatibility/2006" xmlns:r="http://schemas.openxmlformats.org/officeDocument/2006/relationships" xmlns:w="http://schemas.openxmlformats.org/wordprocessingml/2006/main" xmlns:w14="http://schemas.microsoft.com/office/word/2010/wordml" xmlns:w15="http://schemas.microsoft.com/office/word/2012/wordml" xmlns:w16se="http://schemas.microsoft.com/office/word/2015/wordml/symex" mc:Ignorable="w14 w15 w16se">
+<w:styles xmlns:mc="http://schemas.openxmlformats.org/markup-compatibility/2006" xmlns:r="http://schemas.openxmlformats.org/officeDocument/2006/relationships" xmlns:w="http://schemas.openxmlformats.org/wordprocessingml/2006/main" xmlns:w14="http://schemas.microsoft.com/office/word/2010/wordml" xmlns:w15="http://schemas.microsoft.com/office/word/2012/wordml" xmlns:w16cid="http://schemas.microsoft.com/office/word/2016/wordml/cid" xmlns:w16se="http://schemas.microsoft.com/office/word/2015/wordml/symex" mc:Ignorable="w14 w15 w16se w16cid">
   <w:docDefaults>
     <w:rPrDefault>
       <w:rPr>
@@ -15043,7 +16063,7 @@
       </w:pPr>
     </w:pPrDefault>
   </w:docDefaults>
-  <w:latentStyles w:defLockedState="0" w:defUIPriority="99" w:defSemiHidden="0" w:defUnhideWhenUsed="0" w:defQFormat="0" w:count="371">
+  <w:latentStyles w:defLockedState="0" w:defUIPriority="99" w:defSemiHidden="0" w:defUnhideWhenUsed="0" w:defQFormat="0" w:count="375">
     <w:lsdException w:name="Normal" w:uiPriority="0" w:qFormat="1"/>
     <w:lsdException w:name="heading 1" w:uiPriority="9" w:qFormat="1"/>
     <w:lsdException w:name="heading 2" w:semiHidden="1" w:uiPriority="9" w:unhideWhenUsed="1" w:qFormat="1"/>
@@ -15149,7 +16169,6 @@
     <w:lsdException w:name="HTML Sample" w:semiHidden="1" w:unhideWhenUsed="1"/>
     <w:lsdException w:name="HTML Typewriter" w:semiHidden="1" w:unhideWhenUsed="1"/>
     <w:lsdException w:name="HTML Variable" w:semiHidden="1" w:unhideWhenUsed="1"/>
-    <w:lsdException w:name="Normal Table" w:semiHidden="1" w:unhideWhenUsed="1"/>
     <w:lsdException w:name="annotation subject" w:semiHidden="1" w:unhideWhenUsed="1"/>
     <w:lsdException w:name="No List" w:semiHidden="1" w:unhideWhenUsed="1"/>
     <w:lsdException w:name="Outline List 1" w:semiHidden="1" w:unhideWhenUsed="1"/>
@@ -15193,10 +16212,8 @@
     <w:lsdException w:name="Table Elegant" w:semiHidden="1" w:unhideWhenUsed="1"/>
     <w:lsdException w:name="Table Professional" w:semiHidden="1" w:unhideWhenUsed="1"/>
     <w:lsdException w:name="Table Subtle 1" w:semiHidden="1" w:unhideWhenUsed="1"/>
-    <w:lsdException w:name="Table Subtle 2" w:semiHidden="1" w:unhideWhenUsed="1"/>
     <w:lsdException w:name="Table Web 1" w:semiHidden="1" w:unhideWhenUsed="1"/>
     <w:lsdException w:name="Table Web 2" w:semiHidden="1" w:unhideWhenUsed="1"/>
-    <w:lsdException w:name="Table Web 3" w:semiHidden="1" w:unhideWhenUsed="1"/>
     <w:lsdException w:name="Balloon Text" w:semiHidden="1" w:unhideWhenUsed="1"/>
     <w:lsdException w:name="Table Grid" w:uiPriority="39"/>
     <w:lsdException w:name="Table Theme" w:semiHidden="1" w:unhideWhenUsed="1"/>
@@ -15415,6 +16432,10 @@
     <w:lsdException w:name="List Table 5 Dark Accent 6" w:uiPriority="50"/>
     <w:lsdException w:name="List Table 6 Colorful Accent 6" w:uiPriority="51"/>
     <w:lsdException w:name="List Table 7 Colorful Accent 6" w:uiPriority="52"/>
+    <w:lsdException w:name="Mention" w:semiHidden="1" w:unhideWhenUsed="1"/>
+    <w:lsdException w:name="Smart Hyperlink" w:semiHidden="1" w:unhideWhenUsed="1"/>
+    <w:lsdException w:name="Hashtag" w:semiHidden="1" w:unhideWhenUsed="1"/>
+    <w:lsdException w:name="Unresolved Mention" w:semiHidden="1" w:unhideWhenUsed="1"/>
   </w:latentStyles>
   <w:style w:type="paragraph" w:default="1" w:styleId="Normal">
     <w:name w:val="Normal"/>
@@ -15424,11 +16445,11 @@
       <w:lang w:val="en-US"/>
     </w:rPr>
   </w:style>
-  <w:style w:type="paragraph" w:styleId="Heading1">
+  <w:style w:type="paragraph" w:styleId="Ttulo1">
     <w:name w:val="heading 1"/>
     <w:basedOn w:val="Normal"/>
     <w:next w:val="Normal"/>
-    <w:link w:val="Heading1Char"/>
+    <w:link w:val="Ttulo1Carter"/>
     <w:uiPriority w:val="9"/>
     <w:qFormat/>
     <w:rsid w:val="00670AE5"/>
@@ -15445,13 +16466,13 @@
       <w:szCs w:val="32"/>
     </w:rPr>
   </w:style>
-  <w:style w:type="character" w:default="1" w:styleId="DefaultParagraphFont">
+  <w:style w:type="character" w:default="1" w:styleId="Tipodeletrapredefinidodopargrafo">
     <w:name w:val="Default Paragraph Font"/>
     <w:uiPriority w:val="1"/>
     <w:semiHidden/>
     <w:unhideWhenUsed/>
   </w:style>
-  <w:style w:type="table" w:default="1" w:styleId="TableNormal">
+  <w:style w:type="table" w:default="1" w:styleId="Tabelanormal">
     <w:name w:val="Normal Table"/>
     <w:uiPriority w:val="99"/>
     <w:semiHidden/>
@@ -15466,17 +16487,17 @@
       </w:tblCellMar>
     </w:tblPr>
   </w:style>
-  <w:style w:type="numbering" w:default="1" w:styleId="NoList">
+  <w:style w:type="numbering" w:default="1" w:styleId="Semlista">
     <w:name w:val="No List"/>
     <w:uiPriority w:val="99"/>
     <w:semiHidden/>
     <w:unhideWhenUsed/>
   </w:style>
-  <w:style w:type="paragraph" w:styleId="Title">
+  <w:style w:type="paragraph" w:styleId="Ttulo">
     <w:name w:val="Title"/>
     <w:basedOn w:val="Normal"/>
     <w:next w:val="Normal"/>
-    <w:link w:val="TitleChar"/>
+    <w:link w:val="TtuloCarter"/>
     <w:uiPriority w:val="10"/>
     <w:qFormat/>
     <w:rsid w:val="00670AE5"/>
@@ -15492,10 +16513,10 @@
       <w:szCs w:val="56"/>
     </w:rPr>
   </w:style>
-  <w:style w:type="character" w:customStyle="1" w:styleId="TitleChar">
-    <w:name w:val="Title Char"/>
-    <w:basedOn w:val="DefaultParagraphFont"/>
-    <w:link w:val="Title"/>
+  <w:style w:type="character" w:customStyle="1" w:styleId="TtuloCarter">
+    <w:name w:val="Título Caráter"/>
+    <w:basedOn w:val="Tipodeletrapredefinidodopargrafo"/>
+    <w:link w:val="Ttulo"/>
     <w:uiPriority w:val="10"/>
     <w:rsid w:val="00670AE5"/>
     <w:rPr>
@@ -15506,10 +16527,10 @@
       <w:szCs w:val="56"/>
     </w:rPr>
   </w:style>
-  <w:style w:type="character" w:customStyle="1" w:styleId="Heading1Char">
-    <w:name w:val="Heading 1 Char"/>
-    <w:basedOn w:val="DefaultParagraphFont"/>
-    <w:link w:val="Heading1"/>
+  <w:style w:type="character" w:customStyle="1" w:styleId="Ttulo1Carter">
+    <w:name w:val="Título 1 Caráter"/>
+    <w:basedOn w:val="Tipodeletrapredefinidodopargrafo"/>
+    <w:link w:val="Ttulo1"/>
     <w:uiPriority w:val="9"/>
     <w:rsid w:val="00670AE5"/>
     <w:rPr>
@@ -15519,9 +16540,9 @@
       <w:szCs w:val="32"/>
     </w:rPr>
   </w:style>
-  <w:style w:type="table" w:styleId="TableGrid">
+  <w:style w:type="table" w:styleId="TabelacomGrelha">
     <w:name w:val="Table Grid"/>
-    <w:basedOn w:val="TableNormal"/>
+    <w:basedOn w:val="Tabelanormal"/>
     <w:uiPriority w:val="39"/>
     <w:rsid w:val="00670AE5"/>
     <w:pPr>
@@ -15538,9 +16559,9 @@
       </w:tblBorders>
     </w:tblPr>
   </w:style>
-  <w:style w:type="table" w:styleId="PlainTable1">
+  <w:style w:type="table" w:styleId="TabelaSimples1">
     <w:name w:val="Plain Table 1"/>
-    <w:basedOn w:val="TableNormal"/>
+    <w:basedOn w:val="Tabelanormal"/>
     <w:uiPriority w:val="41"/>
     <w:rsid w:val="0037459E"/>
     <w:pPr>
@@ -15601,11 +16622,11 @@
       </w:tcPr>
     </w:tblStylePr>
   </w:style>
-  <w:style w:type="paragraph" w:styleId="Subtitle">
+  <w:style w:type="paragraph" w:styleId="Subttulo">
     <w:name w:val="Subtitle"/>
     <w:basedOn w:val="Normal"/>
     <w:next w:val="Normal"/>
-    <w:link w:val="SubtitleChar"/>
+    <w:link w:val="SubttuloCarter"/>
     <w:uiPriority w:val="11"/>
     <w:qFormat/>
     <w:rsid w:val="008024FE"/>
@@ -15620,10 +16641,10 @@
       <w:spacing w:val="15"/>
     </w:rPr>
   </w:style>
-  <w:style w:type="character" w:customStyle="1" w:styleId="SubtitleChar">
-    <w:name w:val="Subtitle Char"/>
-    <w:basedOn w:val="DefaultParagraphFont"/>
-    <w:link w:val="Subtitle"/>
+  <w:style w:type="character" w:customStyle="1" w:styleId="SubttuloCarter">
+    <w:name w:val="Subtítulo Caráter"/>
+    <w:basedOn w:val="Tipodeletrapredefinidodopargrafo"/>
+    <w:link w:val="Subttulo"/>
     <w:uiPriority w:val="11"/>
     <w:rsid w:val="008024FE"/>
     <w:rPr>
@@ -15632,9 +16653,9 @@
       <w:spacing w:val="15"/>
     </w:rPr>
   </w:style>
-  <w:style w:type="character" w:styleId="SubtleEmphasis">
+  <w:style w:type="character" w:styleId="nfaseDiscreta">
     <w:name w:val="Subtle Emphasis"/>
-    <w:basedOn w:val="DefaultParagraphFont"/>
+    <w:basedOn w:val="Tipodeletrapredefinidodopargrafo"/>
     <w:uiPriority w:val="19"/>
     <w:qFormat/>
     <w:rsid w:val="00912ACE"/>
@@ -15644,7 +16665,7 @@
       <w:color w:val="404040" w:themeColor="text1" w:themeTint="BF"/>
     </w:rPr>
   </w:style>
-  <w:style w:type="paragraph" w:styleId="ListParagraph">
+  <w:style w:type="paragraph" w:styleId="PargrafodaLista">
     <w:name w:val="List Paragraph"/>
     <w:basedOn w:val="Normal"/>
     <w:uiPriority w:val="34"/>
@@ -15655,9 +16676,9 @@
       <w:contextualSpacing/>
     </w:pPr>
   </w:style>
-  <w:style w:type="character" w:styleId="Hyperlink">
+  <w:style w:type="character" w:styleId="Hiperligao">
     <w:name w:val="Hyperlink"/>
-    <w:basedOn w:val="DefaultParagraphFont"/>
+    <w:basedOn w:val="Tipodeletrapredefinidodopargrafo"/>
     <w:uiPriority w:val="99"/>
     <w:unhideWhenUsed/>
     <w:rsid w:val="00010AE8"/>
@@ -15666,9 +16687,9 @@
       <w:u w:val="single"/>
     </w:rPr>
   </w:style>
-  <w:style w:type="character" w:customStyle="1" w:styleId="UnresolvedMention">
-    <w:name w:val="Unresolved Mention"/>
-    <w:basedOn w:val="DefaultParagraphFont"/>
+  <w:style w:type="character" w:customStyle="1" w:styleId="MenoNoResolvida1">
+    <w:name w:val="Menção Não Resolvida1"/>
+    <w:basedOn w:val="Tipodeletrapredefinidodopargrafo"/>
     <w:uiPriority w:val="99"/>
     <w:semiHidden/>
     <w:unhideWhenUsed/>
@@ -15695,9 +16716,9 @@
       <w:lang w:val="pt-PT" w:eastAsia="pt-PT"/>
     </w:rPr>
   </w:style>
-  <w:style w:type="character" w:styleId="Strong">
+  <w:style w:type="character" w:styleId="Forte">
     <w:name w:val="Strong"/>
-    <w:basedOn w:val="DefaultParagraphFont"/>
+    <w:basedOn w:val="Tipodeletrapredefinidodopargrafo"/>
     <w:uiPriority w:val="22"/>
     <w:qFormat/>
     <w:rsid w:val="003F7A0E"/>
@@ -15706,9 +16727,9 @@
       <w:bCs/>
     </w:rPr>
   </w:style>
-  <w:style w:type="character" w:styleId="FollowedHyperlink">
+  <w:style w:type="character" w:styleId="Hiperligaovisitada">
     <w:name w:val="FollowedHyperlink"/>
-    <w:basedOn w:val="DefaultParagraphFont"/>
+    <w:basedOn w:val="Tipodeletrapredefinidodopargrafo"/>
     <w:uiPriority w:val="99"/>
     <w:semiHidden/>
     <w:unhideWhenUsed/>

</xml_diff>